<commit_message>
Added Product Functionality section
</commit_message>
<xml_diff>
--- a/software_req_specs.docx
+++ b/software_req_specs.docx
@@ -1,6 +1,6 @@
 
 <file path=word/document.xml><?xml version="1.0" encoding="utf-8"?>
-<w:document xmlns:wpc="http://schemas.microsoft.com/office/word/2010/wordprocessingCanvas" xmlns:mo="http://schemas.microsoft.com/office/mac/office/2008/main" xmlns:mc="http://schemas.openxmlformats.org/markup-compatibility/2006" xmlns:mv="urn:schemas-microsoft-com:mac:vml" xmlns:o="urn:schemas-microsoft-com:office:office" xmlns:r="http://schemas.openxmlformats.org/officeDocument/2006/relationships" xmlns:m="http://schemas.openxmlformats.org/officeDocument/2006/math" xmlns:v="urn:schemas-microsoft-com:vml" xmlns:wp14="http://schemas.microsoft.com/office/word/2010/wordprocessingDrawing" xmlns:wp="http://schemas.openxmlformats.org/drawingml/2006/wordprocessingDrawing" xmlns:w10="urn:schemas-microsoft-com:office:word" xmlns:w="http://schemas.openxmlformats.org/wordprocessingml/2006/main" xmlns:w14="http://schemas.microsoft.com/office/word/2010/wordml" xmlns:wpg="http://schemas.microsoft.com/office/word/2010/wordprocessingGroup" xmlns:wpi="http://schemas.microsoft.com/office/word/2010/wordprocessingInk" xmlns:wne="http://schemas.microsoft.com/office/word/2006/wordml" xmlns:wps="http://schemas.microsoft.com/office/word/2010/wordprocessingShape" mc:Ignorable="w14 wp14">
+<w:document xmlns:wpc="http://schemas.microsoft.com/office/word/2010/wordprocessingCanvas" xmlns:cx="http://schemas.microsoft.com/office/drawing/2014/chartex" xmlns:cx1="http://schemas.microsoft.com/office/drawing/2015/9/8/chartex" xmlns:cx2="http://schemas.microsoft.com/office/drawing/2015/10/21/chartex" xmlns:cx3="http://schemas.microsoft.com/office/drawing/2016/5/9/chartex" xmlns:cx4="http://schemas.microsoft.com/office/drawing/2016/5/10/chartex" xmlns:cx5="http://schemas.microsoft.com/office/drawing/2016/5/11/chartex" xmlns:cx6="http://schemas.microsoft.com/office/drawing/2016/5/12/chartex" xmlns:cx7="http://schemas.microsoft.com/office/drawing/2016/5/13/chartex" xmlns:cx8="http://schemas.microsoft.com/office/drawing/2016/5/14/chartex" xmlns:mc="http://schemas.openxmlformats.org/markup-compatibility/2006" xmlns:aink="http://schemas.microsoft.com/office/drawing/2016/ink" xmlns:am3d="http://schemas.microsoft.com/office/drawing/2017/model3d" xmlns:o="urn:schemas-microsoft-com:office:office" xmlns:r="http://schemas.openxmlformats.org/officeDocument/2006/relationships" xmlns:m="http://schemas.openxmlformats.org/officeDocument/2006/math" xmlns:v="urn:schemas-microsoft-com:vml" xmlns:wp14="http://schemas.microsoft.com/office/word/2010/wordprocessingDrawing" xmlns:wp="http://schemas.openxmlformats.org/drawingml/2006/wordprocessingDrawing" xmlns:w10="urn:schemas-microsoft-com:office:word" xmlns:w="http://schemas.openxmlformats.org/wordprocessingml/2006/main" xmlns:w14="http://schemas.microsoft.com/office/word/2010/wordml" xmlns:w15="http://schemas.microsoft.com/office/word/2012/wordml" xmlns:w16cid="http://schemas.microsoft.com/office/word/2016/wordml/cid" xmlns:w16se="http://schemas.microsoft.com/office/word/2015/wordml/symex" xmlns:wpg="http://schemas.microsoft.com/office/word/2010/wordprocessingGroup" xmlns:wpi="http://schemas.microsoft.com/office/word/2010/wordprocessingInk" xmlns:wne="http://schemas.microsoft.com/office/word/2006/wordml" xmlns:wps="http://schemas.microsoft.com/office/word/2010/wordprocessingShape" mc:Ignorable="w14 w15 w16se w16cid wp14">
   <w:body>
     <w:p>
       <w:pPr>
@@ -36,7 +36,7 @@
                     </pic:cNvPicPr>
                   </pic:nvPicPr>
                   <pic:blipFill>
-                    <a:blip r:embed="rId8">
+                    <a:blip r:embed="rId7">
                       <a:extLst>
                         <a:ext uri="{28A0092B-C50C-407E-A947-70E740481C1C}">
                           <a14:useLocalDpi xmlns:a14="http://schemas.microsoft.com/office/drawing/2010/main" val="0"/>
@@ -2163,7 +2163,6 @@
           <w:rFonts w:ascii="Arial" w:hAnsi="Arial"/>
           <w:color w:val="FFFFFF"/>
         </w:rPr>
-        <w:lastRenderedPageBreak/>
         <w:t>Revisions</w:t>
       </w:r>
       <w:bookmarkEnd w:id="10"/>
@@ -2386,16 +2385,7 @@
           <w:i/>
           <w:sz w:val="22"/>
         </w:rPr>
-        <w:t>provide explanations</w:t>
-      </w:r>
-      <w:r>
-        <w:rPr>
-          <w:rFonts w:ascii="Arial" w:hAnsi="Arial"/>
-          <w:b w:val="0"/>
-          <w:i/>
-          <w:sz w:val="22"/>
-        </w:rPr>
-        <w:t xml:space="preserve"> and</w:t>
+        <w:t>provide explanations and</w:t>
       </w:r>
       <w:r>
         <w:rPr>
@@ -2516,8 +2506,8 @@
     <w:p>
       <w:pPr>
         <w:sectPr>
-          <w:headerReference w:type="default" r:id="rId9"/>
-          <w:footerReference w:type="default" r:id="rId10"/>
+          <w:headerReference w:type="default" r:id="rId8"/>
+          <w:footerReference w:type="default" r:id="rId9"/>
           <w:pgSz w:w="12240" w:h="15840" w:code="1"/>
           <w:pgMar w:top="1440" w:right="1440" w:bottom="1440" w:left="1440" w:header="720" w:footer="720" w:gutter="0"/>
           <w:pgNumType w:fmt="lowerRoman"/>
@@ -2551,7 +2541,6 @@
           <w:rFonts w:ascii="Arial" w:hAnsi="Arial"/>
           <w:color w:val="FFFFFF"/>
         </w:rPr>
-        <w:lastRenderedPageBreak/>
         <w:t>Introduction</w:t>
       </w:r>
       <w:bookmarkEnd w:id="16"/>
@@ -2859,7 +2848,6 @@
         <w:rPr>
           <w:rFonts w:ascii="Arial" w:hAnsi="Arial"/>
         </w:rPr>
-        <w:lastRenderedPageBreak/>
         <w:t>References</w:t>
       </w:r>
       <w:bookmarkEnd w:id="27"/>
@@ -3155,7 +3143,6 @@
           <w:rFonts w:ascii="Arial" w:hAnsi="Arial"/>
           <w:color w:val="FFFFFF"/>
         </w:rPr>
-        <w:lastRenderedPageBreak/>
         <w:t>Overall Description</w:t>
       </w:r>
       <w:bookmarkEnd w:id="29"/>
@@ -3320,21 +3307,127 @@
     </w:p>
     <w:p>
       <w:pPr>
+        <w:pStyle w:val="template"/>
+        <w:numPr>
+          <w:ilvl w:val="0"/>
+          <w:numId w:val="5"/>
+        </w:numPr>
+        <w:jc w:val="both"/>
+      </w:pPr>
+      <w:r>
+        <w:t>All users will be able to view events scheduled in the system.</w:t>
+      </w:r>
+    </w:p>
+    <w:p>
+      <w:pPr>
+        <w:pStyle w:val="template"/>
+        <w:numPr>
+          <w:ilvl w:val="0"/>
+          <w:numId w:val="5"/>
+        </w:numPr>
+        <w:jc w:val="both"/>
+      </w:pPr>
+      <w:r>
+        <w:t>Users will be able to register an account.</w:t>
+      </w:r>
+    </w:p>
+    <w:p>
+      <w:pPr>
+        <w:pStyle w:val="template"/>
+        <w:numPr>
+          <w:ilvl w:val="0"/>
+          <w:numId w:val="5"/>
+        </w:numPr>
+        <w:jc w:val="both"/>
+      </w:pPr>
+      <w:r>
+        <w:t>Users will be able to sign into their account</w:t>
+      </w:r>
+    </w:p>
+    <w:p>
+      <w:pPr>
+        <w:pStyle w:val="template"/>
+        <w:numPr>
+          <w:ilvl w:val="0"/>
+          <w:numId w:val="5"/>
+        </w:numPr>
+        <w:jc w:val="both"/>
+      </w:pPr>
+      <w:r>
+        <w:t>Users will be able schedule events in open time slots.</w:t>
+      </w:r>
+    </w:p>
+    <w:p>
+      <w:pPr>
+        <w:pStyle w:val="template"/>
+        <w:numPr>
+          <w:ilvl w:val="0"/>
+          <w:numId w:val="5"/>
+        </w:numPr>
+        <w:jc w:val="both"/>
+      </w:pPr>
+      <w:r>
+        <w:t>Level 2 users(admins) will be able to delete/modify any event in the system.</w:t>
+      </w:r>
+    </w:p>
+    <w:p>
+      <w:pPr>
+        <w:pStyle w:val="template"/>
+        <w:numPr>
+          <w:ilvl w:val="0"/>
+          <w:numId w:val="5"/>
+        </w:numPr>
+        <w:jc w:val="both"/>
+      </w:pPr>
+      <w:r>
+        <w:t>Users will be able to delete/modify events that they own.</w:t>
+      </w:r>
+    </w:p>
+    <w:p>
+      <w:pPr>
+        <w:pStyle w:val="template"/>
+        <w:numPr>
+          <w:ilvl w:val="0"/>
+          <w:numId w:val="5"/>
+        </w:numPr>
+        <w:jc w:val="both"/>
+      </w:pPr>
+      <w:r>
+        <w:t>The system will detect schedule conficts during event creation or modification.</w:t>
+      </w:r>
+    </w:p>
+    <w:p>
+      <w:pPr>
+        <w:pStyle w:val="template"/>
+        <w:numPr>
+          <w:ilvl w:val="0"/>
+          <w:numId w:val="5"/>
+        </w:numPr>
+        <w:jc w:val="both"/>
+      </w:pPr>
+      <w:r>
+        <w:t>The system will store relevant info about each event in the planner(Event Owner, Name, Room, Start Time, End Time, Admission Price, Description).</w:t>
+      </w:r>
+      <w:bookmarkStart w:id="35" w:name="_GoBack"/>
+      <w:bookmarkEnd w:id="35"/>
+    </w:p>
+    <w:p>
+      <w:pPr>
         <w:pStyle w:val="Heading2"/>
         <w:rPr>
           <w:rFonts w:ascii="Arial" w:hAnsi="Arial"/>
         </w:rPr>
       </w:pPr>
-      <w:bookmarkStart w:id="35" w:name="_Toc439994676"/>
-      <w:bookmarkStart w:id="36" w:name="_Toc113291699"/>
+      <w:bookmarkStart w:id="36" w:name="_Toc439994676"/>
+      <w:bookmarkStart w:id="37" w:name="_Toc113291699"/>
       <w:r>
         <w:rPr>
           <w:rFonts w:ascii="Arial" w:hAnsi="Arial"/>
         </w:rPr>
         <w:t>Users and Characteristics</w:t>
       </w:r>
-      <w:bookmarkEnd w:id="35"/>
       <w:bookmarkEnd w:id="36"/>
+      <w:bookmarkEnd w:id="37"/>
     </w:p>
     <w:p>
       <w:pPr>
@@ -3388,16 +3481,16 @@
           <w:rFonts w:ascii="Arial" w:hAnsi="Arial"/>
         </w:rPr>
       </w:pPr>
-      <w:bookmarkStart w:id="37" w:name="_Toc439994677"/>
-      <w:bookmarkStart w:id="38" w:name="_Toc113291700"/>
+      <w:bookmarkStart w:id="38" w:name="_Toc439994677"/>
+      <w:bookmarkStart w:id="39" w:name="_Toc113291700"/>
       <w:r>
         <w:rPr>
           <w:rFonts w:ascii="Arial" w:hAnsi="Arial"/>
         </w:rPr>
         <w:t>Operating Environment</w:t>
       </w:r>
-      <w:bookmarkEnd w:id="37"/>
       <w:bookmarkEnd w:id="38"/>
+      <w:bookmarkEnd w:id="39"/>
     </w:p>
     <w:p>
       <w:pPr>
@@ -3433,17 +3526,16 @@
           <w:rFonts w:ascii="Arial" w:hAnsi="Arial"/>
         </w:rPr>
       </w:pPr>
-      <w:bookmarkStart w:id="39" w:name="_Toc439994678"/>
-      <w:bookmarkStart w:id="40" w:name="_Toc113291701"/>
-      <w:r>
-        <w:rPr>
-          <w:rFonts w:ascii="Arial" w:hAnsi="Arial"/>
-        </w:rPr>
-        <w:lastRenderedPageBreak/>
+      <w:bookmarkStart w:id="40" w:name="_Toc439994678"/>
+      <w:bookmarkStart w:id="41" w:name="_Toc113291701"/>
+      <w:r>
+        <w:rPr>
+          <w:rFonts w:ascii="Arial" w:hAnsi="Arial"/>
+        </w:rPr>
         <w:t>Design and Implementation Constraints</w:t>
       </w:r>
-      <w:bookmarkEnd w:id="39"/>
       <w:bookmarkEnd w:id="40"/>
+      <w:bookmarkEnd w:id="41"/>
     </w:p>
     <w:p>
       <w:pPr>
@@ -3485,16 +3577,16 @@
           <w:rFonts w:ascii="Arial" w:hAnsi="Arial"/>
         </w:rPr>
       </w:pPr>
-      <w:bookmarkStart w:id="41" w:name="_Toc439994679"/>
-      <w:bookmarkStart w:id="42" w:name="_Toc113291702"/>
+      <w:bookmarkStart w:id="42" w:name="_Toc439994679"/>
+      <w:bookmarkStart w:id="43" w:name="_Toc113291702"/>
       <w:r>
         <w:rPr>
           <w:rFonts w:ascii="Arial" w:hAnsi="Arial"/>
         </w:rPr>
         <w:t>User Documentation</w:t>
       </w:r>
-      <w:bookmarkEnd w:id="41"/>
       <w:bookmarkEnd w:id="42"/>
+      <w:bookmarkEnd w:id="43"/>
     </w:p>
     <w:p>
       <w:pPr>
@@ -3530,16 +3622,16 @@
           <w:rFonts w:ascii="Arial" w:hAnsi="Arial"/>
         </w:rPr>
       </w:pPr>
-      <w:bookmarkStart w:id="43" w:name="_Toc439994680"/>
-      <w:bookmarkStart w:id="44" w:name="_Toc113291703"/>
+      <w:bookmarkStart w:id="44" w:name="_Toc439994680"/>
+      <w:bookmarkStart w:id="45" w:name="_Toc113291703"/>
       <w:r>
         <w:rPr>
           <w:rFonts w:ascii="Arial" w:hAnsi="Arial"/>
         </w:rPr>
         <w:t>Assumptions and Dependencies</w:t>
       </w:r>
-      <w:bookmarkEnd w:id="43"/>
       <w:bookmarkEnd w:id="44"/>
+      <w:bookmarkEnd w:id="45"/>
     </w:p>
     <w:p>
       <w:pPr>
@@ -3689,18 +3781,17 @@
           <w:color w:val="FFFFFF"/>
         </w:rPr>
       </w:pPr>
-      <w:bookmarkStart w:id="45" w:name="_Toc439994682"/>
-      <w:bookmarkStart w:id="46" w:name="_Toc113291704"/>
+      <w:bookmarkStart w:id="46" w:name="_Toc439994682"/>
+      <w:bookmarkStart w:id="47" w:name="_Toc113291704"/>
       <w:r>
         <w:rPr>
           <w:rFonts w:ascii="Arial" w:hAnsi="Arial"/>
           <w:color w:val="FFFFFF"/>
         </w:rPr>
-        <w:lastRenderedPageBreak/>
         <w:t>Specific Requirements</w:t>
       </w:r>
-      <w:bookmarkEnd w:id="45"/>
       <w:bookmarkEnd w:id="46"/>
+      <w:bookmarkEnd w:id="47"/>
     </w:p>
     <w:p>
       <w:pPr>
@@ -3709,14 +3800,14 @@
           <w:rFonts w:ascii="Arial" w:hAnsi="Arial"/>
         </w:rPr>
       </w:pPr>
-      <w:bookmarkStart w:id="47" w:name="_Toc113291705"/>
+      <w:bookmarkStart w:id="48" w:name="_Toc113291705"/>
       <w:r>
         <w:rPr>
           <w:rFonts w:ascii="Arial" w:hAnsi="Arial"/>
         </w:rPr>
         <w:t>External Interface Requirements</w:t>
       </w:r>
-      <w:bookmarkEnd w:id="47"/>
+      <w:bookmarkEnd w:id="48"/>
     </w:p>
     <w:p>
       <w:pPr>
@@ -3799,14 +3890,14 @@
           <w:rFonts w:ascii="Arial" w:hAnsi="Arial"/>
         </w:rPr>
       </w:pPr>
-      <w:bookmarkStart w:id="48" w:name="_Toc439994684"/>
+      <w:bookmarkStart w:id="49" w:name="_Toc439994684"/>
       <w:r>
         <w:rPr>
           <w:rFonts w:ascii="Arial" w:hAnsi="Arial"/>
         </w:rPr>
         <w:t>Hardware Interfaces</w:t>
       </w:r>
-      <w:bookmarkEnd w:id="48"/>
+      <w:bookmarkEnd w:id="49"/>
     </w:p>
     <w:p>
       <w:pPr>
@@ -3842,14 +3933,14 @@
           <w:rFonts w:ascii="Arial" w:hAnsi="Arial"/>
         </w:rPr>
       </w:pPr>
-      <w:bookmarkStart w:id="49" w:name="_Toc439994685"/>
+      <w:bookmarkStart w:id="50" w:name="_Toc439994685"/>
       <w:r>
         <w:rPr>
           <w:rFonts w:ascii="Arial" w:hAnsi="Arial"/>
         </w:rPr>
         <w:t>Software Interfaces</w:t>
       </w:r>
-      <w:bookmarkEnd w:id="49"/>
+      <w:bookmarkEnd w:id="50"/>
     </w:p>
     <w:p>
       <w:pPr>
@@ -3888,14 +3979,14 @@
           <w:rFonts w:ascii="Arial" w:hAnsi="Arial"/>
         </w:rPr>
       </w:pPr>
-      <w:bookmarkStart w:id="50" w:name="_Toc439994686"/>
+      <w:bookmarkStart w:id="51" w:name="_Toc439994686"/>
       <w:r>
         <w:rPr>
           <w:rFonts w:ascii="Arial" w:hAnsi="Arial"/>
         </w:rPr>
         <w:t>Communications Interfaces</w:t>
       </w:r>
-      <w:bookmarkEnd w:id="50"/>
+      <w:bookmarkEnd w:id="51"/>
     </w:p>
     <w:p>
       <w:pPr>
@@ -3948,14 +4039,14 @@
           <w:rFonts w:ascii="Arial" w:hAnsi="Arial"/>
         </w:rPr>
       </w:pPr>
-      <w:bookmarkStart w:id="51" w:name="_Toc113291706"/>
+      <w:bookmarkStart w:id="52" w:name="_Toc113291706"/>
       <w:r>
         <w:rPr>
           <w:rFonts w:ascii="Arial" w:hAnsi="Arial"/>
         </w:rPr>
         <w:t>Functional Requirements</w:t>
       </w:r>
-      <w:bookmarkEnd w:id="51"/>
+      <w:bookmarkEnd w:id="52"/>
     </w:p>
     <w:p>
       <w:pPr>
@@ -4032,14 +4123,14 @@
           <w:rFonts w:ascii="Arial" w:hAnsi="Arial"/>
         </w:rPr>
       </w:pPr>
-      <w:bookmarkStart w:id="52" w:name="_Toc113291707"/>
+      <w:bookmarkStart w:id="53" w:name="_Toc113291707"/>
       <w:r>
         <w:rPr>
           <w:rFonts w:ascii="Arial" w:hAnsi="Arial"/>
         </w:rPr>
         <w:t>Behaviour Requirements</w:t>
       </w:r>
-      <w:bookmarkEnd w:id="52"/>
+      <w:bookmarkEnd w:id="53"/>
     </w:p>
     <w:p>
       <w:pPr>
@@ -4134,17 +4225,16 @@
           <w:color w:val="FFFFFF"/>
         </w:rPr>
       </w:pPr>
-      <w:bookmarkStart w:id="53" w:name="_Toc113291708"/>
-      <w:bookmarkStart w:id="54" w:name="_Toc439994690"/>
+      <w:bookmarkStart w:id="54" w:name="_Toc113291708"/>
+      <w:bookmarkStart w:id="55" w:name="_Toc439994690"/>
       <w:r>
         <w:rPr>
           <w:rFonts w:ascii="Arial" w:hAnsi="Arial"/>
           <w:color w:val="FFFFFF"/>
         </w:rPr>
-        <w:lastRenderedPageBreak/>
         <w:t>Other Non-functional Requirements</w:t>
       </w:r>
-      <w:bookmarkEnd w:id="53"/>
+      <w:bookmarkEnd w:id="54"/>
     </w:p>
     <w:p>
       <w:pPr>
@@ -4153,15 +4243,15 @@
           <w:rFonts w:ascii="Arial" w:hAnsi="Arial"/>
         </w:rPr>
       </w:pPr>
-      <w:bookmarkStart w:id="55" w:name="_Toc113291709"/>
+      <w:bookmarkStart w:id="56" w:name="_Toc113291709"/>
       <w:r>
         <w:rPr>
           <w:rFonts w:ascii="Arial" w:hAnsi="Arial"/>
         </w:rPr>
         <w:t>Performance Requirements</w:t>
       </w:r>
-      <w:bookmarkEnd w:id="54"/>
       <w:bookmarkEnd w:id="55"/>
+      <w:bookmarkEnd w:id="56"/>
     </w:p>
     <w:p>
       <w:pPr>
@@ -4203,16 +4293,16 @@
           <w:rFonts w:ascii="Arial" w:hAnsi="Arial"/>
         </w:rPr>
       </w:pPr>
-      <w:bookmarkStart w:id="56" w:name="_Toc439994691"/>
-      <w:bookmarkStart w:id="57" w:name="_Toc113291710"/>
+      <w:bookmarkStart w:id="57" w:name="_Toc439994691"/>
+      <w:bookmarkStart w:id="58" w:name="_Toc113291710"/>
       <w:r>
         <w:rPr>
           <w:rFonts w:ascii="Arial" w:hAnsi="Arial"/>
         </w:rPr>
         <w:t>Safety and Security Requirements</w:t>
       </w:r>
-      <w:bookmarkEnd w:id="56"/>
       <w:bookmarkEnd w:id="57"/>
+      <w:bookmarkEnd w:id="58"/>
     </w:p>
     <w:p>
       <w:pPr>
@@ -4289,16 +4379,16 @@
           <w:rFonts w:ascii="Arial" w:hAnsi="Arial"/>
         </w:rPr>
       </w:pPr>
-      <w:bookmarkStart w:id="58" w:name="_Toc439994693"/>
-      <w:bookmarkStart w:id="59" w:name="_Toc113291711"/>
+      <w:bookmarkStart w:id="59" w:name="_Toc439994693"/>
+      <w:bookmarkStart w:id="60" w:name="_Toc113291711"/>
       <w:r>
         <w:rPr>
           <w:rFonts w:ascii="Arial" w:hAnsi="Arial"/>
         </w:rPr>
         <w:t>Software Quality Attributes</w:t>
       </w:r>
-      <w:bookmarkEnd w:id="58"/>
       <w:bookmarkEnd w:id="59"/>
+      <w:bookmarkEnd w:id="60"/>
     </w:p>
     <w:p>
       <w:pPr>
@@ -4383,18 +4473,17 @@
           <w:color w:val="FFFFFF"/>
         </w:rPr>
       </w:pPr>
-      <w:bookmarkStart w:id="60" w:name="_Toc439994695"/>
-      <w:bookmarkStart w:id="61" w:name="_Toc113291712"/>
+      <w:bookmarkStart w:id="61" w:name="_Toc439994695"/>
+      <w:bookmarkStart w:id="62" w:name="_Toc113291712"/>
       <w:r>
         <w:rPr>
           <w:rFonts w:ascii="Arial" w:hAnsi="Arial"/>
           <w:color w:val="FFFFFF"/>
         </w:rPr>
-        <w:lastRenderedPageBreak/>
         <w:t>Other Requirements</w:t>
       </w:r>
-      <w:bookmarkEnd w:id="60"/>
       <w:bookmarkEnd w:id="61"/>
+      <w:bookmarkEnd w:id="62"/>
     </w:p>
     <w:p>
       <w:pPr>
@@ -4426,226 +4515,226 @@
       <w:r>
         <w:t>&gt;</w:t>
       </w:r>
-      <w:bookmarkStart w:id="62" w:name="_Toc439994696"/>
-    </w:p>
-    <w:p>
-      <w:pPr>
-        <w:pStyle w:val="template"/>
-      </w:pPr>
-    </w:p>
-    <w:p>
-      <w:pPr>
-        <w:pStyle w:val="template"/>
-      </w:pPr>
-    </w:p>
-    <w:p>
-      <w:pPr>
-        <w:pStyle w:val="template"/>
-      </w:pPr>
-    </w:p>
-    <w:p>
-      <w:pPr>
-        <w:pStyle w:val="template"/>
-      </w:pPr>
-    </w:p>
-    <w:p>
-      <w:pPr>
-        <w:pStyle w:val="template"/>
-      </w:pPr>
-    </w:p>
-    <w:p>
-      <w:pPr>
-        <w:pStyle w:val="template"/>
-      </w:pPr>
-    </w:p>
-    <w:p>
-      <w:pPr>
-        <w:pStyle w:val="template"/>
-      </w:pPr>
-    </w:p>
-    <w:p>
-      <w:pPr>
-        <w:pStyle w:val="template"/>
-      </w:pPr>
-    </w:p>
-    <w:p>
-      <w:pPr>
-        <w:pStyle w:val="template"/>
-      </w:pPr>
-    </w:p>
-    <w:p>
-      <w:pPr>
-        <w:pStyle w:val="template"/>
-      </w:pPr>
-    </w:p>
-    <w:p>
-      <w:pPr>
-        <w:pStyle w:val="template"/>
-      </w:pPr>
-    </w:p>
-    <w:p>
-      <w:pPr>
-        <w:pStyle w:val="template"/>
-      </w:pPr>
-    </w:p>
-    <w:p>
-      <w:pPr>
-        <w:pStyle w:val="template"/>
-      </w:pPr>
-    </w:p>
-    <w:p>
-      <w:pPr>
-        <w:pStyle w:val="template"/>
-      </w:pPr>
-    </w:p>
-    <w:p>
-      <w:pPr>
-        <w:pStyle w:val="template"/>
-      </w:pPr>
-    </w:p>
-    <w:p>
-      <w:pPr>
-        <w:pStyle w:val="template"/>
-      </w:pPr>
-    </w:p>
-    <w:p>
-      <w:pPr>
-        <w:pStyle w:val="template"/>
-      </w:pPr>
-    </w:p>
-    <w:p>
-      <w:pPr>
-        <w:pStyle w:val="template"/>
-      </w:pPr>
-    </w:p>
-    <w:p>
-      <w:pPr>
-        <w:pStyle w:val="template"/>
-      </w:pPr>
-    </w:p>
-    <w:p>
-      <w:pPr>
-        <w:pStyle w:val="template"/>
-      </w:pPr>
-    </w:p>
-    <w:p>
-      <w:pPr>
-        <w:pStyle w:val="template"/>
-      </w:pPr>
-    </w:p>
-    <w:p>
-      <w:pPr>
-        <w:pStyle w:val="template"/>
-      </w:pPr>
-    </w:p>
-    <w:p>
-      <w:pPr>
-        <w:pStyle w:val="template"/>
-      </w:pPr>
-    </w:p>
-    <w:p>
-      <w:pPr>
-        <w:pStyle w:val="template"/>
-      </w:pPr>
-    </w:p>
-    <w:p>
-      <w:pPr>
-        <w:pStyle w:val="template"/>
-      </w:pPr>
-    </w:p>
-    <w:p>
-      <w:pPr>
-        <w:pStyle w:val="template"/>
-      </w:pPr>
-    </w:p>
-    <w:p>
-      <w:pPr>
-        <w:pStyle w:val="template"/>
-      </w:pPr>
-    </w:p>
-    <w:p>
-      <w:pPr>
-        <w:pStyle w:val="template"/>
-      </w:pPr>
-    </w:p>
-    <w:p>
-      <w:pPr>
-        <w:pStyle w:val="template"/>
-      </w:pPr>
-    </w:p>
-    <w:p>
-      <w:pPr>
-        <w:pStyle w:val="template"/>
-      </w:pPr>
-    </w:p>
-    <w:p>
-      <w:pPr>
-        <w:pStyle w:val="template"/>
-      </w:pPr>
-    </w:p>
-    <w:p>
-      <w:pPr>
-        <w:pStyle w:val="template"/>
-      </w:pPr>
-    </w:p>
-    <w:p>
-      <w:pPr>
-        <w:pStyle w:val="template"/>
-      </w:pPr>
-    </w:p>
-    <w:p>
-      <w:pPr>
-        <w:pStyle w:val="template"/>
-      </w:pPr>
-    </w:p>
-    <w:p>
-      <w:pPr>
-        <w:pStyle w:val="template"/>
-      </w:pPr>
-    </w:p>
-    <w:p>
-      <w:pPr>
-        <w:pStyle w:val="template"/>
-      </w:pPr>
-    </w:p>
-    <w:p>
-      <w:pPr>
-        <w:pStyle w:val="template"/>
-      </w:pPr>
-    </w:p>
-    <w:p>
-      <w:pPr>
-        <w:pStyle w:val="template"/>
-      </w:pPr>
-    </w:p>
-    <w:p>
-      <w:pPr>
-        <w:pStyle w:val="template"/>
-      </w:pPr>
-    </w:p>
-    <w:p>
-      <w:pPr>
-        <w:pStyle w:val="template"/>
-      </w:pPr>
-    </w:p>
-    <w:p>
-      <w:pPr>
-        <w:pStyle w:val="template"/>
-      </w:pPr>
-    </w:p>
-    <w:p>
-      <w:pPr>
-        <w:pStyle w:val="template"/>
-      </w:pPr>
-    </w:p>
-    <w:p>
-      <w:pPr>
-        <w:pStyle w:val="template"/>
-      </w:pPr>
-    </w:p>
-    <w:p>
-      <w:bookmarkStart w:id="63" w:name="_Toc439994698"/>
-      <w:bookmarkEnd w:id="62"/>
+      <w:bookmarkStart w:id="63" w:name="_Toc439994696"/>
+    </w:p>
+    <w:p>
+      <w:pPr>
+        <w:pStyle w:val="template"/>
+      </w:pPr>
+    </w:p>
+    <w:p>
+      <w:pPr>
+        <w:pStyle w:val="template"/>
+      </w:pPr>
+    </w:p>
+    <w:p>
+      <w:pPr>
+        <w:pStyle w:val="template"/>
+      </w:pPr>
+    </w:p>
+    <w:p>
+      <w:pPr>
+        <w:pStyle w:val="template"/>
+      </w:pPr>
+    </w:p>
+    <w:p>
+      <w:pPr>
+        <w:pStyle w:val="template"/>
+      </w:pPr>
+    </w:p>
+    <w:p>
+      <w:pPr>
+        <w:pStyle w:val="template"/>
+      </w:pPr>
+    </w:p>
+    <w:p>
+      <w:pPr>
+        <w:pStyle w:val="template"/>
+      </w:pPr>
+    </w:p>
+    <w:p>
+      <w:pPr>
+        <w:pStyle w:val="template"/>
+      </w:pPr>
+    </w:p>
+    <w:p>
+      <w:pPr>
+        <w:pStyle w:val="template"/>
+      </w:pPr>
+    </w:p>
+    <w:p>
+      <w:pPr>
+        <w:pStyle w:val="template"/>
+      </w:pPr>
+    </w:p>
+    <w:p>
+      <w:pPr>
+        <w:pStyle w:val="template"/>
+      </w:pPr>
+    </w:p>
+    <w:p>
+      <w:pPr>
+        <w:pStyle w:val="template"/>
+      </w:pPr>
+    </w:p>
+    <w:p>
+      <w:pPr>
+        <w:pStyle w:val="template"/>
+      </w:pPr>
+    </w:p>
+    <w:p>
+      <w:pPr>
+        <w:pStyle w:val="template"/>
+      </w:pPr>
+    </w:p>
+    <w:p>
+      <w:pPr>
+        <w:pStyle w:val="template"/>
+      </w:pPr>
+    </w:p>
+    <w:p>
+      <w:pPr>
+        <w:pStyle w:val="template"/>
+      </w:pPr>
+    </w:p>
+    <w:p>
+      <w:pPr>
+        <w:pStyle w:val="template"/>
+      </w:pPr>
+    </w:p>
+    <w:p>
+      <w:pPr>
+        <w:pStyle w:val="template"/>
+      </w:pPr>
+    </w:p>
+    <w:p>
+      <w:pPr>
+        <w:pStyle w:val="template"/>
+      </w:pPr>
+    </w:p>
+    <w:p>
+      <w:pPr>
+        <w:pStyle w:val="template"/>
+      </w:pPr>
+    </w:p>
+    <w:p>
+      <w:pPr>
+        <w:pStyle w:val="template"/>
+      </w:pPr>
+    </w:p>
+    <w:p>
+      <w:pPr>
+        <w:pStyle w:val="template"/>
+      </w:pPr>
+    </w:p>
+    <w:p>
+      <w:pPr>
+        <w:pStyle w:val="template"/>
+      </w:pPr>
+    </w:p>
+    <w:p>
+      <w:pPr>
+        <w:pStyle w:val="template"/>
+      </w:pPr>
+    </w:p>
+    <w:p>
+      <w:pPr>
+        <w:pStyle w:val="template"/>
+      </w:pPr>
+    </w:p>
+    <w:p>
+      <w:pPr>
+        <w:pStyle w:val="template"/>
+      </w:pPr>
+    </w:p>
+    <w:p>
+      <w:pPr>
+        <w:pStyle w:val="template"/>
+      </w:pPr>
+    </w:p>
+    <w:p>
+      <w:pPr>
+        <w:pStyle w:val="template"/>
+      </w:pPr>
+    </w:p>
+    <w:p>
+      <w:pPr>
+        <w:pStyle w:val="template"/>
+      </w:pPr>
+    </w:p>
+    <w:p>
+      <w:pPr>
+        <w:pStyle w:val="template"/>
+      </w:pPr>
+    </w:p>
+    <w:p>
+      <w:pPr>
+        <w:pStyle w:val="template"/>
+      </w:pPr>
+    </w:p>
+    <w:p>
+      <w:pPr>
+        <w:pStyle w:val="template"/>
+      </w:pPr>
+    </w:p>
+    <w:p>
+      <w:pPr>
+        <w:pStyle w:val="template"/>
+      </w:pPr>
+    </w:p>
+    <w:p>
+      <w:pPr>
+        <w:pStyle w:val="template"/>
+      </w:pPr>
+    </w:p>
+    <w:p>
+      <w:pPr>
+        <w:pStyle w:val="template"/>
+      </w:pPr>
+    </w:p>
+    <w:p>
+      <w:pPr>
+        <w:pStyle w:val="template"/>
+      </w:pPr>
+    </w:p>
+    <w:p>
+      <w:pPr>
+        <w:pStyle w:val="template"/>
+      </w:pPr>
+    </w:p>
+    <w:p>
+      <w:pPr>
+        <w:pStyle w:val="template"/>
+      </w:pPr>
+    </w:p>
+    <w:p>
+      <w:pPr>
+        <w:pStyle w:val="template"/>
+      </w:pPr>
+    </w:p>
+    <w:p>
+      <w:pPr>
+        <w:pStyle w:val="template"/>
+      </w:pPr>
+    </w:p>
+    <w:p>
+      <w:pPr>
+        <w:pStyle w:val="template"/>
+      </w:pPr>
+    </w:p>
+    <w:p>
+      <w:pPr>
+        <w:pStyle w:val="template"/>
+      </w:pPr>
+    </w:p>
+    <w:p>
+      <w:pPr>
+        <w:pStyle w:val="template"/>
+      </w:pPr>
+    </w:p>
+    <w:p>
+      <w:bookmarkStart w:id="64" w:name="_Toc439994698"/>
+      <w:bookmarkEnd w:id="63"/>
     </w:p>
     <w:p/>
     <w:p/>
@@ -4667,16 +4756,15 @@
           <w:color w:val="FFFFFF"/>
         </w:rPr>
       </w:pPr>
-      <w:bookmarkStart w:id="64" w:name="_Toc113291713"/>
+      <w:bookmarkStart w:id="65" w:name="_Toc113291713"/>
       <w:r>
         <w:rPr>
           <w:rFonts w:ascii="Arial" w:hAnsi="Arial"/>
           <w:color w:val="FFFFFF"/>
         </w:rPr>
-        <w:lastRenderedPageBreak/>
         <w:t>Appendix A – Data Dictionary</w:t>
       </w:r>
-      <w:bookmarkEnd w:id="64"/>
+      <w:bookmarkEnd w:id="65"/>
     </w:p>
     <w:p/>
     <w:p>
@@ -4693,25 +4781,7 @@
           <w:i/>
           <w:sz w:val="22"/>
         </w:rPr>
-        <w:t>&lt;</w:t>
-      </w:r>
-      <w:bookmarkStart w:id="65" w:name="_GoBack"/>
-      <w:r>
-        <w:rPr>
-          <w:rFonts w:ascii="Arial" w:hAnsi="Arial"/>
-          <w:i/>
-          <w:sz w:val="22"/>
-        </w:rPr>
-        <w:t>Data dictionary is used to track all the different variables, states and functional requirements that you described in your document. Make sure to include the complete list of all constants, state variables (and their possible states), inputs and outputs in a table. In the table, include the description of these items as well as all related operations and requirements.</w:t>
-      </w:r>
-      <w:bookmarkEnd w:id="65"/>
-      <w:r>
-        <w:rPr>
-          <w:rFonts w:ascii="Arial" w:hAnsi="Arial"/>
-          <w:i/>
-          <w:sz w:val="22"/>
-        </w:rPr>
-        <w:t>&gt;</w:t>
+        <w:t>&lt;Data dictionary is used to track all the different variables, states and functional requirements that you described in your document. Make sure to include the complete list of all constants, state variables (and their possible states), inputs and outputs in a table. In the table, include the description of these items as well as all related operations and requirements.&gt;</w:t>
       </w:r>
     </w:p>
     <w:p>
@@ -4790,10 +4860,9 @@
           <w:rFonts w:ascii="Arial" w:hAnsi="Arial"/>
           <w:color w:val="FFFFFF"/>
         </w:rPr>
-        <w:lastRenderedPageBreak/>
         <w:t>Appendix B</w:t>
       </w:r>
-      <w:bookmarkEnd w:id="63"/>
+      <w:bookmarkEnd w:id="64"/>
       <w:r>
         <w:rPr>
           <w:rFonts w:ascii="Arial" w:hAnsi="Arial"/>
@@ -4813,7 +4882,7 @@
       </w:r>
     </w:p>
     <w:sectPr>
-      <w:headerReference w:type="default" r:id="rId11"/>
+      <w:headerReference w:type="default" r:id="rId10"/>
       <w:pgSz w:w="12240" w:h="15840" w:code="1"/>
       <w:pgMar w:top="1440" w:right="1296" w:bottom="1440" w:left="1296" w:header="720" w:footer="720" w:gutter="0"/>
       <w:pgNumType w:start="1"/>
@@ -4825,7 +4894,7 @@
 </file>
 
 <file path=word/endnotes.xml><?xml version="1.0" encoding="utf-8"?>
-<w:endnotes xmlns:wpc="http://schemas.microsoft.com/office/word/2010/wordprocessingCanvas" xmlns:mo="http://schemas.microsoft.com/office/mac/office/2008/main" xmlns:mc="http://schemas.openxmlformats.org/markup-compatibility/2006" xmlns:mv="urn:schemas-microsoft-com:mac:vml" xmlns:o="urn:schemas-microsoft-com:office:office" xmlns:r="http://schemas.openxmlformats.org/officeDocument/2006/relationships" xmlns:m="http://schemas.openxmlformats.org/officeDocument/2006/math" xmlns:v="urn:schemas-microsoft-com:vml" xmlns:wp14="http://schemas.microsoft.com/office/word/2010/wordprocessingDrawing" xmlns:wp="http://schemas.openxmlformats.org/drawingml/2006/wordprocessingDrawing" xmlns:w10="urn:schemas-microsoft-com:office:word" xmlns:w="http://schemas.openxmlformats.org/wordprocessingml/2006/main" xmlns:w14="http://schemas.microsoft.com/office/word/2010/wordml" xmlns:wpg="http://schemas.microsoft.com/office/word/2010/wordprocessingGroup" xmlns:wpi="http://schemas.microsoft.com/office/word/2010/wordprocessingInk" xmlns:wne="http://schemas.microsoft.com/office/word/2006/wordml" xmlns:wps="http://schemas.microsoft.com/office/word/2010/wordprocessingShape" mc:Ignorable="w14 wp14">
+<w:endnotes xmlns:wpc="http://schemas.microsoft.com/office/word/2010/wordprocessingCanvas" xmlns:cx="http://schemas.microsoft.com/office/drawing/2014/chartex" xmlns:cx1="http://schemas.microsoft.com/office/drawing/2015/9/8/chartex" xmlns:cx2="http://schemas.microsoft.com/office/drawing/2015/10/21/chartex" xmlns:cx3="http://schemas.microsoft.com/office/drawing/2016/5/9/chartex" xmlns:cx4="http://schemas.microsoft.com/office/drawing/2016/5/10/chartex" xmlns:cx5="http://schemas.microsoft.com/office/drawing/2016/5/11/chartex" xmlns:cx6="http://schemas.microsoft.com/office/drawing/2016/5/12/chartex" xmlns:cx7="http://schemas.microsoft.com/office/drawing/2016/5/13/chartex" xmlns:cx8="http://schemas.microsoft.com/office/drawing/2016/5/14/chartex" xmlns:mc="http://schemas.openxmlformats.org/markup-compatibility/2006" xmlns:aink="http://schemas.microsoft.com/office/drawing/2016/ink" xmlns:am3d="http://schemas.microsoft.com/office/drawing/2017/model3d" xmlns:o="urn:schemas-microsoft-com:office:office" xmlns:r="http://schemas.openxmlformats.org/officeDocument/2006/relationships" xmlns:m="http://schemas.openxmlformats.org/officeDocument/2006/math" xmlns:v="urn:schemas-microsoft-com:vml" xmlns:wp14="http://schemas.microsoft.com/office/word/2010/wordprocessingDrawing" xmlns:wp="http://schemas.openxmlformats.org/drawingml/2006/wordprocessingDrawing" xmlns:w10="urn:schemas-microsoft-com:office:word" xmlns:w="http://schemas.openxmlformats.org/wordprocessingml/2006/main" xmlns:w14="http://schemas.microsoft.com/office/word/2010/wordml" xmlns:w15="http://schemas.microsoft.com/office/word/2012/wordml" xmlns:w16cid="http://schemas.microsoft.com/office/word/2016/wordml/cid" xmlns:w16se="http://schemas.microsoft.com/office/word/2015/wordml/symex" xmlns:wpg="http://schemas.microsoft.com/office/word/2010/wordprocessingGroup" xmlns:wpi="http://schemas.microsoft.com/office/word/2010/wordprocessingInk" xmlns:wne="http://schemas.microsoft.com/office/word/2006/wordml" xmlns:wps="http://schemas.microsoft.com/office/word/2010/wordprocessingShape" mc:Ignorable="w14 w15 w16se w16cid wp14">
   <w:endnote w:type="separator" w:id="-1">
     <w:p>
       <w:r>
@@ -4844,7 +4913,7 @@
 </file>
 
 <file path=word/footer1.xml><?xml version="1.0" encoding="utf-8"?>
-<w:ftr xmlns:wpc="http://schemas.microsoft.com/office/word/2010/wordprocessingCanvas" xmlns:mo="http://schemas.microsoft.com/office/mac/office/2008/main" xmlns:mc="http://schemas.openxmlformats.org/markup-compatibility/2006" xmlns:mv="urn:schemas-microsoft-com:mac:vml" xmlns:o="urn:schemas-microsoft-com:office:office" xmlns:r="http://schemas.openxmlformats.org/officeDocument/2006/relationships" xmlns:m="http://schemas.openxmlformats.org/officeDocument/2006/math" xmlns:v="urn:schemas-microsoft-com:vml" xmlns:wp14="http://schemas.microsoft.com/office/word/2010/wordprocessingDrawing" xmlns:wp="http://schemas.openxmlformats.org/drawingml/2006/wordprocessingDrawing" xmlns:w10="urn:schemas-microsoft-com:office:word" xmlns:w="http://schemas.openxmlformats.org/wordprocessingml/2006/main" xmlns:w14="http://schemas.microsoft.com/office/word/2010/wordml" xmlns:wpg="http://schemas.microsoft.com/office/word/2010/wordprocessingGroup" xmlns:wpi="http://schemas.microsoft.com/office/word/2010/wordprocessingInk" xmlns:wne="http://schemas.microsoft.com/office/word/2006/wordml" xmlns:wps="http://schemas.microsoft.com/office/word/2010/wordprocessingShape" mc:Ignorable="w14 wp14">
+<w:ftr xmlns:wpc="http://schemas.microsoft.com/office/word/2010/wordprocessingCanvas" xmlns:cx="http://schemas.microsoft.com/office/drawing/2014/chartex" xmlns:cx1="http://schemas.microsoft.com/office/drawing/2015/9/8/chartex" xmlns:cx2="http://schemas.microsoft.com/office/drawing/2015/10/21/chartex" xmlns:cx3="http://schemas.microsoft.com/office/drawing/2016/5/9/chartex" xmlns:cx4="http://schemas.microsoft.com/office/drawing/2016/5/10/chartex" xmlns:cx5="http://schemas.microsoft.com/office/drawing/2016/5/11/chartex" xmlns:cx6="http://schemas.microsoft.com/office/drawing/2016/5/12/chartex" xmlns:cx7="http://schemas.microsoft.com/office/drawing/2016/5/13/chartex" xmlns:cx8="http://schemas.microsoft.com/office/drawing/2016/5/14/chartex" xmlns:mc="http://schemas.openxmlformats.org/markup-compatibility/2006" xmlns:aink="http://schemas.microsoft.com/office/drawing/2016/ink" xmlns:am3d="http://schemas.microsoft.com/office/drawing/2017/model3d" xmlns:o="urn:schemas-microsoft-com:office:office" xmlns:r="http://schemas.openxmlformats.org/officeDocument/2006/relationships" xmlns:m="http://schemas.openxmlformats.org/officeDocument/2006/math" xmlns:v="urn:schemas-microsoft-com:vml" xmlns:wp14="http://schemas.microsoft.com/office/word/2010/wordprocessingDrawing" xmlns:wp="http://schemas.openxmlformats.org/drawingml/2006/wordprocessingDrawing" xmlns:w10="urn:schemas-microsoft-com:office:word" xmlns:w="http://schemas.openxmlformats.org/wordprocessingml/2006/main" xmlns:w14="http://schemas.microsoft.com/office/word/2010/wordml" xmlns:w15="http://schemas.microsoft.com/office/word/2012/wordml" xmlns:w16cid="http://schemas.microsoft.com/office/word/2016/wordml/cid" xmlns:w16se="http://schemas.microsoft.com/office/word/2015/wordml/symex" xmlns:wpg="http://schemas.microsoft.com/office/word/2010/wordprocessingGroup" xmlns:wpi="http://schemas.microsoft.com/office/word/2010/wordprocessingInk" xmlns:wne="http://schemas.microsoft.com/office/word/2006/wordml" xmlns:wps="http://schemas.microsoft.com/office/word/2010/wordprocessingShape" mc:Ignorable="w14 w15 w16se w16cid wp14">
   <w:p>
     <w:pPr>
       <w:pStyle w:val="Footer"/>
@@ -4855,7 +4924,7 @@
 </file>
 
 <file path=word/footnotes.xml><?xml version="1.0" encoding="utf-8"?>
-<w:footnotes xmlns:wpc="http://schemas.microsoft.com/office/word/2010/wordprocessingCanvas" xmlns:mo="http://schemas.microsoft.com/office/mac/office/2008/main" xmlns:mc="http://schemas.openxmlformats.org/markup-compatibility/2006" xmlns:mv="urn:schemas-microsoft-com:mac:vml" xmlns:o="urn:schemas-microsoft-com:office:office" xmlns:r="http://schemas.openxmlformats.org/officeDocument/2006/relationships" xmlns:m="http://schemas.openxmlformats.org/officeDocument/2006/math" xmlns:v="urn:schemas-microsoft-com:vml" xmlns:wp14="http://schemas.microsoft.com/office/word/2010/wordprocessingDrawing" xmlns:wp="http://schemas.openxmlformats.org/drawingml/2006/wordprocessingDrawing" xmlns:w10="urn:schemas-microsoft-com:office:word" xmlns:w="http://schemas.openxmlformats.org/wordprocessingml/2006/main" xmlns:w14="http://schemas.microsoft.com/office/word/2010/wordml" xmlns:wpg="http://schemas.microsoft.com/office/word/2010/wordprocessingGroup" xmlns:wpi="http://schemas.microsoft.com/office/word/2010/wordprocessingInk" xmlns:wne="http://schemas.microsoft.com/office/word/2006/wordml" xmlns:wps="http://schemas.microsoft.com/office/word/2010/wordprocessingShape" mc:Ignorable="w14 wp14">
+<w:footnotes xmlns:wpc="http://schemas.microsoft.com/office/word/2010/wordprocessingCanvas" xmlns:cx="http://schemas.microsoft.com/office/drawing/2014/chartex" xmlns:cx1="http://schemas.microsoft.com/office/drawing/2015/9/8/chartex" xmlns:cx2="http://schemas.microsoft.com/office/drawing/2015/10/21/chartex" xmlns:cx3="http://schemas.microsoft.com/office/drawing/2016/5/9/chartex" xmlns:cx4="http://schemas.microsoft.com/office/drawing/2016/5/10/chartex" xmlns:cx5="http://schemas.microsoft.com/office/drawing/2016/5/11/chartex" xmlns:cx6="http://schemas.microsoft.com/office/drawing/2016/5/12/chartex" xmlns:cx7="http://schemas.microsoft.com/office/drawing/2016/5/13/chartex" xmlns:cx8="http://schemas.microsoft.com/office/drawing/2016/5/14/chartex" xmlns:mc="http://schemas.openxmlformats.org/markup-compatibility/2006" xmlns:aink="http://schemas.microsoft.com/office/drawing/2016/ink" xmlns:am3d="http://schemas.microsoft.com/office/drawing/2017/model3d" xmlns:o="urn:schemas-microsoft-com:office:office" xmlns:r="http://schemas.openxmlformats.org/officeDocument/2006/relationships" xmlns:m="http://schemas.openxmlformats.org/officeDocument/2006/math" xmlns:v="urn:schemas-microsoft-com:vml" xmlns:wp14="http://schemas.microsoft.com/office/word/2010/wordprocessingDrawing" xmlns:wp="http://schemas.openxmlformats.org/drawingml/2006/wordprocessingDrawing" xmlns:w10="urn:schemas-microsoft-com:office:word" xmlns:w="http://schemas.openxmlformats.org/wordprocessingml/2006/main" xmlns:w14="http://schemas.microsoft.com/office/word/2010/wordml" xmlns:w15="http://schemas.microsoft.com/office/word/2012/wordml" xmlns:w16cid="http://schemas.microsoft.com/office/word/2016/wordml/cid" xmlns:w16se="http://schemas.microsoft.com/office/word/2015/wordml/symex" xmlns:wpg="http://schemas.microsoft.com/office/word/2010/wordprocessingGroup" xmlns:wpi="http://schemas.microsoft.com/office/word/2010/wordprocessingInk" xmlns:wne="http://schemas.microsoft.com/office/word/2006/wordml" xmlns:wps="http://schemas.microsoft.com/office/word/2010/wordprocessingShape" mc:Ignorable="w14 w15 w16se w16cid wp14">
   <w:footnote w:type="separator" w:id="-1">
     <w:p>
       <w:r>
@@ -4874,7 +4943,7 @@
 </file>
 
 <file path=word/header1.xml><?xml version="1.0" encoding="utf-8"?>
-<w:hdr xmlns:wpc="http://schemas.microsoft.com/office/word/2010/wordprocessingCanvas" xmlns:mo="http://schemas.microsoft.com/office/mac/office/2008/main" xmlns:mc="http://schemas.openxmlformats.org/markup-compatibility/2006" xmlns:mv="urn:schemas-microsoft-com:mac:vml" xmlns:o="urn:schemas-microsoft-com:office:office" xmlns:r="http://schemas.openxmlformats.org/officeDocument/2006/relationships" xmlns:m="http://schemas.openxmlformats.org/officeDocument/2006/math" xmlns:v="urn:schemas-microsoft-com:vml" xmlns:wp14="http://schemas.microsoft.com/office/word/2010/wordprocessingDrawing" xmlns:wp="http://schemas.openxmlformats.org/drawingml/2006/wordprocessingDrawing" xmlns:w10="urn:schemas-microsoft-com:office:word" xmlns:w="http://schemas.openxmlformats.org/wordprocessingml/2006/main" xmlns:w14="http://schemas.microsoft.com/office/word/2010/wordml" xmlns:wpg="http://schemas.microsoft.com/office/word/2010/wordprocessingGroup" xmlns:wpi="http://schemas.microsoft.com/office/word/2010/wordprocessingInk" xmlns:wne="http://schemas.microsoft.com/office/word/2006/wordml" xmlns:wps="http://schemas.microsoft.com/office/word/2010/wordprocessingShape" mc:Ignorable="w14 wp14">
+<w:hdr xmlns:wpc="http://schemas.microsoft.com/office/word/2010/wordprocessingCanvas" xmlns:cx="http://schemas.microsoft.com/office/drawing/2014/chartex" xmlns:cx1="http://schemas.microsoft.com/office/drawing/2015/9/8/chartex" xmlns:cx2="http://schemas.microsoft.com/office/drawing/2015/10/21/chartex" xmlns:cx3="http://schemas.microsoft.com/office/drawing/2016/5/9/chartex" xmlns:cx4="http://schemas.microsoft.com/office/drawing/2016/5/10/chartex" xmlns:cx5="http://schemas.microsoft.com/office/drawing/2016/5/11/chartex" xmlns:cx6="http://schemas.microsoft.com/office/drawing/2016/5/12/chartex" xmlns:cx7="http://schemas.microsoft.com/office/drawing/2016/5/13/chartex" xmlns:cx8="http://schemas.microsoft.com/office/drawing/2016/5/14/chartex" xmlns:mc="http://schemas.openxmlformats.org/markup-compatibility/2006" xmlns:aink="http://schemas.microsoft.com/office/drawing/2016/ink" xmlns:am3d="http://schemas.microsoft.com/office/drawing/2017/model3d" xmlns:o="urn:schemas-microsoft-com:office:office" xmlns:r="http://schemas.openxmlformats.org/officeDocument/2006/relationships" xmlns:m="http://schemas.openxmlformats.org/officeDocument/2006/math" xmlns:v="urn:schemas-microsoft-com:vml" xmlns:wp14="http://schemas.microsoft.com/office/word/2010/wordprocessingDrawing" xmlns:wp="http://schemas.openxmlformats.org/drawingml/2006/wordprocessingDrawing" xmlns:w10="urn:schemas-microsoft-com:office:word" xmlns:w="http://schemas.openxmlformats.org/wordprocessingml/2006/main" xmlns:w14="http://schemas.microsoft.com/office/word/2010/wordml" xmlns:w15="http://schemas.microsoft.com/office/word/2012/wordml" xmlns:w16cid="http://schemas.microsoft.com/office/word/2016/wordml/cid" xmlns:w16se="http://schemas.microsoft.com/office/word/2015/wordml/symex" xmlns:wpg="http://schemas.microsoft.com/office/word/2010/wordprocessingGroup" xmlns:wpi="http://schemas.microsoft.com/office/word/2010/wordprocessingInk" xmlns:wne="http://schemas.microsoft.com/office/word/2006/wordml" xmlns:wps="http://schemas.microsoft.com/office/word/2010/wordprocessingShape" mc:Ignorable="w14 w15 w16se w16cid wp14">
   <w:p>
     <w:pPr>
       <w:pStyle w:val="Header"/>
@@ -4922,7 +4991,7 @@
 </file>
 
 <file path=word/header2.xml><?xml version="1.0" encoding="utf-8"?>
-<w:hdr xmlns:wpc="http://schemas.microsoft.com/office/word/2010/wordprocessingCanvas" xmlns:mo="http://schemas.microsoft.com/office/mac/office/2008/main" xmlns:mc="http://schemas.openxmlformats.org/markup-compatibility/2006" xmlns:mv="urn:schemas-microsoft-com:mac:vml" xmlns:o="urn:schemas-microsoft-com:office:office" xmlns:r="http://schemas.openxmlformats.org/officeDocument/2006/relationships" xmlns:m="http://schemas.openxmlformats.org/officeDocument/2006/math" xmlns:v="urn:schemas-microsoft-com:vml" xmlns:wp14="http://schemas.microsoft.com/office/word/2010/wordprocessingDrawing" xmlns:wp="http://schemas.openxmlformats.org/drawingml/2006/wordprocessingDrawing" xmlns:w10="urn:schemas-microsoft-com:office:word" xmlns:w="http://schemas.openxmlformats.org/wordprocessingml/2006/main" xmlns:w14="http://schemas.microsoft.com/office/word/2010/wordml" xmlns:wpg="http://schemas.microsoft.com/office/word/2010/wordprocessingGroup" xmlns:wpi="http://schemas.microsoft.com/office/word/2010/wordprocessingInk" xmlns:wne="http://schemas.microsoft.com/office/word/2006/wordml" xmlns:wps="http://schemas.microsoft.com/office/word/2010/wordprocessingShape" mc:Ignorable="w14 wp14">
+<w:hdr xmlns:wpc="http://schemas.microsoft.com/office/word/2010/wordprocessingCanvas" xmlns:cx="http://schemas.microsoft.com/office/drawing/2014/chartex" xmlns:cx1="http://schemas.microsoft.com/office/drawing/2015/9/8/chartex" xmlns:cx2="http://schemas.microsoft.com/office/drawing/2015/10/21/chartex" xmlns:cx3="http://schemas.microsoft.com/office/drawing/2016/5/9/chartex" xmlns:cx4="http://schemas.microsoft.com/office/drawing/2016/5/10/chartex" xmlns:cx5="http://schemas.microsoft.com/office/drawing/2016/5/11/chartex" xmlns:cx6="http://schemas.microsoft.com/office/drawing/2016/5/12/chartex" xmlns:cx7="http://schemas.microsoft.com/office/drawing/2016/5/13/chartex" xmlns:cx8="http://schemas.microsoft.com/office/drawing/2016/5/14/chartex" xmlns:mc="http://schemas.openxmlformats.org/markup-compatibility/2006" xmlns:aink="http://schemas.microsoft.com/office/drawing/2016/ink" xmlns:am3d="http://schemas.microsoft.com/office/drawing/2017/model3d" xmlns:o="urn:schemas-microsoft-com:office:office" xmlns:r="http://schemas.openxmlformats.org/officeDocument/2006/relationships" xmlns:m="http://schemas.openxmlformats.org/officeDocument/2006/math" xmlns:v="urn:schemas-microsoft-com:vml" xmlns:wp14="http://schemas.microsoft.com/office/word/2010/wordprocessingDrawing" xmlns:wp="http://schemas.openxmlformats.org/drawingml/2006/wordprocessingDrawing" xmlns:w10="urn:schemas-microsoft-com:office:word" xmlns:w="http://schemas.openxmlformats.org/wordprocessingml/2006/main" xmlns:w14="http://schemas.microsoft.com/office/word/2010/wordml" xmlns:w15="http://schemas.microsoft.com/office/word/2012/wordml" xmlns:w16cid="http://schemas.microsoft.com/office/word/2016/wordml/cid" xmlns:w16se="http://schemas.microsoft.com/office/word/2015/wordml/symex" xmlns:wpg="http://schemas.microsoft.com/office/word/2010/wordprocessingGroup" xmlns:wpi="http://schemas.microsoft.com/office/word/2010/wordprocessingInk" xmlns:wne="http://schemas.microsoft.com/office/word/2006/wordml" xmlns:wps="http://schemas.microsoft.com/office/word/2010/wordprocessingShape" mc:Ignorable="w14 w15 w16se w16cid wp14">
   <w:p>
     <w:pPr>
       <w:pStyle w:val="Header"/>
@@ -4974,8 +5043,8 @@
 </file>
 
 <file path=word/numbering.xml><?xml version="1.0" encoding="utf-8"?>
-<w:numbering xmlns:wpc="http://schemas.microsoft.com/office/word/2010/wordprocessingCanvas" xmlns:mo="http://schemas.microsoft.com/office/mac/office/2008/main" xmlns:mc="http://schemas.openxmlformats.org/markup-compatibility/2006" xmlns:mv="urn:schemas-microsoft-com:mac:vml" xmlns:o="urn:schemas-microsoft-com:office:office" xmlns:r="http://schemas.openxmlformats.org/officeDocument/2006/relationships" xmlns:m="http://schemas.openxmlformats.org/officeDocument/2006/math" xmlns:v="urn:schemas-microsoft-com:vml" xmlns:wp14="http://schemas.microsoft.com/office/word/2010/wordprocessingDrawing" xmlns:wp="http://schemas.openxmlformats.org/drawingml/2006/wordprocessingDrawing" xmlns:w10="urn:schemas-microsoft-com:office:word" xmlns:w="http://schemas.openxmlformats.org/wordprocessingml/2006/main" xmlns:w14="http://schemas.microsoft.com/office/word/2010/wordml" xmlns:wpg="http://schemas.microsoft.com/office/word/2010/wordprocessingGroup" xmlns:wpi="http://schemas.microsoft.com/office/word/2010/wordprocessingInk" xmlns:wne="http://schemas.microsoft.com/office/word/2006/wordml" xmlns:wps="http://schemas.microsoft.com/office/word/2010/wordprocessingShape" mc:Ignorable="w14 wp14">
-  <w:abstractNum w:abstractNumId="0">
+<w:numbering xmlns:wpc="http://schemas.microsoft.com/office/word/2010/wordprocessingCanvas" xmlns:cx="http://schemas.microsoft.com/office/drawing/2014/chartex" xmlns:cx1="http://schemas.microsoft.com/office/drawing/2015/9/8/chartex" xmlns:cx2="http://schemas.microsoft.com/office/drawing/2015/10/21/chartex" xmlns:cx3="http://schemas.microsoft.com/office/drawing/2016/5/9/chartex" xmlns:cx4="http://schemas.microsoft.com/office/drawing/2016/5/10/chartex" xmlns:cx5="http://schemas.microsoft.com/office/drawing/2016/5/11/chartex" xmlns:cx6="http://schemas.microsoft.com/office/drawing/2016/5/12/chartex" xmlns:cx7="http://schemas.microsoft.com/office/drawing/2016/5/13/chartex" xmlns:cx8="http://schemas.microsoft.com/office/drawing/2016/5/14/chartex" xmlns:mc="http://schemas.openxmlformats.org/markup-compatibility/2006" xmlns:aink="http://schemas.microsoft.com/office/drawing/2016/ink" xmlns:am3d="http://schemas.microsoft.com/office/drawing/2017/model3d" xmlns:o="urn:schemas-microsoft-com:office:office" xmlns:r="http://schemas.openxmlformats.org/officeDocument/2006/relationships" xmlns:m="http://schemas.openxmlformats.org/officeDocument/2006/math" xmlns:v="urn:schemas-microsoft-com:vml" xmlns:wp14="http://schemas.microsoft.com/office/word/2010/wordprocessingDrawing" xmlns:wp="http://schemas.openxmlformats.org/drawingml/2006/wordprocessingDrawing" xmlns:w10="urn:schemas-microsoft-com:office:word" xmlns:w="http://schemas.openxmlformats.org/wordprocessingml/2006/main" xmlns:w14="http://schemas.microsoft.com/office/word/2010/wordml" xmlns:w15="http://schemas.microsoft.com/office/word/2012/wordml" xmlns:w16cid="http://schemas.microsoft.com/office/word/2016/wordml/cid" xmlns:w16se="http://schemas.microsoft.com/office/word/2015/wordml/symex" xmlns:wpg="http://schemas.microsoft.com/office/word/2010/wordprocessingGroup" xmlns:wpi="http://schemas.microsoft.com/office/word/2010/wordprocessingInk" xmlns:wne="http://schemas.microsoft.com/office/word/2006/wordml" xmlns:wps="http://schemas.microsoft.com/office/word/2010/wordprocessingShape" mc:Ignorable="w14 w15 w16se w16cid wp14">
+  <w:abstractNum w:abstractNumId="0" w15:restartNumberingAfterBreak="0">
     <w:nsid w:val="FFFFFFFB"/>
     <w:multiLevelType w:val="multilevel"/>
     <w:tmpl w:val="04B0567C"/>
@@ -5105,7 +5174,7 @@
       </w:pPr>
     </w:lvl>
   </w:abstractNum>
-  <w:abstractNum w:abstractNumId="1">
+  <w:abstractNum w:abstractNumId="1" w15:restartNumberingAfterBreak="0">
     <w:nsid w:val="1856587E"/>
     <w:multiLevelType w:val="hybridMultilevel"/>
     <w:tmpl w:val="3F668FCA"/>
@@ -5245,7 +5314,120 @@
       </w:rPr>
     </w:lvl>
   </w:abstractNum>
-  <w:abstractNum w:abstractNumId="2">
+  <w:abstractNum w:abstractNumId="2" w15:restartNumberingAfterBreak="0">
+    <w:nsid w:val="25462629"/>
+    <w:multiLevelType w:val="hybridMultilevel"/>
+    <w:tmpl w:val="38A0DB5E"/>
+    <w:lvl w:ilvl="0" w:tplc="04090001">
+      <w:start w:val="1"/>
+      <w:numFmt w:val="bullet"/>
+      <w:lvlText w:val=""/>
+      <w:lvlJc w:val="left"/>
+      <w:pPr>
+        <w:ind w:left="720" w:hanging="360"/>
+      </w:pPr>
+      <w:rPr>
+        <w:rFonts w:ascii="Symbol" w:hAnsi="Symbol" w:hint="default"/>
+      </w:rPr>
+    </w:lvl>
+    <w:lvl w:ilvl="1" w:tplc="04090003" w:tentative="1">
+      <w:start w:val="1"/>
+      <w:numFmt w:val="bullet"/>
+      <w:lvlText w:val="o"/>
+      <w:lvlJc w:val="left"/>
+      <w:pPr>
+        <w:ind w:left="1440" w:hanging="360"/>
+      </w:pPr>
+      <w:rPr>
+        <w:rFonts w:ascii="Courier New" w:hAnsi="Courier New" w:cs="Courier New" w:hint="default"/>
+      </w:rPr>
+    </w:lvl>
+    <w:lvl w:ilvl="2" w:tplc="04090005" w:tentative="1">
+      <w:start w:val="1"/>
+      <w:numFmt w:val="bullet"/>
+      <w:lvlText w:val=""/>
+      <w:lvlJc w:val="left"/>
+      <w:pPr>
+        <w:ind w:left="2160" w:hanging="360"/>
+      </w:pPr>
+      <w:rPr>
+        <w:rFonts w:ascii="Wingdings" w:hAnsi="Wingdings" w:hint="default"/>
+      </w:rPr>
+    </w:lvl>
+    <w:lvl w:ilvl="3" w:tplc="04090001" w:tentative="1">
+      <w:start w:val="1"/>
+      <w:numFmt w:val="bullet"/>
+      <w:lvlText w:val=""/>
+      <w:lvlJc w:val="left"/>
+      <w:pPr>
+        <w:ind w:left="2880" w:hanging="360"/>
+      </w:pPr>
+      <w:rPr>
+        <w:rFonts w:ascii="Symbol" w:hAnsi="Symbol" w:hint="default"/>
+      </w:rPr>
+    </w:lvl>
+    <w:lvl w:ilvl="4" w:tplc="04090003" w:tentative="1">
+      <w:start w:val="1"/>
+      <w:numFmt w:val="bullet"/>
+      <w:lvlText w:val="o"/>
+      <w:lvlJc w:val="left"/>
+      <w:pPr>
+        <w:ind w:left="3600" w:hanging="360"/>
+      </w:pPr>
+      <w:rPr>
+        <w:rFonts w:ascii="Courier New" w:hAnsi="Courier New" w:cs="Courier New" w:hint="default"/>
+      </w:rPr>
+    </w:lvl>
+    <w:lvl w:ilvl="5" w:tplc="04090005" w:tentative="1">
+      <w:start w:val="1"/>
+      <w:numFmt w:val="bullet"/>
+      <w:lvlText w:val=""/>
+      <w:lvlJc w:val="left"/>
+      <w:pPr>
+        <w:ind w:left="4320" w:hanging="360"/>
+      </w:pPr>
+      <w:rPr>
+        <w:rFonts w:ascii="Wingdings" w:hAnsi="Wingdings" w:hint="default"/>
+      </w:rPr>
+    </w:lvl>
+    <w:lvl w:ilvl="6" w:tplc="04090001" w:tentative="1">
+      <w:start w:val="1"/>
+      <w:numFmt w:val="bullet"/>
+      <w:lvlText w:val=""/>
+      <w:lvlJc w:val="left"/>
+      <w:pPr>
+        <w:ind w:left="5040" w:hanging="360"/>
+      </w:pPr>
+      <w:rPr>
+        <w:rFonts w:ascii="Symbol" w:hAnsi="Symbol" w:hint="default"/>
+      </w:rPr>
+    </w:lvl>
+    <w:lvl w:ilvl="7" w:tplc="04090003" w:tentative="1">
+      <w:start w:val="1"/>
+      <w:numFmt w:val="bullet"/>
+      <w:lvlText w:val="o"/>
+      <w:lvlJc w:val="left"/>
+      <w:pPr>
+        <w:ind w:left="5760" w:hanging="360"/>
+      </w:pPr>
+      <w:rPr>
+        <w:rFonts w:ascii="Courier New" w:hAnsi="Courier New" w:cs="Courier New" w:hint="default"/>
+      </w:rPr>
+    </w:lvl>
+    <w:lvl w:ilvl="8" w:tplc="04090005" w:tentative="1">
+      <w:start w:val="1"/>
+      <w:numFmt w:val="bullet"/>
+      <w:lvlText w:val=""/>
+      <w:lvlJc w:val="left"/>
+      <w:pPr>
+        <w:ind w:left="6480" w:hanging="360"/>
+      </w:pPr>
+      <w:rPr>
+        <w:rFonts w:ascii="Wingdings" w:hAnsi="Wingdings" w:hint="default"/>
+      </w:rPr>
+    </w:lvl>
+  </w:abstractNum>
+  <w:abstractNum w:abstractNumId="3" w15:restartNumberingAfterBreak="0">
     <w:nsid w:val="28754A74"/>
     <w:multiLevelType w:val="multilevel"/>
     <w:tmpl w:val="54BAE08E"/>
@@ -5361,7 +5543,7 @@
       </w:pPr>
     </w:lvl>
   </w:abstractNum>
-  <w:abstractNum w:abstractNumId="3">
+  <w:abstractNum w:abstractNumId="4" w15:restartNumberingAfterBreak="0">
     <w:nsid w:val="2DA71206"/>
     <w:multiLevelType w:val="multilevel"/>
     <w:tmpl w:val="D8BC5BE2"/>
@@ -5433,19 +5615,22 @@
     <w:abstractNumId w:val="0"/>
   </w:num>
   <w:num w:numId="2">
-    <w:abstractNumId w:val="3"/>
+    <w:abstractNumId w:val="4"/>
   </w:num>
   <w:num w:numId="3">
-    <w:abstractNumId w:val="2"/>
+    <w:abstractNumId w:val="3"/>
   </w:num>
   <w:num w:numId="4">
     <w:abstractNumId w:val="1"/>
+  </w:num>
+  <w:num w:numId="5">
+    <w:abstractNumId w:val="2"/>
   </w:num>
 </w:numbering>
 </file>
 
 <file path=word/styles.xml><?xml version="1.0" encoding="utf-8"?>
-<w:styles xmlns:mc="http://schemas.openxmlformats.org/markup-compatibility/2006" xmlns:r="http://schemas.openxmlformats.org/officeDocument/2006/relationships" xmlns:w="http://schemas.openxmlformats.org/wordprocessingml/2006/main" xmlns:w14="http://schemas.microsoft.com/office/word/2010/wordml" mc:Ignorable="w14">
+<w:styles xmlns:mc="http://schemas.openxmlformats.org/markup-compatibility/2006" xmlns:r="http://schemas.openxmlformats.org/officeDocument/2006/relationships" xmlns:w="http://schemas.openxmlformats.org/wordprocessingml/2006/main" xmlns:w14="http://schemas.microsoft.com/office/word/2010/wordml" xmlns:w15="http://schemas.microsoft.com/office/word/2012/wordml" xmlns:w16cid="http://schemas.microsoft.com/office/word/2016/wordml/cid" xmlns:w16se="http://schemas.microsoft.com/office/word/2015/wordml/symex" mc:Ignorable="w14 w15 w16se w16cid">
   <w:docDefaults>
     <w:rPrDefault>
       <w:rPr>
@@ -5455,935 +5640,377 @@
     </w:rPrDefault>
     <w:pPrDefault/>
   </w:docDefaults>
-  <w:latentStyles w:defLockedState="0" w:defUIPriority="99" w:defSemiHidden="1" w:defUnhideWhenUsed="1" w:defQFormat="0" w:count="276">
-    <w:lsdException w:name="Normal" w:semiHidden="0" w:uiPriority="0" w:unhideWhenUsed="0" w:qFormat="1"/>
-    <w:lsdException w:name="heading 1" w:semiHidden="0" w:uiPriority="9" w:unhideWhenUsed="0" w:qFormat="1"/>
-    <w:lsdException w:name="heading 2" w:semiHidden="0" w:uiPriority="9" w:unhideWhenUsed="0" w:qFormat="1"/>
-    <w:lsdException w:name="heading 3" w:semiHidden="0" w:uiPriority="9" w:unhideWhenUsed="0" w:qFormat="1"/>
-    <w:lsdException w:name="heading 4" w:semiHidden="0" w:uiPriority="9" w:unhideWhenUsed="0" w:qFormat="1"/>
-    <w:lsdException w:name="heading 5" w:semiHidden="0" w:uiPriority="9" w:unhideWhenUsed="0" w:qFormat="1"/>
-    <w:lsdException w:name="heading 6" w:semiHidden="0" w:uiPriority="9" w:unhideWhenUsed="0" w:qFormat="1"/>
-    <w:lsdException w:name="heading 7" w:semiHidden="0" w:uiPriority="9" w:unhideWhenUsed="0" w:qFormat="1"/>
-    <w:lsdException w:name="heading 8" w:semiHidden="0" w:uiPriority="9" w:unhideWhenUsed="0" w:qFormat="1"/>
-    <w:lsdException w:name="heading 9" w:semiHidden="0" w:uiPriority="9" w:unhideWhenUsed="0" w:qFormat="1"/>
-    <w:lsdException w:name="toc 1" w:uiPriority="39"/>
-    <w:lsdException w:name="toc 2" w:uiPriority="39"/>
-    <w:lsdException w:name="toc 3" w:uiPriority="39"/>
-    <w:lsdException w:name="toc 4" w:uiPriority="39"/>
-    <w:lsdException w:name="toc 5" w:uiPriority="39"/>
-    <w:lsdException w:name="toc 6" w:uiPriority="39"/>
-    <w:lsdException w:name="toc 7" w:uiPriority="39"/>
-    <w:lsdException w:name="toc 8" w:uiPriority="39"/>
-    <w:lsdException w:name="toc 9" w:uiPriority="39"/>
-    <w:lsdException w:name="caption" w:uiPriority="35" w:qFormat="1"/>
-    <w:lsdException w:name="Title" w:semiHidden="0" w:uiPriority="10" w:unhideWhenUsed="0" w:qFormat="1"/>
-    <w:lsdException w:name="Default Paragraph Font" w:uiPriority="1"/>
-    <w:lsdException w:name="Subtitle" w:semiHidden="0" w:uiPriority="11" w:unhideWhenUsed="0" w:qFormat="1"/>
-    <w:lsdException w:name="Strong" w:semiHidden="0" w:uiPriority="22" w:unhideWhenUsed="0" w:qFormat="1"/>
-    <w:lsdException w:name="Emphasis" w:semiHidden="0" w:uiPriority="20" w:unhideWhenUsed="0" w:qFormat="1"/>
-    <w:lsdException w:name="Table Grid" w:semiHidden="0" w:uiPriority="59" w:unhideWhenUsed="0"/>
-    <w:lsdException w:name="Placeholder Text" w:unhideWhenUsed="0"/>
-    <w:lsdException w:name="No Spacing" w:semiHidden="0" w:uiPriority="1" w:unhideWhenUsed="0" w:qFormat="1"/>
-    <w:lsdException w:name="Light Shading" w:semiHidden="0" w:uiPriority="60" w:unhideWhenUsed="0"/>
-    <w:lsdException w:name="Light List" w:semiHidden="0" w:uiPriority="61" w:unhideWhenUsed="0"/>
-    <w:lsdException w:name="Light Grid" w:semiHidden="0" w:uiPriority="62" w:unhideWhenUsed="0"/>
-    <w:lsdException w:name="Medium Shading 1" w:semiHidden="0" w:uiPriority="63" w:unhideWhenUsed="0"/>
-    <w:lsdException w:name="Medium Shading 2" w:semiHidden="0" w:uiPriority="64" w:unhideWhenUsed="0"/>
-    <w:lsdException w:name="Medium List 1" w:semiHidden="0" w:uiPriority="65" w:unhideWhenUsed="0"/>
-    <w:lsdException w:name="Medium List 2" w:semiHidden="0" w:uiPriority="66" w:unhideWhenUsed="0"/>
-    <w:lsdException w:name="Medium Grid 1" w:semiHidden="0" w:uiPriority="67" w:unhideWhenUsed="0"/>
-    <w:lsdException w:name="Medium Grid 2" w:semiHidden="0" w:uiPriority="68" w:unhideWhenUsed="0"/>
-    <w:lsdException w:name="Medium Grid 3" w:semiHidden="0" w:uiPriority="69" w:unhideWhenUsed="0"/>
-    <w:lsdException w:name="Dark List" w:semiHidden="0" w:uiPriority="70" w:unhideWhenUsed="0"/>
-    <w:lsdException w:name="Colorful Shading" w:semiHidden="0" w:uiPriority="71" w:unhideWhenUsed="0"/>
-    <w:lsdException w:name="Colorful List" w:semiHidden="0" w:uiPriority="72" w:unhideWhenUsed="0"/>
-    <w:lsdException w:name="Colorful Grid" w:semiHidden="0" w:uiPriority="73" w:unhideWhenUsed="0"/>
-    <w:lsdException w:name="Light Shading Accent 1" w:semiHidden="0" w:uiPriority="60" w:unhideWhenUsed="0"/>
-    <w:lsdException w:name="Light List Accent 1" w:semiHidden="0" w:uiPriority="61" w:unhideWhenUsed="0"/>
-    <w:lsdException w:name="Light Grid Accent 1" w:semiHidden="0" w:uiPriority="62" w:unhideWhenUsed="0"/>
-    <w:lsdException w:name="Medium Shading 1 Accent 1" w:semiHidden="0" w:uiPriority="63" w:unhideWhenUsed="0"/>
-    <w:lsdException w:name="Medium Shading 2 Accent 1" w:semiHidden="0" w:uiPriority="64" w:unhideWhenUsed="0"/>
-    <w:lsdException w:name="Medium List 1 Accent 1" w:semiHidden="0" w:uiPriority="65" w:unhideWhenUsed="0"/>
-    <w:lsdException w:name="Revision" w:unhideWhenUsed="0"/>
-    <w:lsdException w:name="List Paragraph" w:semiHidden="0" w:uiPriority="34" w:unhideWhenUsed="0" w:qFormat="1"/>
-    <w:lsdException w:name="Quote" w:semiHidden="0" w:uiPriority="29" w:unhideWhenUsed="0" w:qFormat="1"/>
-    <w:lsdException w:name="Intense Quote" w:semiHidden="0" w:uiPriority="30" w:unhideWhenUsed="0" w:qFormat="1"/>
-    <w:lsdException w:name="Medium List 2 Accent 1" w:semiHidden="0" w:uiPriority="66" w:unhideWhenUsed="0"/>
-    <w:lsdException w:name="Medium Grid 1 Accent 1" w:semiHidden="0" w:uiPriority="67" w:unhideWhenUsed="0"/>
-    <w:lsdException w:name="Medium Grid 2 Accent 1" w:semiHidden="0" w:uiPriority="68" w:unhideWhenUsed="0"/>
-    <w:lsdException w:name="Medium Grid 3 Accent 1" w:semiHidden="0" w:uiPriority="69" w:unhideWhenUsed="0"/>
-    <w:lsdException w:name="Dark List Accent 1" w:semiHidden="0" w:uiPriority="70" w:unhideWhenUsed="0"/>
-    <w:lsdException w:name="Colorful Shading Accent 1" w:semiHidden="0" w:uiPriority="71" w:unhideWhenUsed="0"/>
-    <w:lsdException w:name="Colorful List Accent 1" w:semiHidden="0" w:uiPriority="72" w:unhideWhenUsed="0"/>
-    <w:lsdException w:name="Colorful Grid Accent 1" w:semiHidden="0" w:uiPriority="73" w:unhideWhenUsed="0"/>
-    <w:lsdException w:name="Light Shading Accent 2" w:semiHidden="0" w:uiPriority="60" w:unhideWhenUsed="0"/>
-    <w:lsdException w:name="Light List Accent 2" w:semiHidden="0" w:uiPriority="61" w:unhideWhenUsed="0"/>
-    <w:lsdException w:name="Light Grid Accent 2" w:semiHidden="0" w:uiPriority="62" w:unhideWhenUsed="0"/>
-    <w:lsdException w:name="Medium Shading 1 Accent 2" w:semiHidden="0" w:uiPriority="63" w:unhideWhenUsed="0"/>
-    <w:lsdException w:name="Medium Shading 2 Accent 2" w:semiHidden="0" w:uiPriority="64" w:unhideWhenUsed="0"/>
-    <w:lsdException w:name="Medium List 1 Accent 2" w:semiHidden="0" w:uiPriority="65" w:unhideWhenUsed="0"/>
-    <w:lsdException w:name="Medium List 2 Accent 2" w:semiHidden="0" w:uiPriority="66" w:unhideWhenUsed="0"/>
-    <w:lsdException w:name="Medium Grid 1 Accent 2" w:semiHidden="0" w:uiPriority="67" w:unhideWhenUsed="0"/>
-    <w:lsdException w:name="Medium Grid 2 Accent 2" w:semiHidden="0" w:uiPriority="68" w:unhideWhenUsed="0"/>
-    <w:lsdException w:name="Medium Grid 3 Accent 2" w:semiHidden="0" w:uiPriority="69" w:unhideWhenUsed="0"/>
-    <w:lsdException w:name="Dark List Accent 2" w:semiHidden="0" w:uiPriority="70" w:unhideWhenUsed="0"/>
-    <w:lsdException w:name="Colorful Shading Accent 2" w:semiHidden="0" w:uiPriority="71" w:unhideWhenUsed="0"/>
-    <w:lsdException w:name="Colorful List Accent 2" w:semiHidden="0" w:uiPriority="72" w:unhideWhenUsed="0"/>
-    <w:lsdException w:name="Colorful Grid Accent 2" w:semiHidden="0" w:uiPriority="73" w:unhideWhenUsed="0"/>
-    <w:lsdException w:name="Light Shading Accent 3" w:semiHidden="0" w:uiPriority="60" w:unhideWhenUsed="0"/>
-    <w:lsdException w:name="Light List Accent 3" w:semiHidden="0" w:uiPriority="61" w:unhideWhenUsed="0"/>
-    <w:lsdException w:name="Light Grid Accent 3" w:semiHidden="0" w:uiPriority="62" w:unhideWhenUsed="0"/>
-    <w:lsdException w:name="Medium Shading 1 Accent 3" w:semiHidden="0" w:uiPriority="63" w:unhideWhenUsed="0"/>
-    <w:lsdException w:name="Medium Shading 2 Accent 3" w:semiHidden="0" w:uiPriority="64" w:unhideWhenUsed="0"/>
-    <w:lsdException w:name="Medium List 1 Accent 3" w:semiHidden="0" w:uiPriority="65" w:unhideWhenUsed="0"/>
-    <w:lsdException w:name="Medium List 2 Accent 3" w:semiHidden="0" w:uiPriority="66" w:unhideWhenUsed="0"/>
-    <w:lsdException w:name="Medium Grid 1 Accent 3" w:semiHidden="0" w:uiPriority="67" w:unhideWhenUsed="0"/>
-    <w:lsdException w:name="Medium Grid 2 Accent 3" w:semiHidden="0" w:uiPriority="68" w:unhideWhenUsed="0"/>
-    <w:lsdException w:name="Medium Grid 3 Accent 3" w:semiHidden="0" w:uiPriority="69" w:unhideWhenUsed="0"/>
-    <w:lsdException w:name="Dark List Accent 3" w:semiHidden="0" w:uiPriority="70" w:unhideWhenUsed="0"/>
-    <w:lsdException w:name="Colorful Shading Accent 3" w:semiHidden="0" w:uiPriority="71" w:unhideWhenUsed="0"/>
-    <w:lsdException w:name="Colorful List Accent 3" w:semiHidden="0" w:uiPriority="72" w:unhideWhenUsed="0"/>
-    <w:lsdException w:name="Colorful Grid Accent 3" w:semiHidden="0" w:uiPriority="73" w:unhideWhenUsed="0"/>
-    <w:lsdException w:name="Light Shading Accent 4" w:semiHidden="0" w:uiPriority="60" w:unhideWhenUsed="0"/>
-    <w:lsdException w:name="Light List Accent 4" w:semiHidden="0" w:uiPriority="61" w:unhideWhenUsed="0"/>
-    <w:lsdException w:name="Light Grid Accent 4" w:semiHidden="0" w:uiPriority="62" w:unhideWhenUsed="0"/>
-    <w:lsdException w:name="Medium Shading 1 Accent 4" w:semiHidden="0" w:uiPriority="63" w:unhideWhenUsed="0"/>
-    <w:lsdException w:name="Medium Shading 2 Accent 4" w:semiHidden="0" w:uiPriority="64" w:unhideWhenUsed="0"/>
-    <w:lsdException w:name="Medium List 1 Accent 4" w:semiHidden="0" w:uiPriority="65" w:unhideWhenUsed="0"/>
-    <w:lsdException w:name="Medium List 2 Accent 4" w:semiHidden="0" w:uiPriority="66" w:unhideWhenUsed="0"/>
-    <w:lsdException w:name="Medium Grid 1 Accent 4" w:semiHidden="0" w:uiPriority="67" w:unhideWhenUsed="0"/>
-    <w:lsdException w:name="Medium Grid 2 Accent 4" w:semiHidden="0" w:uiPriority="68" w:unhideWhenUsed="0"/>
-    <w:lsdException w:name="Medium Grid 3 Accent 4" w:semiHidden="0" w:uiPriority="69" w:unhideWhenUsed="0"/>
-    <w:lsdException w:name="Dark List Accent 4" w:semiHidden="0" w:uiPriority="70" w:unhideWhenUsed="0"/>
-    <w:lsdException w:name="Colorful Shading Accent 4" w:semiHidden="0" w:uiPriority="71" w:unhideWhenUsed="0"/>
-    <w:lsdException w:name="Colorful List Accent 4" w:semiHidden="0" w:uiPriority="72" w:unhideWhenUsed="0"/>
-    <w:lsdException w:name="Colorful Grid Accent 4" w:semiHidden="0" w:uiPriority="73" w:unhideWhenUsed="0"/>
-    <w:lsdException w:name="Light Shading Accent 5" w:semiHidden="0" w:uiPriority="60" w:unhideWhenUsed="0"/>
-    <w:lsdException w:name="Light List Accent 5" w:semiHidden="0" w:uiPriority="61" w:unhideWhenUsed="0"/>
-    <w:lsdException w:name="Light Grid Accent 5" w:semiHidden="0" w:uiPriority="62" w:unhideWhenUsed="0"/>
-    <w:lsdException w:name="Medium Shading 1 Accent 5" w:semiHidden="0" w:uiPriority="63" w:unhideWhenUsed="0"/>
-    <w:lsdException w:name="Medium Shading 2 Accent 5" w:semiHidden="0" w:uiPriority="64" w:unhideWhenUsed="0"/>
-    <w:lsdException w:name="Medium List 1 Accent 5" w:semiHidden="0" w:uiPriority="65" w:unhideWhenUsed="0"/>
-    <w:lsdException w:name="Medium List 2 Accent 5" w:semiHidden="0" w:uiPriority="66" w:unhideWhenUsed="0"/>
-    <w:lsdException w:name="Medium Grid 1 Accent 5" w:semiHidden="0" w:uiPriority="67" w:unhideWhenUsed="0"/>
-    <w:lsdException w:name="Medium Grid 2 Accent 5" w:semiHidden="0" w:uiPriority="68" w:unhideWhenUsed="0"/>
-    <w:lsdException w:name="Medium Grid 3 Accent 5" w:semiHidden="0" w:uiPriority="69" w:unhideWhenUsed="0"/>
-    <w:lsdException w:name="Dark List Accent 5" w:semiHidden="0" w:uiPriority="70" w:unhideWhenUsed="0"/>
-    <w:lsdException w:name="Colorful Shading Accent 5" w:semiHidden="0" w:uiPriority="71" w:unhideWhenUsed="0"/>
-    <w:lsdException w:name="Colorful List Accent 5" w:semiHidden="0" w:uiPriority="72" w:unhideWhenUsed="0"/>
-    <w:lsdException w:name="Colorful Grid Accent 5" w:semiHidden="0" w:uiPriority="73" w:unhideWhenUsed="0"/>
-    <w:lsdException w:name="Light Shading Accent 6" w:semiHidden="0" w:uiPriority="60" w:unhideWhenUsed="0"/>
-    <w:lsdException w:name="Light List Accent 6" w:semiHidden="0" w:uiPriority="61" w:unhideWhenUsed="0"/>
-    <w:lsdException w:name="Light Grid Accent 6" w:semiHidden="0" w:uiPriority="62" w:unhideWhenUsed="0"/>
-    <w:lsdException w:name="Medium Shading 1 Accent 6" w:semiHidden="0" w:uiPriority="63" w:unhideWhenUsed="0"/>
-    <w:lsdException w:name="Medium Shading 2 Accent 6" w:semiHidden="0" w:uiPriority="64" w:unhideWhenUsed="0"/>
-    <w:lsdException w:name="Medium List 1 Accent 6" w:semiHidden="0" w:uiPriority="65" w:unhideWhenUsed="0"/>
-    <w:lsdException w:name="Medium List 2 Accent 6" w:semiHidden="0" w:uiPriority="66" w:unhideWhenUsed="0"/>
-    <w:lsdException w:name="Medium Grid 1 Accent 6" w:semiHidden="0" w:uiPriority="67" w:unhideWhenUsed="0"/>
-    <w:lsdException w:name="Medium Grid 2 Accent 6" w:semiHidden="0" w:uiPriority="68" w:unhideWhenUsed="0"/>
-    <w:lsdException w:name="Medium Grid 3 Accent 6" w:semiHidden="0" w:uiPriority="69" w:unhideWhenUsed="0"/>
-    <w:lsdException w:name="Dark List Accent 6" w:semiHidden="0" w:uiPriority="70" w:unhideWhenUsed="0"/>
-    <w:lsdException w:name="Colorful Shading Accent 6" w:semiHidden="0" w:uiPriority="71" w:unhideWhenUsed="0"/>
-    <w:lsdException w:name="Colorful List Accent 6" w:semiHidden="0" w:uiPriority="72" w:unhideWhenUsed="0"/>
-    <w:lsdException w:name="Colorful Grid Accent 6" w:semiHidden="0" w:uiPriority="73" w:unhideWhenUsed="0"/>
-    <w:lsdException w:name="Subtle Emphasis" w:semiHidden="0" w:uiPriority="19" w:unhideWhenUsed="0" w:qFormat="1"/>
-    <w:lsdException w:name="Intense Emphasis" w:semiHidden="0" w:uiPriority="21" w:unhideWhenUsed="0" w:qFormat="1"/>
-    <w:lsdException w:name="Subtle Reference" w:semiHidden="0" w:uiPriority="31" w:unhideWhenUsed="0" w:qFormat="1"/>
-    <w:lsdException w:name="Intense Reference" w:semiHidden="0" w:uiPriority="32" w:unhideWhenUsed="0" w:qFormat="1"/>
-    <w:lsdException w:name="Book Title" w:semiHidden="0" w:uiPriority="33" w:unhideWhenUsed="0" w:qFormat="1"/>
-    <w:lsdException w:name="Bibliography" w:uiPriority="37"/>
-    <w:lsdException w:name="TOC Heading" w:uiPriority="39" w:qFormat="1"/>
-  </w:latentStyles>
-  <w:style w:type="paragraph" w:default="1" w:styleId="Normal">
-    <w:name w:val="Normal"/>
-    <w:qFormat/>
-    <w:pPr>
-      <w:spacing w:line="240" w:lineRule="exact"/>
-    </w:pPr>
-    <w:rPr>
-      <w:rFonts w:ascii="Times" w:hAnsi="Times" w:cs="Times"/>
-      <w:noProof/>
-      <w:sz w:val="24"/>
-      <w:szCs w:val="24"/>
-      <w:lang w:bidi="he-IL"/>
-    </w:rPr>
-  </w:style>
-  <w:style w:type="paragraph" w:styleId="Heading1">
-    <w:name w:val="heading 1"/>
-    <w:basedOn w:val="Normal"/>
-    <w:next w:val="Normal"/>
-    <w:qFormat/>
-    <w:pPr>
-      <w:keepNext/>
-      <w:keepLines/>
-      <w:numPr>
-        <w:numId w:val="1"/>
-      </w:numPr>
-      <w:spacing w:before="480" w:after="240" w:line="240" w:lineRule="atLeast"/>
-      <w:outlineLvl w:val="0"/>
-    </w:pPr>
-    <w:rPr>
-      <w:b/>
-      <w:bCs/>
-      <w:kern w:val="28"/>
-      <w:sz w:val="36"/>
-      <w:szCs w:val="36"/>
-    </w:rPr>
-  </w:style>
-  <w:style w:type="paragraph" w:styleId="Heading2">
-    <w:name w:val="heading 2"/>
-    <w:basedOn w:val="Normal"/>
-    <w:next w:val="Normal"/>
-    <w:qFormat/>
-    <w:pPr>
-      <w:keepNext/>
-      <w:keepLines/>
-      <w:numPr>
-        <w:ilvl w:val="1"/>
-        <w:numId w:val="1"/>
-      </w:numPr>
-      <w:spacing w:before="280" w:after="280" w:line="240" w:lineRule="atLeast"/>
-      <w:outlineLvl w:val="1"/>
-    </w:pPr>
-    <w:rPr>
-      <w:b/>
-      <w:bCs/>
-      <w:sz w:val="28"/>
-      <w:szCs w:val="28"/>
-    </w:rPr>
-  </w:style>
-  <w:style w:type="paragraph" w:styleId="Heading3">
-    <w:name w:val="heading 3"/>
-    <w:basedOn w:val="Normal"/>
-    <w:next w:val="Normal"/>
-    <w:qFormat/>
-    <w:pPr>
-      <w:numPr>
-        <w:ilvl w:val="2"/>
-        <w:numId w:val="1"/>
-      </w:numPr>
-      <w:spacing w:before="240" w:after="240"/>
-      <w:outlineLvl w:val="2"/>
-    </w:pPr>
-    <w:rPr>
-      <w:b/>
-      <w:bCs/>
-    </w:rPr>
-  </w:style>
-  <w:style w:type="paragraph" w:styleId="Heading4">
-    <w:name w:val="heading 4"/>
-    <w:basedOn w:val="Normal"/>
-    <w:next w:val="Normal"/>
-    <w:qFormat/>
-    <w:pPr>
-      <w:keepNext/>
-      <w:numPr>
-        <w:ilvl w:val="3"/>
-        <w:numId w:val="1"/>
-      </w:numPr>
-      <w:spacing w:before="240" w:after="60" w:line="220" w:lineRule="exact"/>
-      <w:jc w:val="both"/>
-      <w:outlineLvl w:val="3"/>
-    </w:pPr>
-    <w:rPr>
-      <w:rFonts w:ascii="Times New Roman" w:hAnsi="Times New Roman" w:cs="Times New Roman"/>
-      <w:b/>
-      <w:bCs/>
-      <w:i/>
-      <w:iCs/>
-      <w:sz w:val="22"/>
-      <w:szCs w:val="22"/>
-    </w:rPr>
-  </w:style>
-  <w:style w:type="paragraph" w:styleId="Heading5">
-    <w:name w:val="heading 5"/>
-    <w:basedOn w:val="Normal"/>
-    <w:next w:val="Normal"/>
-    <w:qFormat/>
-    <w:pPr>
-      <w:numPr>
-        <w:ilvl w:val="4"/>
-        <w:numId w:val="1"/>
-      </w:numPr>
-      <w:spacing w:before="240" w:after="60" w:line="220" w:lineRule="exact"/>
-      <w:jc w:val="both"/>
-      <w:outlineLvl w:val="4"/>
-    </w:pPr>
-    <w:rPr>
-      <w:rFonts w:ascii="Arial" w:hAnsi="Arial" w:cs="Arial"/>
-      <w:sz w:val="22"/>
-      <w:szCs w:val="22"/>
-    </w:rPr>
-  </w:style>
-  <w:style w:type="paragraph" w:styleId="Heading6">
-    <w:name w:val="heading 6"/>
-    <w:basedOn w:val="Normal"/>
-    <w:next w:val="Normal"/>
-    <w:qFormat/>
-    <w:pPr>
-      <w:numPr>
-        <w:ilvl w:val="5"/>
-        <w:numId w:val="1"/>
-      </w:numPr>
-      <w:spacing w:before="240" w:after="60" w:line="220" w:lineRule="exact"/>
-      <w:jc w:val="both"/>
-      <w:outlineLvl w:val="5"/>
-    </w:pPr>
-    <w:rPr>
-      <w:rFonts w:ascii="Arial" w:hAnsi="Arial" w:cs="Arial"/>
-      <w:i/>
-      <w:iCs/>
-      <w:sz w:val="22"/>
-      <w:szCs w:val="22"/>
-    </w:rPr>
-  </w:style>
-  <w:style w:type="paragraph" w:styleId="Heading7">
-    <w:name w:val="heading 7"/>
-    <w:basedOn w:val="Normal"/>
-    <w:next w:val="Normal"/>
-    <w:qFormat/>
-    <w:pPr>
-      <w:numPr>
-        <w:ilvl w:val="6"/>
-        <w:numId w:val="1"/>
-      </w:numPr>
-      <w:spacing w:before="240" w:after="60" w:line="220" w:lineRule="exact"/>
-      <w:jc w:val="both"/>
-      <w:outlineLvl w:val="6"/>
-    </w:pPr>
-    <w:rPr>
-      <w:rFonts w:ascii="Arial" w:hAnsi="Arial" w:cs="Arial"/>
-      <w:sz w:val="20"/>
-      <w:szCs w:val="20"/>
-    </w:rPr>
-  </w:style>
-  <w:style w:type="paragraph" w:styleId="Heading8">
-    <w:name w:val="heading 8"/>
-    <w:basedOn w:val="Normal"/>
-    <w:next w:val="Normal"/>
-    <w:qFormat/>
-    <w:pPr>
-      <w:numPr>
-        <w:ilvl w:val="7"/>
-        <w:numId w:val="1"/>
-      </w:numPr>
-      <w:spacing w:before="240" w:after="60" w:line="220" w:lineRule="exact"/>
-      <w:jc w:val="both"/>
-      <w:outlineLvl w:val="7"/>
-    </w:pPr>
-    <w:rPr>
-      <w:rFonts w:ascii="Arial" w:hAnsi="Arial" w:cs="Arial"/>
-      <w:i/>
-      <w:iCs/>
-      <w:sz w:val="20"/>
-      <w:szCs w:val="20"/>
-    </w:rPr>
-  </w:style>
-  <w:style w:type="paragraph" w:styleId="Heading9">
-    <w:name w:val="heading 9"/>
-    <w:basedOn w:val="Normal"/>
-    <w:next w:val="Normal"/>
-    <w:qFormat/>
-    <w:pPr>
-      <w:numPr>
-        <w:ilvl w:val="8"/>
-        <w:numId w:val="1"/>
-      </w:numPr>
-      <w:spacing w:before="240" w:after="60" w:line="220" w:lineRule="exact"/>
-      <w:jc w:val="both"/>
-      <w:outlineLvl w:val="8"/>
-    </w:pPr>
-    <w:rPr>
-      <w:rFonts w:ascii="Arial" w:hAnsi="Arial" w:cs="Arial"/>
-      <w:i/>
-      <w:iCs/>
-      <w:sz w:val="18"/>
-      <w:szCs w:val="18"/>
-    </w:rPr>
-  </w:style>
-  <w:style w:type="character" w:default="1" w:styleId="DefaultParagraphFont">
-    <w:name w:val="Default Paragraph Font"/>
-    <w:uiPriority w:val="1"/>
-    <w:semiHidden/>
-    <w:unhideWhenUsed/>
-  </w:style>
-  <w:style w:type="table" w:default="1" w:styleId="TableNormal">
-    <w:name w:val="Normal Table"/>
-    <w:uiPriority w:val="99"/>
-    <w:semiHidden/>
-    <w:unhideWhenUsed/>
-    <w:tblPr>
-      <w:tblInd w:w="0" w:type="dxa"/>
-      <w:tblCellMar>
-        <w:top w:w="0" w:type="dxa"/>
-        <w:left w:w="108" w:type="dxa"/>
-        <w:bottom w:w="0" w:type="dxa"/>
-        <w:right w:w="108" w:type="dxa"/>
-      </w:tblCellMar>
-    </w:tblPr>
-  </w:style>
-  <w:style w:type="numbering" w:default="1" w:styleId="NoList">
-    <w:name w:val="No List"/>
-    <w:uiPriority w:val="99"/>
-    <w:semiHidden/>
-    <w:unhideWhenUsed/>
-  </w:style>
-  <w:style w:type="paragraph" w:styleId="Footer">
-    <w:name w:val="footer"/>
-    <w:basedOn w:val="Normal"/>
-    <w:pPr>
-      <w:tabs>
-        <w:tab w:val="center" w:pos="4680"/>
-        <w:tab w:val="right" w:pos="9360"/>
-      </w:tabs>
-    </w:pPr>
-    <w:rPr>
-      <w:b/>
-      <w:bCs/>
-      <w:i/>
-      <w:iCs/>
-      <w:sz w:val="20"/>
-      <w:szCs w:val="20"/>
-    </w:rPr>
-  </w:style>
-  <w:style w:type="paragraph" w:customStyle="1" w:styleId="bullet">
-    <w:name w:val="bullet"/>
-    <w:basedOn w:val="Normal"/>
-    <w:rPr>
-      <w:rFonts w:ascii="Arial" w:hAnsi="Arial" w:cs="Arial"/>
-      <w:sz w:val="20"/>
-      <w:szCs w:val="20"/>
-    </w:rPr>
-  </w:style>
-  <w:style w:type="paragraph" w:styleId="Header">
-    <w:name w:val="header"/>
-    <w:basedOn w:val="Normal"/>
-    <w:pPr>
-      <w:tabs>
-        <w:tab w:val="center" w:pos="4680"/>
-        <w:tab w:val="right" w:pos="9360"/>
-      </w:tabs>
-    </w:pPr>
-    <w:rPr>
-      <w:b/>
-      <w:bCs/>
-      <w:i/>
-      <w:iCs/>
-      <w:sz w:val="20"/>
-      <w:szCs w:val="20"/>
-    </w:rPr>
-  </w:style>
-  <w:style w:type="paragraph" w:customStyle="1" w:styleId="heading10">
-    <w:name w:val="heading1"/>
-    <w:basedOn w:val="Normal"/>
-    <w:pPr>
-      <w:tabs>
-        <w:tab w:val="left" w:pos="450"/>
-        <w:tab w:val="left" w:pos="1080"/>
-        <w:tab w:val="left" w:pos="1800"/>
-        <w:tab w:val="left" w:pos="2610"/>
-      </w:tabs>
-    </w:pPr>
-  </w:style>
-  <w:style w:type="paragraph" w:styleId="TOC1">
-    <w:name w:val="toc 1"/>
-    <w:basedOn w:val="Normal"/>
-    <w:next w:val="Normal"/>
-    <w:semiHidden/>
-    <w:pPr>
-      <w:spacing w:before="120" w:after="120"/>
-    </w:pPr>
-    <w:rPr>
-      <w:rFonts w:ascii="Times New Roman" w:hAnsi="Times New Roman" w:cs="Times New Roman"/>
-      <w:b/>
-      <w:bCs/>
-      <w:caps/>
-      <w:sz w:val="20"/>
-      <w:szCs w:val="20"/>
-    </w:rPr>
-  </w:style>
-  <w:style w:type="paragraph" w:styleId="TOC2">
-    <w:name w:val="toc 2"/>
-    <w:basedOn w:val="Normal"/>
-    <w:next w:val="Normal"/>
-    <w:semiHidden/>
-    <w:pPr>
-      <w:ind w:left="240"/>
-    </w:pPr>
-    <w:rPr>
-      <w:rFonts w:ascii="Times New Roman" w:hAnsi="Times New Roman" w:cs="Times New Roman"/>
-      <w:smallCaps/>
-      <w:sz w:val="20"/>
-      <w:szCs w:val="20"/>
-    </w:rPr>
-  </w:style>
-  <w:style w:type="paragraph" w:customStyle="1" w:styleId="level4">
-    <w:name w:val="level 4"/>
-    <w:basedOn w:val="Normal"/>
-    <w:pPr>
-      <w:spacing w:before="120" w:after="120"/>
-      <w:ind w:left="634"/>
-    </w:pPr>
-  </w:style>
-  <w:style w:type="paragraph" w:customStyle="1" w:styleId="level5">
-    <w:name w:val="level 5"/>
-    <w:basedOn w:val="Normal"/>
-    <w:pPr>
-      <w:tabs>
-        <w:tab w:val="left" w:pos="2520"/>
-      </w:tabs>
-      <w:ind w:left="1440"/>
-    </w:pPr>
-  </w:style>
-  <w:style w:type="paragraph" w:styleId="Title">
-    <w:name w:val="Title"/>
-    <w:basedOn w:val="Normal"/>
-    <w:qFormat/>
-    <w:pPr>
-      <w:spacing w:before="240" w:after="720" w:line="240" w:lineRule="auto"/>
-      <w:jc w:val="right"/>
-    </w:pPr>
-    <w:rPr>
-      <w:rFonts w:ascii="Arial" w:hAnsi="Arial" w:cs="Arial"/>
-      <w:b/>
-      <w:bCs/>
-      <w:kern w:val="28"/>
-      <w:sz w:val="64"/>
-      <w:szCs w:val="64"/>
-    </w:rPr>
-  </w:style>
-  <w:style w:type="paragraph" w:customStyle="1" w:styleId="TOCEntry">
-    <w:name w:val="TOCEntry"/>
-    <w:basedOn w:val="Normal"/>
-    <w:pPr>
-      <w:keepNext/>
-      <w:keepLines/>
-      <w:spacing w:before="120" w:after="240" w:line="240" w:lineRule="atLeast"/>
-    </w:pPr>
-    <w:rPr>
-      <w:b/>
-      <w:bCs/>
-      <w:sz w:val="36"/>
-      <w:szCs w:val="36"/>
-    </w:rPr>
-  </w:style>
-  <w:style w:type="paragraph" w:styleId="TOC3">
-    <w:name w:val="toc 3"/>
-    <w:basedOn w:val="Normal"/>
-    <w:next w:val="Normal"/>
-    <w:semiHidden/>
-    <w:pPr>
-      <w:ind w:left="480"/>
-    </w:pPr>
-    <w:rPr>
-      <w:rFonts w:ascii="Times New Roman" w:hAnsi="Times New Roman" w:cs="Times New Roman"/>
-      <w:i/>
-      <w:iCs/>
-      <w:sz w:val="20"/>
-      <w:szCs w:val="20"/>
-    </w:rPr>
-  </w:style>
-  <w:style w:type="paragraph" w:styleId="TOC4">
-    <w:name w:val="toc 4"/>
-    <w:basedOn w:val="Normal"/>
-    <w:next w:val="Normal"/>
-    <w:semiHidden/>
-    <w:pPr>
-      <w:ind w:left="720"/>
-    </w:pPr>
-    <w:rPr>
-      <w:rFonts w:ascii="Times New Roman" w:hAnsi="Times New Roman" w:cs="Times New Roman"/>
-      <w:sz w:val="18"/>
-      <w:szCs w:val="18"/>
-    </w:rPr>
-  </w:style>
-  <w:style w:type="paragraph" w:styleId="TOC5">
-    <w:name w:val="toc 5"/>
-    <w:basedOn w:val="Normal"/>
-    <w:next w:val="Normal"/>
-    <w:semiHidden/>
-    <w:pPr>
-      <w:ind w:left="960"/>
-    </w:pPr>
-    <w:rPr>
-      <w:rFonts w:ascii="Times New Roman" w:hAnsi="Times New Roman" w:cs="Times New Roman"/>
-      <w:sz w:val="18"/>
-      <w:szCs w:val="18"/>
-    </w:rPr>
-  </w:style>
-  <w:style w:type="paragraph" w:styleId="TOC6">
-    <w:name w:val="toc 6"/>
-    <w:basedOn w:val="Normal"/>
-    <w:next w:val="Normal"/>
-    <w:semiHidden/>
-    <w:pPr>
-      <w:ind w:left="1200"/>
-    </w:pPr>
-    <w:rPr>
-      <w:rFonts w:ascii="Times New Roman" w:hAnsi="Times New Roman" w:cs="Times New Roman"/>
-      <w:sz w:val="18"/>
-      <w:szCs w:val="18"/>
-    </w:rPr>
-  </w:style>
-  <w:style w:type="paragraph" w:styleId="TOC7">
-    <w:name w:val="toc 7"/>
-    <w:basedOn w:val="Normal"/>
-    <w:next w:val="Normal"/>
-    <w:semiHidden/>
-    <w:pPr>
-      <w:ind w:left="1440"/>
-    </w:pPr>
-    <w:rPr>
-      <w:rFonts w:ascii="Times New Roman" w:hAnsi="Times New Roman" w:cs="Times New Roman"/>
-      <w:sz w:val="18"/>
-      <w:szCs w:val="18"/>
-    </w:rPr>
-  </w:style>
-  <w:style w:type="paragraph" w:styleId="TOC8">
-    <w:name w:val="toc 8"/>
-    <w:basedOn w:val="Normal"/>
-    <w:next w:val="Normal"/>
-    <w:semiHidden/>
-    <w:pPr>
-      <w:ind w:left="1680"/>
-    </w:pPr>
-    <w:rPr>
-      <w:rFonts w:ascii="Times New Roman" w:hAnsi="Times New Roman" w:cs="Times New Roman"/>
-      <w:sz w:val="18"/>
-      <w:szCs w:val="18"/>
-    </w:rPr>
-  </w:style>
-  <w:style w:type="paragraph" w:styleId="TOC9">
-    <w:name w:val="toc 9"/>
-    <w:basedOn w:val="Normal"/>
-    <w:next w:val="Normal"/>
-    <w:semiHidden/>
-    <w:pPr>
-      <w:ind w:left="1920"/>
-    </w:pPr>
-    <w:rPr>
-      <w:rFonts w:ascii="Times New Roman" w:hAnsi="Times New Roman" w:cs="Times New Roman"/>
-      <w:sz w:val="18"/>
-      <w:szCs w:val="18"/>
-    </w:rPr>
-  </w:style>
-  <w:style w:type="paragraph" w:customStyle="1" w:styleId="template">
-    <w:name w:val="template"/>
-    <w:basedOn w:val="Normal"/>
-    <w:rPr>
-      <w:rFonts w:ascii="Arial" w:hAnsi="Arial" w:cs="Arial"/>
-      <w:i/>
-      <w:iCs/>
-      <w:sz w:val="22"/>
-      <w:szCs w:val="22"/>
-    </w:rPr>
-  </w:style>
-  <w:style w:type="character" w:styleId="PageNumber">
-    <w:name w:val="page number"/>
-    <w:basedOn w:val="DefaultParagraphFont"/>
-  </w:style>
-  <w:style w:type="paragraph" w:customStyle="1" w:styleId="level3text">
-    <w:name w:val="level 3 text"/>
-    <w:basedOn w:val="Normal"/>
-    <w:pPr>
-      <w:spacing w:line="220" w:lineRule="exact"/>
-      <w:ind w:left="1350" w:hanging="716"/>
-    </w:pPr>
-    <w:rPr>
-      <w:rFonts w:ascii="Arial" w:hAnsi="Arial" w:cs="Arial"/>
-      <w:i/>
-      <w:iCs/>
-      <w:sz w:val="22"/>
-      <w:szCs w:val="22"/>
-    </w:rPr>
-  </w:style>
-  <w:style w:type="paragraph" w:customStyle="1" w:styleId="requirement">
-    <w:name w:val="requirement"/>
-    <w:basedOn w:val="level4"/>
-    <w:pPr>
-      <w:spacing w:before="0" w:after="0"/>
-      <w:ind w:left="2348" w:hanging="994"/>
-    </w:pPr>
-    <w:rPr>
-      <w:rFonts w:ascii="Times New Roman" w:hAnsi="Times New Roman" w:cs="Times New Roman"/>
-    </w:rPr>
-  </w:style>
-  <w:style w:type="paragraph" w:customStyle="1" w:styleId="ByLine">
-    <w:name w:val="ByLine"/>
-    <w:basedOn w:val="Title"/>
-    <w:rPr>
-      <w:sz w:val="28"/>
-      <w:szCs w:val="28"/>
-    </w:rPr>
-  </w:style>
-  <w:style w:type="paragraph" w:customStyle="1" w:styleId="ChangeHistoryTitle">
-    <w:name w:val="ChangeHistory Title"/>
-    <w:basedOn w:val="Normal"/>
-    <w:pPr>
-      <w:keepNext/>
-      <w:spacing w:before="60" w:after="60" w:line="240" w:lineRule="auto"/>
-      <w:jc w:val="center"/>
-    </w:pPr>
-    <w:rPr>
-      <w:rFonts w:ascii="Arial" w:hAnsi="Arial" w:cs="Arial"/>
-      <w:b/>
-      <w:bCs/>
-      <w:sz w:val="36"/>
-      <w:szCs w:val="36"/>
-    </w:rPr>
-  </w:style>
-  <w:style w:type="paragraph" w:customStyle="1" w:styleId="SuperTitle">
-    <w:name w:val="SuperTitle"/>
-    <w:basedOn w:val="Title"/>
-    <w:next w:val="Normal"/>
-    <w:pPr>
-      <w:pBdr>
-        <w:top w:val="single" w:sz="48" w:space="1" w:color="auto"/>
-      </w:pBdr>
-      <w:spacing w:before="960" w:after="0"/>
-    </w:pPr>
-    <w:rPr>
-      <w:sz w:val="28"/>
-      <w:szCs w:val="28"/>
-    </w:rPr>
-  </w:style>
-  <w:style w:type="paragraph" w:customStyle="1" w:styleId="line">
-    <w:name w:val="line"/>
-    <w:basedOn w:val="Title"/>
-    <w:pPr>
-      <w:pBdr>
-        <w:top w:val="single" w:sz="36" w:space="1" w:color="auto"/>
-      </w:pBdr>
-      <w:spacing w:after="0"/>
-    </w:pPr>
-    <w:rPr>
-      <w:sz w:val="40"/>
-      <w:szCs w:val="40"/>
-    </w:rPr>
-  </w:style>
-  <w:style w:type="paragraph" w:styleId="BalloonText">
-    <w:name w:val="Balloon Text"/>
-    <w:basedOn w:val="Normal"/>
-    <w:link w:val="BalloonTextChar"/>
-    <w:uiPriority w:val="99"/>
-    <w:semiHidden/>
-    <w:unhideWhenUsed/>
-    <w:rsid w:val="00A67AC4"/>
-    <w:pPr>
-      <w:spacing w:line="240" w:lineRule="auto"/>
-    </w:pPr>
-    <w:rPr>
-      <w:rFonts w:ascii="Lucida Grande" w:hAnsi="Lucida Grande"/>
-      <w:sz w:val="18"/>
-      <w:szCs w:val="18"/>
-    </w:rPr>
-  </w:style>
-  <w:style w:type="paragraph" w:customStyle="1" w:styleId="Table-Text">
-    <w:name w:val="Table - Text"/>
-    <w:basedOn w:val="Normal"/>
-    <w:pPr>
-      <w:spacing w:before="60" w:after="60" w:line="240" w:lineRule="auto"/>
-    </w:pPr>
-    <w:rPr>
-      <w:rFonts w:ascii="Times New Roman" w:hAnsi="Times New Roman" w:cs="Times New Roman"/>
-      <w:sz w:val="20"/>
-      <w:szCs w:val="20"/>
-      <w:lang w:bidi="ar-SA"/>
-    </w:rPr>
-  </w:style>
-  <w:style w:type="paragraph" w:customStyle="1" w:styleId="Table-ColHead">
-    <w:name w:val="Table - Col. Head"/>
-    <w:basedOn w:val="Normal"/>
-    <w:pPr>
-      <w:keepNext/>
-      <w:suppressAutoHyphens/>
-      <w:spacing w:before="60" w:after="60" w:line="240" w:lineRule="auto"/>
-    </w:pPr>
-    <w:rPr>
-      <w:rFonts w:ascii="Arial" w:hAnsi="Arial" w:cs="Times New Roman"/>
-      <w:b/>
-      <w:sz w:val="20"/>
-      <w:szCs w:val="20"/>
-      <w:lang w:bidi="ar-SA"/>
-    </w:rPr>
-  </w:style>
-  <w:style w:type="paragraph" w:styleId="NormalWeb">
-    <w:name w:val="Normal (Web)"/>
-    <w:basedOn w:val="Normal"/>
-    <w:pPr>
-      <w:spacing w:before="100" w:beforeAutospacing="1" w:after="100" w:afterAutospacing="1" w:line="240" w:lineRule="auto"/>
-    </w:pPr>
-    <w:rPr>
-      <w:rFonts w:ascii="Times New Roman" w:hAnsi="Times New Roman" w:cs="Times New Roman"/>
-    </w:rPr>
-  </w:style>
-  <w:style w:type="character" w:customStyle="1" w:styleId="BalloonTextChar">
-    <w:name w:val="Balloon Text Char"/>
-    <w:basedOn w:val="DefaultParagraphFont"/>
-    <w:link w:val="BalloonText"/>
-    <w:uiPriority w:val="99"/>
-    <w:semiHidden/>
-    <w:rsid w:val="00A67AC4"/>
-    <w:rPr>
-      <w:rFonts w:ascii="Lucida Grande" w:hAnsi="Lucida Grande" w:cs="Times"/>
-      <w:noProof/>
-      <w:sz w:val="18"/>
-      <w:szCs w:val="18"/>
-      <w:lang w:bidi="he-IL"/>
-    </w:rPr>
-  </w:style>
-</w:styles>
-</file>
-
-<file path=word/stylesWithEffects.xml><?xml version="1.0" encoding="utf-8"?>
-<w:styles xmlns:wpc="http://schemas.microsoft.com/office/word/2010/wordprocessingCanvas" xmlns:mo="http://schemas.microsoft.com/office/mac/office/2008/main" xmlns:mc="http://schemas.openxmlformats.org/markup-compatibility/2006" xmlns:mv="urn:schemas-microsoft-com:mac:vml" xmlns:o="urn:schemas-microsoft-com:office:office" xmlns:r="http://schemas.openxmlformats.org/officeDocument/2006/relationships" xmlns:m="http://schemas.openxmlformats.org/officeDocument/2006/math" xmlns:v="urn:schemas-microsoft-com:vml" xmlns:wp14="http://schemas.microsoft.com/office/word/2010/wordprocessingDrawing" xmlns:wp="http://schemas.openxmlformats.org/drawingml/2006/wordprocessingDrawing" xmlns:w10="urn:schemas-microsoft-com:office:word" xmlns:w="http://schemas.openxmlformats.org/wordprocessingml/2006/main" xmlns:w14="http://schemas.microsoft.com/office/word/2010/wordml" xmlns:wpg="http://schemas.microsoft.com/office/word/2010/wordprocessingGroup" xmlns:wpi="http://schemas.microsoft.com/office/word/2010/wordprocessingInk" xmlns:wne="http://schemas.microsoft.com/office/word/2006/wordml" xmlns:wps="http://schemas.microsoft.com/office/word/2010/wordprocessingShape" mc:Ignorable="w14 wp14">
-  <w:docDefaults>
-    <w:rPrDefault>
-      <w:rPr>
-        <w:rFonts w:ascii="Times New Roman" w:eastAsia="Times New Roman" w:hAnsi="Times New Roman" w:cs="Times New Roman"/>
-        <w:lang w:val="en-US" w:eastAsia="en-US" w:bidi="ar-SA"/>
-      </w:rPr>
-    </w:rPrDefault>
-    <w:pPrDefault/>
-  </w:docDefaults>
-  <w:latentStyles w:defLockedState="0" w:defUIPriority="99" w:defSemiHidden="1" w:defUnhideWhenUsed="1" w:defQFormat="0" w:count="276">
-    <w:lsdException w:name="Normal" w:semiHidden="0" w:uiPriority="0" w:unhideWhenUsed="0" w:qFormat="1"/>
-    <w:lsdException w:name="heading 1" w:semiHidden="0" w:uiPriority="9" w:unhideWhenUsed="0" w:qFormat="1"/>
-    <w:lsdException w:name="heading 2" w:semiHidden="0" w:uiPriority="9" w:unhideWhenUsed="0" w:qFormat="1"/>
-    <w:lsdException w:name="heading 3" w:semiHidden="0" w:uiPriority="9" w:unhideWhenUsed="0" w:qFormat="1"/>
-    <w:lsdException w:name="heading 4" w:semiHidden="0" w:uiPriority="9" w:unhideWhenUsed="0" w:qFormat="1"/>
-    <w:lsdException w:name="heading 5" w:semiHidden="0" w:uiPriority="9" w:unhideWhenUsed="0" w:qFormat="1"/>
-    <w:lsdException w:name="heading 6" w:semiHidden="0" w:uiPriority="9" w:unhideWhenUsed="0" w:qFormat="1"/>
-    <w:lsdException w:name="heading 7" w:semiHidden="0" w:uiPriority="9" w:unhideWhenUsed="0" w:qFormat="1"/>
-    <w:lsdException w:name="heading 8" w:semiHidden="0" w:uiPriority="9" w:unhideWhenUsed="0" w:qFormat="1"/>
-    <w:lsdException w:name="heading 9" w:semiHidden="0" w:uiPriority="9" w:unhideWhenUsed="0" w:qFormat="1"/>
-    <w:lsdException w:name="toc 1" w:uiPriority="39"/>
-    <w:lsdException w:name="toc 2" w:uiPriority="39"/>
-    <w:lsdException w:name="toc 3" w:uiPriority="39"/>
-    <w:lsdException w:name="toc 4" w:uiPriority="39"/>
-    <w:lsdException w:name="toc 5" w:uiPriority="39"/>
-    <w:lsdException w:name="toc 6" w:uiPriority="39"/>
-    <w:lsdException w:name="toc 7" w:uiPriority="39"/>
-    <w:lsdException w:name="toc 8" w:uiPriority="39"/>
-    <w:lsdException w:name="toc 9" w:uiPriority="39"/>
-    <w:lsdException w:name="caption" w:uiPriority="35" w:qFormat="1"/>
-    <w:lsdException w:name="Title" w:semiHidden="0" w:uiPriority="10" w:unhideWhenUsed="0" w:qFormat="1"/>
-    <w:lsdException w:name="Default Paragraph Font" w:uiPriority="1"/>
-    <w:lsdException w:name="Subtitle" w:semiHidden="0" w:uiPriority="11" w:unhideWhenUsed="0" w:qFormat="1"/>
-    <w:lsdException w:name="Strong" w:semiHidden="0" w:uiPriority="22" w:unhideWhenUsed="0" w:qFormat="1"/>
-    <w:lsdException w:name="Emphasis" w:semiHidden="0" w:uiPriority="20" w:unhideWhenUsed="0" w:qFormat="1"/>
-    <w:lsdException w:name="Table Grid" w:semiHidden="0" w:uiPriority="59" w:unhideWhenUsed="0"/>
-    <w:lsdException w:name="Placeholder Text" w:unhideWhenUsed="0"/>
-    <w:lsdException w:name="No Spacing" w:semiHidden="0" w:uiPriority="1" w:unhideWhenUsed="0" w:qFormat="1"/>
-    <w:lsdException w:name="Light Shading" w:semiHidden="0" w:uiPriority="60" w:unhideWhenUsed="0"/>
-    <w:lsdException w:name="Light List" w:semiHidden="0" w:uiPriority="61" w:unhideWhenUsed="0"/>
-    <w:lsdException w:name="Light Grid" w:semiHidden="0" w:uiPriority="62" w:unhideWhenUsed="0"/>
-    <w:lsdException w:name="Medium Shading 1" w:semiHidden="0" w:uiPriority="63" w:unhideWhenUsed="0"/>
-    <w:lsdException w:name="Medium Shading 2" w:semiHidden="0" w:uiPriority="64" w:unhideWhenUsed="0"/>
-    <w:lsdException w:name="Medium List 1" w:semiHidden="0" w:uiPriority="65" w:unhideWhenUsed="0"/>
-    <w:lsdException w:name="Medium List 2" w:semiHidden="0" w:uiPriority="66" w:unhideWhenUsed="0"/>
-    <w:lsdException w:name="Medium Grid 1" w:semiHidden="0" w:uiPriority="67" w:unhideWhenUsed="0"/>
-    <w:lsdException w:name="Medium Grid 2" w:semiHidden="0" w:uiPriority="68" w:unhideWhenUsed="0"/>
-    <w:lsdException w:name="Medium Grid 3" w:semiHidden="0" w:uiPriority="69" w:unhideWhenUsed="0"/>
-    <w:lsdException w:name="Dark List" w:semiHidden="0" w:uiPriority="70" w:unhideWhenUsed="0"/>
-    <w:lsdException w:name="Colorful Shading" w:semiHidden="0" w:uiPriority="71" w:unhideWhenUsed="0"/>
-    <w:lsdException w:name="Colorful List" w:semiHidden="0" w:uiPriority="72" w:unhideWhenUsed="0"/>
-    <w:lsdException w:name="Colorful Grid" w:semiHidden="0" w:uiPriority="73" w:unhideWhenUsed="0"/>
-    <w:lsdException w:name="Light Shading Accent 1" w:semiHidden="0" w:uiPriority="60" w:unhideWhenUsed="0"/>
-    <w:lsdException w:name="Light List Accent 1" w:semiHidden="0" w:uiPriority="61" w:unhideWhenUsed="0"/>
-    <w:lsdException w:name="Light Grid Accent 1" w:semiHidden="0" w:uiPriority="62" w:unhideWhenUsed="0"/>
-    <w:lsdException w:name="Medium Shading 1 Accent 1" w:semiHidden="0" w:uiPriority="63" w:unhideWhenUsed="0"/>
-    <w:lsdException w:name="Medium Shading 2 Accent 1" w:semiHidden="0" w:uiPriority="64" w:unhideWhenUsed="0"/>
-    <w:lsdException w:name="Medium List 1 Accent 1" w:semiHidden="0" w:uiPriority="65" w:unhideWhenUsed="0"/>
-    <w:lsdException w:name="Revision" w:unhideWhenUsed="0"/>
-    <w:lsdException w:name="List Paragraph" w:semiHidden="0" w:uiPriority="34" w:unhideWhenUsed="0" w:qFormat="1"/>
-    <w:lsdException w:name="Quote" w:semiHidden="0" w:uiPriority="29" w:unhideWhenUsed="0" w:qFormat="1"/>
-    <w:lsdException w:name="Intense Quote" w:semiHidden="0" w:uiPriority="30" w:unhideWhenUsed="0" w:qFormat="1"/>
-    <w:lsdException w:name="Medium List 2 Accent 1" w:semiHidden="0" w:uiPriority="66" w:unhideWhenUsed="0"/>
-    <w:lsdException w:name="Medium Grid 1 Accent 1" w:semiHidden="0" w:uiPriority="67" w:unhideWhenUsed="0"/>
-    <w:lsdException w:name="Medium Grid 2 Accent 1" w:semiHidden="0" w:uiPriority="68" w:unhideWhenUsed="0"/>
-    <w:lsdException w:name="Medium Grid 3 Accent 1" w:semiHidden="0" w:uiPriority="69" w:unhideWhenUsed="0"/>
-    <w:lsdException w:name="Dark List Accent 1" w:semiHidden="0" w:uiPriority="70" w:unhideWhenUsed="0"/>
-    <w:lsdException w:name="Colorful Shading Accent 1" w:semiHidden="0" w:uiPriority="71" w:unhideWhenUsed="0"/>
-    <w:lsdException w:name="Colorful List Accent 1" w:semiHidden="0" w:uiPriority="72" w:unhideWhenUsed="0"/>
-    <w:lsdException w:name="Colorful Grid Accent 1" w:semiHidden="0" w:uiPriority="73" w:unhideWhenUsed="0"/>
-    <w:lsdException w:name="Light Shading Accent 2" w:semiHidden="0" w:uiPriority="60" w:unhideWhenUsed="0"/>
-    <w:lsdException w:name="Light List Accent 2" w:semiHidden="0" w:uiPriority="61" w:unhideWhenUsed="0"/>
-    <w:lsdException w:name="Light Grid Accent 2" w:semiHidden="0" w:uiPriority="62" w:unhideWhenUsed="0"/>
-    <w:lsdException w:name="Medium Shading 1 Accent 2" w:semiHidden="0" w:uiPriority="63" w:unhideWhenUsed="0"/>
-    <w:lsdException w:name="Medium Shading 2 Accent 2" w:semiHidden="0" w:uiPriority="64" w:unhideWhenUsed="0"/>
-    <w:lsdException w:name="Medium List 1 Accent 2" w:semiHidden="0" w:uiPriority="65" w:unhideWhenUsed="0"/>
-    <w:lsdException w:name="Medium List 2 Accent 2" w:semiHidden="0" w:uiPriority="66" w:unhideWhenUsed="0"/>
-    <w:lsdException w:name="Medium Grid 1 Accent 2" w:semiHidden="0" w:uiPriority="67" w:unhideWhenUsed="0"/>
-    <w:lsdException w:name="Medium Grid 2 Accent 2" w:semiHidden="0" w:uiPriority="68" w:unhideWhenUsed="0"/>
-    <w:lsdException w:name="Medium Grid 3 Accent 2" w:semiHidden="0" w:uiPriority="69" w:unhideWhenUsed="0"/>
-    <w:lsdException w:name="Dark List Accent 2" w:semiHidden="0" w:uiPriority="70" w:unhideWhenUsed="0"/>
-    <w:lsdException w:name="Colorful Shading Accent 2" w:semiHidden="0" w:uiPriority="71" w:unhideWhenUsed="0"/>
-    <w:lsdException w:name="Colorful List Accent 2" w:semiHidden="0" w:uiPriority="72" w:unhideWhenUsed="0"/>
-    <w:lsdException w:name="Colorful Grid Accent 2" w:semiHidden="0" w:uiPriority="73" w:unhideWhenUsed="0"/>
-    <w:lsdException w:name="Light Shading Accent 3" w:semiHidden="0" w:uiPriority="60" w:unhideWhenUsed="0"/>
-    <w:lsdException w:name="Light List Accent 3" w:semiHidden="0" w:uiPriority="61" w:unhideWhenUsed="0"/>
-    <w:lsdException w:name="Light Grid Accent 3" w:semiHidden="0" w:uiPriority="62" w:unhideWhenUsed="0"/>
-    <w:lsdException w:name="Medium Shading 1 Accent 3" w:semiHidden="0" w:uiPriority="63" w:unhideWhenUsed="0"/>
-    <w:lsdException w:name="Medium Shading 2 Accent 3" w:semiHidden="0" w:uiPriority="64" w:unhideWhenUsed="0"/>
-    <w:lsdException w:name="Medium List 1 Accent 3" w:semiHidden="0" w:uiPriority="65" w:unhideWhenUsed="0"/>
-    <w:lsdException w:name="Medium List 2 Accent 3" w:semiHidden="0" w:uiPriority="66" w:unhideWhenUsed="0"/>
-    <w:lsdException w:name="Medium Grid 1 Accent 3" w:semiHidden="0" w:uiPriority="67" w:unhideWhenUsed="0"/>
-    <w:lsdException w:name="Medium Grid 2 Accent 3" w:semiHidden="0" w:uiPriority="68" w:unhideWhenUsed="0"/>
-    <w:lsdException w:name="Medium Grid 3 Accent 3" w:semiHidden="0" w:uiPriority="69" w:unhideWhenUsed="0"/>
-    <w:lsdException w:name="Dark List Accent 3" w:semiHidden="0" w:uiPriority="70" w:unhideWhenUsed="0"/>
-    <w:lsdException w:name="Colorful Shading Accent 3" w:semiHidden="0" w:uiPriority="71" w:unhideWhenUsed="0"/>
-    <w:lsdException w:name="Colorful List Accent 3" w:semiHidden="0" w:uiPriority="72" w:unhideWhenUsed="0"/>
-    <w:lsdException w:name="Colorful Grid Accent 3" w:semiHidden="0" w:uiPriority="73" w:unhideWhenUsed="0"/>
-    <w:lsdException w:name="Light Shading Accent 4" w:semiHidden="0" w:uiPriority="60" w:unhideWhenUsed="0"/>
-    <w:lsdException w:name="Light List Accent 4" w:semiHidden="0" w:uiPriority="61" w:unhideWhenUsed="0"/>
-    <w:lsdException w:name="Light Grid Accent 4" w:semiHidden="0" w:uiPriority="62" w:unhideWhenUsed="0"/>
-    <w:lsdException w:name="Medium Shading 1 Accent 4" w:semiHidden="0" w:uiPriority="63" w:unhideWhenUsed="0"/>
-    <w:lsdException w:name="Medium Shading 2 Accent 4" w:semiHidden="0" w:uiPriority="64" w:unhideWhenUsed="0"/>
-    <w:lsdException w:name="Medium List 1 Accent 4" w:semiHidden="0" w:uiPriority="65" w:unhideWhenUsed="0"/>
-    <w:lsdException w:name="Medium List 2 Accent 4" w:semiHidden="0" w:uiPriority="66" w:unhideWhenUsed="0"/>
-    <w:lsdException w:name="Medium Grid 1 Accent 4" w:semiHidden="0" w:uiPriority="67" w:unhideWhenUsed="0"/>
-    <w:lsdException w:name="Medium Grid 2 Accent 4" w:semiHidden="0" w:uiPriority="68" w:unhideWhenUsed="0"/>
-    <w:lsdException w:name="Medium Grid 3 Accent 4" w:semiHidden="0" w:uiPriority="69" w:unhideWhenUsed="0"/>
-    <w:lsdException w:name="Dark List Accent 4" w:semiHidden="0" w:uiPriority="70" w:unhideWhenUsed="0"/>
-    <w:lsdException w:name="Colorful Shading Accent 4" w:semiHidden="0" w:uiPriority="71" w:unhideWhenUsed="0"/>
-    <w:lsdException w:name="Colorful List Accent 4" w:semiHidden="0" w:uiPriority="72" w:unhideWhenUsed="0"/>
-    <w:lsdException w:name="Colorful Grid Accent 4" w:semiHidden="0" w:uiPriority="73" w:unhideWhenUsed="0"/>
-    <w:lsdException w:name="Light Shading Accent 5" w:semiHidden="0" w:uiPriority="60" w:unhideWhenUsed="0"/>
-    <w:lsdException w:name="Light List Accent 5" w:semiHidden="0" w:uiPriority="61" w:unhideWhenUsed="0"/>
-    <w:lsdException w:name="Light Grid Accent 5" w:semiHidden="0" w:uiPriority="62" w:unhideWhenUsed="0"/>
-    <w:lsdException w:name="Medium Shading 1 Accent 5" w:semiHidden="0" w:uiPriority="63" w:unhideWhenUsed="0"/>
-    <w:lsdException w:name="Medium Shading 2 Accent 5" w:semiHidden="0" w:uiPriority="64" w:unhideWhenUsed="0"/>
-    <w:lsdException w:name="Medium List 1 Accent 5" w:semiHidden="0" w:uiPriority="65" w:unhideWhenUsed="0"/>
-    <w:lsdException w:name="Medium List 2 Accent 5" w:semiHidden="0" w:uiPriority="66" w:unhideWhenUsed="0"/>
-    <w:lsdException w:name="Medium Grid 1 Accent 5" w:semiHidden="0" w:uiPriority="67" w:unhideWhenUsed="0"/>
-    <w:lsdException w:name="Medium Grid 2 Accent 5" w:semiHidden="0" w:uiPriority="68" w:unhideWhenUsed="0"/>
-    <w:lsdException w:name="Medium Grid 3 Accent 5" w:semiHidden="0" w:uiPriority="69" w:unhideWhenUsed="0"/>
-    <w:lsdException w:name="Dark List Accent 5" w:semiHidden="0" w:uiPriority="70" w:unhideWhenUsed="0"/>
-    <w:lsdException w:name="Colorful Shading Accent 5" w:semiHidden="0" w:uiPriority="71" w:unhideWhenUsed="0"/>
-    <w:lsdException w:name="Colorful List Accent 5" w:semiHidden="0" w:uiPriority="72" w:unhideWhenUsed="0"/>
-    <w:lsdException w:name="Colorful Grid Accent 5" w:semiHidden="0" w:uiPriority="73" w:unhideWhenUsed="0"/>
-    <w:lsdException w:name="Light Shading Accent 6" w:semiHidden="0" w:uiPriority="60" w:unhideWhenUsed="0"/>
-    <w:lsdException w:name="Light List Accent 6" w:semiHidden="0" w:uiPriority="61" w:unhideWhenUsed="0"/>
-    <w:lsdException w:name="Light Grid Accent 6" w:semiHidden="0" w:uiPriority="62" w:unhideWhenUsed="0"/>
-    <w:lsdException w:name="Medium Shading 1 Accent 6" w:semiHidden="0" w:uiPriority="63" w:unhideWhenUsed="0"/>
-    <w:lsdException w:name="Medium Shading 2 Accent 6" w:semiHidden="0" w:uiPriority="64" w:unhideWhenUsed="0"/>
-    <w:lsdException w:name="Medium List 1 Accent 6" w:semiHidden="0" w:uiPriority="65" w:unhideWhenUsed="0"/>
-    <w:lsdException w:name="Medium List 2 Accent 6" w:semiHidden="0" w:uiPriority="66" w:unhideWhenUsed="0"/>
-    <w:lsdException w:name="Medium Grid 1 Accent 6" w:semiHidden="0" w:uiPriority="67" w:unhideWhenUsed="0"/>
-    <w:lsdException w:name="Medium Grid 2 Accent 6" w:semiHidden="0" w:uiPriority="68" w:unhideWhenUsed="0"/>
-    <w:lsdException w:name="Medium Grid 3 Accent 6" w:semiHidden="0" w:uiPriority="69" w:unhideWhenUsed="0"/>
-    <w:lsdException w:name="Dark List Accent 6" w:semiHidden="0" w:uiPriority="70" w:unhideWhenUsed="0"/>
-    <w:lsdException w:name="Colorful Shading Accent 6" w:semiHidden="0" w:uiPriority="71" w:unhideWhenUsed="0"/>
-    <w:lsdException w:name="Colorful List Accent 6" w:semiHidden="0" w:uiPriority="72" w:unhideWhenUsed="0"/>
-    <w:lsdException w:name="Colorful Grid Accent 6" w:semiHidden="0" w:uiPriority="73" w:unhideWhenUsed="0"/>
-    <w:lsdException w:name="Subtle Emphasis" w:semiHidden="0" w:uiPriority="19" w:unhideWhenUsed="0" w:qFormat="1"/>
-    <w:lsdException w:name="Intense Emphasis" w:semiHidden="0" w:uiPriority="21" w:unhideWhenUsed="0" w:qFormat="1"/>
-    <w:lsdException w:name="Subtle Reference" w:semiHidden="0" w:uiPriority="31" w:unhideWhenUsed="0" w:qFormat="1"/>
-    <w:lsdException w:name="Intense Reference" w:semiHidden="0" w:uiPriority="32" w:unhideWhenUsed="0" w:qFormat="1"/>
-    <w:lsdException w:name="Book Title" w:semiHidden="0" w:uiPriority="33" w:unhideWhenUsed="0" w:qFormat="1"/>
-    <w:lsdException w:name="Bibliography" w:uiPriority="37"/>
-    <w:lsdException w:name="TOC Heading" w:uiPriority="39" w:qFormat="1"/>
+  <w:latentStyles w:defLockedState="0" w:defUIPriority="99" w:defSemiHidden="0" w:defUnhideWhenUsed="0" w:defQFormat="0" w:count="375">
+    <w:lsdException w:name="Normal" w:uiPriority="0" w:qFormat="1"/>
+    <w:lsdException w:name="heading 1" w:uiPriority="9" w:qFormat="1"/>
+    <w:lsdException w:name="heading 2" w:uiPriority="9" w:qFormat="1"/>
+    <w:lsdException w:name="heading 3" w:uiPriority="9" w:qFormat="1"/>
+    <w:lsdException w:name="heading 4" w:uiPriority="9" w:qFormat="1"/>
+    <w:lsdException w:name="heading 5" w:uiPriority="9" w:qFormat="1"/>
+    <w:lsdException w:name="heading 6" w:uiPriority="9" w:qFormat="1"/>
+    <w:lsdException w:name="heading 7" w:uiPriority="9" w:qFormat="1"/>
+    <w:lsdException w:name="heading 8" w:uiPriority="9" w:qFormat="1"/>
+    <w:lsdException w:name="heading 9" w:uiPriority="9" w:qFormat="1"/>
+    <w:lsdException w:name="index 1" w:semiHidden="1" w:unhideWhenUsed="1"/>
+    <w:lsdException w:name="index 2" w:semiHidden="1" w:unhideWhenUsed="1"/>
+    <w:lsdException w:name="index 3" w:semiHidden="1" w:unhideWhenUsed="1"/>
+    <w:lsdException w:name="index 4" w:semiHidden="1" w:unhideWhenUsed="1"/>
+    <w:lsdException w:name="index 5" w:semiHidden="1" w:unhideWhenUsed="1"/>
+    <w:lsdException w:name="index 6" w:semiHidden="1" w:unhideWhenUsed="1"/>
+    <w:lsdException w:name="index 7" w:semiHidden="1" w:unhideWhenUsed="1"/>
+    <w:lsdException w:name="index 8" w:semiHidden="1" w:unhideWhenUsed="1"/>
+    <w:lsdException w:name="index 9" w:semiHidden="1" w:unhideWhenUsed="1"/>
+    <w:lsdException w:name="toc 1" w:semiHidden="1" w:uiPriority="39" w:unhideWhenUsed="1"/>
+    <w:lsdException w:name="toc 2" w:semiHidden="1" w:uiPriority="39" w:unhideWhenUsed="1"/>
+    <w:lsdException w:name="toc 3" w:semiHidden="1" w:uiPriority="39" w:unhideWhenUsed="1"/>
+    <w:lsdException w:name="toc 4" w:semiHidden="1" w:uiPriority="39" w:unhideWhenUsed="1"/>
+    <w:lsdException w:name="toc 5" w:semiHidden="1" w:uiPriority="39" w:unhideWhenUsed="1"/>
+    <w:lsdException w:name="toc 6" w:semiHidden="1" w:uiPriority="39" w:unhideWhenUsed="1"/>
+    <w:lsdException w:name="toc 7" w:semiHidden="1" w:uiPriority="39" w:unhideWhenUsed="1"/>
+    <w:lsdException w:name="toc 8" w:semiHidden="1" w:uiPriority="39" w:unhideWhenUsed="1"/>
+    <w:lsdException w:name="toc 9" w:semiHidden="1" w:uiPriority="39" w:unhideWhenUsed="1"/>
+    <w:lsdException w:name="Normal Indent" w:semiHidden="1" w:unhideWhenUsed="1"/>
+    <w:lsdException w:name="footnote text" w:semiHidden="1" w:unhideWhenUsed="1"/>
+    <w:lsdException w:name="annotation text" w:semiHidden="1" w:unhideWhenUsed="1"/>
+    <w:lsdException w:name="header" w:semiHidden="1" w:unhideWhenUsed="1"/>
+    <w:lsdException w:name="footer" w:semiHidden="1" w:unhideWhenUsed="1"/>
+    <w:lsdException w:name="index heading" w:semiHidden="1" w:unhideWhenUsed="1"/>
+    <w:lsdException w:name="caption" w:semiHidden="1" w:uiPriority="35" w:unhideWhenUsed="1" w:qFormat="1"/>
+    <w:lsdException w:name="table of figures" w:semiHidden="1" w:unhideWhenUsed="1"/>
+    <w:lsdException w:name="envelope address" w:semiHidden="1" w:unhideWhenUsed="1"/>
+    <w:lsdException w:name="envelope return" w:semiHidden="1" w:unhideWhenUsed="1"/>
+    <w:lsdException w:name="footnote reference" w:semiHidden="1" w:unhideWhenUsed="1"/>
+    <w:lsdException w:name="annotation reference" w:semiHidden="1" w:unhideWhenUsed="1"/>
+    <w:lsdException w:name="line number" w:semiHidden="1" w:unhideWhenUsed="1"/>
+    <w:lsdException w:name="page number" w:semiHidden="1" w:unhideWhenUsed="1"/>
+    <w:lsdException w:name="endnote reference" w:semiHidden="1" w:unhideWhenUsed="1"/>
+    <w:lsdException w:name="endnote text" w:semiHidden="1" w:unhideWhenUsed="1"/>
+    <w:lsdException w:name="table of authorities" w:semiHidden="1" w:unhideWhenUsed="1"/>
+    <w:lsdException w:name="macro" w:semiHidden="1" w:unhideWhenUsed="1"/>
+    <w:lsdException w:name="toa heading" w:semiHidden="1" w:unhideWhenUsed="1"/>
+    <w:lsdException w:name="List" w:semiHidden="1" w:unhideWhenUsed="1"/>
+    <w:lsdException w:name="List Bullet" w:semiHidden="1" w:unhideWhenUsed="1"/>
+    <w:lsdException w:name="List Number" w:semiHidden="1" w:unhideWhenUsed="1"/>
+    <w:lsdException w:name="List 2" w:semiHidden="1" w:unhideWhenUsed="1"/>
+    <w:lsdException w:name="List 3" w:semiHidden="1" w:unhideWhenUsed="1"/>
+    <w:lsdException w:name="List 4" w:semiHidden="1" w:unhideWhenUsed="1"/>
+    <w:lsdException w:name="List 5" w:semiHidden="1" w:unhideWhenUsed="1"/>
+    <w:lsdException w:name="List Bullet 2" w:semiHidden="1" w:unhideWhenUsed="1"/>
+    <w:lsdException w:name="List Bullet 3" w:semiHidden="1" w:unhideWhenUsed="1"/>
+    <w:lsdException w:name="List Bullet 4" w:semiHidden="1" w:unhideWhenUsed="1"/>
+    <w:lsdException w:name="List Bullet 5" w:semiHidden="1" w:unhideWhenUsed="1"/>
+    <w:lsdException w:name="List Number 2" w:semiHidden="1" w:unhideWhenUsed="1"/>
+    <w:lsdException w:name="List Number 3" w:semiHidden="1" w:unhideWhenUsed="1"/>
+    <w:lsdException w:name="List Number 4" w:semiHidden="1" w:unhideWhenUsed="1"/>
+    <w:lsdException w:name="List Number 5" w:semiHidden="1" w:unhideWhenUsed="1"/>
+    <w:lsdException w:name="Title" w:uiPriority="10" w:qFormat="1"/>
+    <w:lsdException w:name="Closing" w:semiHidden="1" w:unhideWhenUsed="1"/>
+    <w:lsdException w:name="Signature" w:semiHidden="1" w:unhideWhenUsed="1"/>
+    <w:lsdException w:name="Default Paragraph Font" w:semiHidden="1" w:uiPriority="1" w:unhideWhenUsed="1"/>
+    <w:lsdException w:name="Body Text" w:semiHidden="1" w:unhideWhenUsed="1"/>
+    <w:lsdException w:name="Body Text Indent" w:semiHidden="1" w:unhideWhenUsed="1"/>
+    <w:lsdException w:name="List Continue" w:semiHidden="1" w:unhideWhenUsed="1"/>
+    <w:lsdException w:name="List Continue 2" w:semiHidden="1" w:unhideWhenUsed="1"/>
+    <w:lsdException w:name="List Continue 3" w:semiHidden="1" w:unhideWhenUsed="1"/>
+    <w:lsdException w:name="List Continue 4" w:semiHidden="1" w:unhideWhenUsed="1"/>
+    <w:lsdException w:name="List Continue 5" w:semiHidden="1" w:unhideWhenUsed="1"/>
+    <w:lsdException w:name="Message Header" w:semiHidden="1" w:unhideWhenUsed="1"/>
+    <w:lsdException w:name="Subtitle" w:uiPriority="11" w:qFormat="1"/>
+    <w:lsdException w:name="Salutation" w:semiHidden="1" w:unhideWhenUsed="1"/>
+    <w:lsdException w:name="Date" w:semiHidden="1" w:unhideWhenUsed="1"/>
+    <w:lsdException w:name="Body Text First Indent" w:semiHidden="1" w:unhideWhenUsed="1"/>
+    <w:lsdException w:name="Body Text First Indent 2" w:semiHidden="1" w:unhideWhenUsed="1"/>
+    <w:lsdException w:name="Note Heading" w:semiHidden="1" w:unhideWhenUsed="1"/>
+    <w:lsdException w:name="Body Text 2" w:semiHidden="1" w:unhideWhenUsed="1"/>
+    <w:lsdException w:name="Body Text 3" w:semiHidden="1" w:unhideWhenUsed="1"/>
+    <w:lsdException w:name="Body Text Indent 2" w:semiHidden="1" w:unhideWhenUsed="1"/>
+    <w:lsdException w:name="Body Text Indent 3" w:semiHidden="1" w:unhideWhenUsed="1"/>
+    <w:lsdException w:name="Block Text" w:semiHidden="1" w:unhideWhenUsed="1"/>
+    <w:lsdException w:name="Hyperlink" w:semiHidden="1" w:unhideWhenUsed="1"/>
+    <w:lsdException w:name="FollowedHyperlink" w:semiHidden="1" w:unhideWhenUsed="1"/>
+    <w:lsdException w:name="Strong" w:uiPriority="22" w:qFormat="1"/>
+    <w:lsdException w:name="Emphasis" w:uiPriority="20" w:qFormat="1"/>
+    <w:lsdException w:name="Document Map" w:semiHidden="1" w:unhideWhenUsed="1"/>
+    <w:lsdException w:name="Plain Text" w:semiHidden="1" w:unhideWhenUsed="1"/>
+    <w:lsdException w:name="E-mail Signature" w:semiHidden="1" w:unhideWhenUsed="1"/>
+    <w:lsdException w:name="HTML Top of Form" w:semiHidden="1" w:unhideWhenUsed="1"/>
+    <w:lsdException w:name="HTML Bottom of Form" w:semiHidden="1" w:unhideWhenUsed="1"/>
+    <w:lsdException w:name="Normal (Web)" w:semiHidden="1" w:unhideWhenUsed="1"/>
+    <w:lsdException w:name="HTML Acronym" w:semiHidden="1" w:unhideWhenUsed="1"/>
+    <w:lsdException w:name="HTML Address" w:semiHidden="1" w:unhideWhenUsed="1"/>
+    <w:lsdException w:name="HTML Cite" w:semiHidden="1" w:unhideWhenUsed="1"/>
+    <w:lsdException w:name="HTML Code" w:semiHidden="1" w:unhideWhenUsed="1"/>
+    <w:lsdException w:name="HTML Definition" w:semiHidden="1" w:unhideWhenUsed="1"/>
+    <w:lsdException w:name="HTML Keyboard" w:semiHidden="1" w:unhideWhenUsed="1"/>
+    <w:lsdException w:name="HTML Preformatted" w:semiHidden="1" w:unhideWhenUsed="1"/>
+    <w:lsdException w:name="HTML Sample" w:semiHidden="1" w:unhideWhenUsed="1"/>
+    <w:lsdException w:name="HTML Typewriter" w:semiHidden="1" w:unhideWhenUsed="1"/>
+    <w:lsdException w:name="HTML Variable" w:semiHidden="1" w:unhideWhenUsed="1"/>
+    <w:lsdException w:name="Normal Table" w:semiHidden="1" w:unhideWhenUsed="1"/>
+    <w:lsdException w:name="annotation subject" w:semiHidden="1" w:unhideWhenUsed="1"/>
+    <w:lsdException w:name="No List" w:semiHidden="1" w:unhideWhenUsed="1"/>
+    <w:lsdException w:name="Outline List 1" w:semiHidden="1" w:unhideWhenUsed="1"/>
+    <w:lsdException w:name="Outline List 2" w:semiHidden="1" w:unhideWhenUsed="1"/>
+    <w:lsdException w:name="Outline List 3" w:semiHidden="1" w:unhideWhenUsed="1"/>
+    <w:lsdException w:name="Table Simple 1" w:semiHidden="1" w:unhideWhenUsed="1"/>
+    <w:lsdException w:name="Table Simple 2" w:semiHidden="1" w:unhideWhenUsed="1"/>
+    <w:lsdException w:name="Table Simple 3" w:semiHidden="1" w:unhideWhenUsed="1"/>
+    <w:lsdException w:name="Table Classic 1" w:semiHidden="1" w:unhideWhenUsed="1"/>
+    <w:lsdException w:name="Table Classic 2" w:semiHidden="1" w:unhideWhenUsed="1"/>
+    <w:lsdException w:name="Table Classic 3" w:semiHidden="1" w:unhideWhenUsed="1"/>
+    <w:lsdException w:name="Table Classic 4" w:semiHidden="1" w:unhideWhenUsed="1"/>
+    <w:lsdException w:name="Table Colorful 1" w:semiHidden="1" w:unhideWhenUsed="1"/>
+    <w:lsdException w:name="Table Colorful 2" w:semiHidden="1" w:unhideWhenUsed="1"/>
+    <w:lsdException w:name="Table Colorful 3" w:semiHidden="1" w:unhideWhenUsed="1"/>
+    <w:lsdException w:name="Table Columns 1" w:semiHidden="1" w:unhideWhenUsed="1"/>
+    <w:lsdException w:name="Table Columns 2" w:semiHidden="1" w:unhideWhenUsed="1"/>
+    <w:lsdException w:name="Table Columns 3" w:semiHidden="1" w:unhideWhenUsed="1"/>
+    <w:lsdException w:name="Table Columns 4" w:semiHidden="1" w:unhideWhenUsed="1"/>
+    <w:lsdException w:name="Table Columns 5" w:semiHidden="1" w:unhideWhenUsed="1"/>
+    <w:lsdException w:name="Table Grid 1" w:semiHidden="1" w:unhideWhenUsed="1"/>
+    <w:lsdException w:name="Table Grid 2" w:semiHidden="1" w:unhideWhenUsed="1"/>
+    <w:lsdException w:name="Table Grid 3" w:semiHidden="1" w:unhideWhenUsed="1"/>
+    <w:lsdException w:name="Table Grid 4" w:semiHidden="1" w:unhideWhenUsed="1"/>
+    <w:lsdException w:name="Table Grid 5" w:semiHidden="1" w:unhideWhenUsed="1"/>
+    <w:lsdException w:name="Table Grid 6" w:semiHidden="1" w:unhideWhenUsed="1"/>
+    <w:lsdException w:name="Table Grid 7" w:semiHidden="1" w:unhideWhenUsed="1"/>
+    <w:lsdException w:name="Table Grid 8" w:semiHidden="1" w:unhideWhenUsed="1"/>
+    <w:lsdException w:name="Table List 1" w:semiHidden="1" w:unhideWhenUsed="1"/>
+    <w:lsdException w:name="Table List 2" w:semiHidden="1" w:unhideWhenUsed="1"/>
+    <w:lsdException w:name="Table List 3" w:semiHidden="1" w:unhideWhenUsed="1"/>
+    <w:lsdException w:name="Table List 4" w:semiHidden="1" w:unhideWhenUsed="1"/>
+    <w:lsdException w:name="Table List 5" w:semiHidden="1" w:unhideWhenUsed="1"/>
+    <w:lsdException w:name="Table List 6" w:semiHidden="1" w:unhideWhenUsed="1"/>
+    <w:lsdException w:name="Table List 7" w:semiHidden="1" w:unhideWhenUsed="1"/>
+    <w:lsdException w:name="Table List 8" w:semiHidden="1" w:unhideWhenUsed="1"/>
+    <w:lsdException w:name="Table 3D effects 1" w:semiHidden="1" w:unhideWhenUsed="1"/>
+    <w:lsdException w:name="Table 3D effects 2" w:semiHidden="1" w:unhideWhenUsed="1"/>
+    <w:lsdException w:name="Table 3D effects 3" w:semiHidden="1" w:unhideWhenUsed="1"/>
+    <w:lsdException w:name="Table Contemporary" w:semiHidden="1" w:unhideWhenUsed="1"/>
+    <w:lsdException w:name="Table Elegant" w:semiHidden="1" w:unhideWhenUsed="1"/>
+    <w:lsdException w:name="Table Professional" w:semiHidden="1" w:unhideWhenUsed="1"/>
+    <w:lsdException w:name="Table Subtle 1" w:semiHidden="1" w:unhideWhenUsed="1"/>
+    <w:lsdException w:name="Table Subtle 2" w:semiHidden="1" w:unhideWhenUsed="1"/>
+    <w:lsdException w:name="Table Web 1" w:semiHidden="1" w:unhideWhenUsed="1"/>
+    <w:lsdException w:name="Table Web 2" w:semiHidden="1" w:unhideWhenUsed="1"/>
+    <w:lsdException w:name="Table Web 3" w:semiHidden="1" w:unhideWhenUsed="1"/>
+    <w:lsdException w:name="Balloon Text" w:semiHidden="1" w:unhideWhenUsed="1"/>
+    <w:lsdException w:name="Table Grid" w:uiPriority="59"/>
+    <w:lsdException w:name="Table Theme" w:semiHidden="1" w:unhideWhenUsed="1"/>
+    <w:lsdException w:name="Placeholder Text" w:semiHidden="1"/>
+    <w:lsdException w:name="No Spacing" w:uiPriority="1" w:qFormat="1"/>
+    <w:lsdException w:name="Light Shading" w:uiPriority="60"/>
+    <w:lsdException w:name="Light List" w:uiPriority="61"/>
+    <w:lsdException w:name="Light Grid" w:uiPriority="62"/>
+    <w:lsdException w:name="Medium Shading 1" w:uiPriority="63"/>
+    <w:lsdException w:name="Medium Shading 2" w:uiPriority="64"/>
+    <w:lsdException w:name="Medium List 1" w:uiPriority="65"/>
+    <w:lsdException w:name="Medium List 2" w:uiPriority="66"/>
+    <w:lsdException w:name="Medium Grid 1" w:uiPriority="67"/>
+    <w:lsdException w:name="Medium Grid 2" w:uiPriority="68"/>
+    <w:lsdException w:name="Medium Grid 3" w:uiPriority="69"/>
+    <w:lsdException w:name="Dark List" w:uiPriority="70"/>
+    <w:lsdException w:name="Colorful Shading" w:uiPriority="71"/>
+    <w:lsdException w:name="Colorful List" w:uiPriority="72"/>
+    <w:lsdException w:name="Colorful Grid" w:uiPriority="73"/>
+    <w:lsdException w:name="Light Shading Accent 1" w:uiPriority="60"/>
+    <w:lsdException w:name="Light List Accent 1" w:uiPriority="61"/>
+    <w:lsdException w:name="Light Grid Accent 1" w:uiPriority="62"/>
+    <w:lsdException w:name="Medium Shading 1 Accent 1" w:uiPriority="63"/>
+    <w:lsdException w:name="Medium Shading 2 Accent 1" w:uiPriority="64"/>
+    <w:lsdException w:name="Medium List 1 Accent 1" w:uiPriority="65"/>
+    <w:lsdException w:name="Revision" w:semiHidden="1"/>
+    <w:lsdException w:name="List Paragraph" w:uiPriority="34" w:qFormat="1"/>
+    <w:lsdException w:name="Quote" w:uiPriority="29" w:qFormat="1"/>
+    <w:lsdException w:name="Intense Quote" w:uiPriority="30" w:qFormat="1"/>
+    <w:lsdException w:name="Medium List 2 Accent 1" w:uiPriority="66"/>
+    <w:lsdException w:name="Medium Grid 1 Accent 1" w:uiPriority="67"/>
+    <w:lsdException w:name="Medium Grid 2 Accent 1" w:uiPriority="68"/>
+    <w:lsdException w:name="Medium Grid 3 Accent 1" w:uiPriority="69"/>
+    <w:lsdException w:name="Dark List Accent 1" w:uiPriority="70"/>
+    <w:lsdException w:name="Colorful Shading Accent 1" w:uiPriority="71"/>
+    <w:lsdException w:name="Colorful List Accent 1" w:uiPriority="72"/>
+    <w:lsdException w:name="Colorful Grid Accent 1" w:uiPriority="73"/>
+    <w:lsdException w:name="Light Shading Accent 2" w:uiPriority="60"/>
+    <w:lsdException w:name="Light List Accent 2" w:uiPriority="61"/>
+    <w:lsdException w:name="Light Grid Accent 2" w:uiPriority="62"/>
+    <w:lsdException w:name="Medium Shading 1 Accent 2" w:uiPriority="63"/>
+    <w:lsdException w:name="Medium Shading 2 Accent 2" w:uiPriority="64"/>
+    <w:lsdException w:name="Medium List 1 Accent 2" w:uiPriority="65"/>
+    <w:lsdException w:name="Medium List 2 Accent 2" w:uiPriority="66"/>
+    <w:lsdException w:name="Medium Grid 1 Accent 2" w:uiPriority="67"/>
+    <w:lsdException w:name="Medium Grid 2 Accent 2" w:uiPriority="68"/>
+    <w:lsdException w:name="Medium Grid 3 Accent 2" w:uiPriority="69"/>
+    <w:lsdException w:name="Dark List Accent 2" w:uiPriority="70"/>
+    <w:lsdException w:name="Colorful Shading Accent 2" w:uiPriority="71"/>
+    <w:lsdException w:name="Colorful List Accent 2" w:uiPriority="72"/>
+    <w:lsdException w:name="Colorful Grid Accent 2" w:uiPriority="73"/>
+    <w:lsdException w:name="Light Shading Accent 3" w:uiPriority="60"/>
+    <w:lsdException w:name="Light List Accent 3" w:uiPriority="61"/>
+    <w:lsdException w:name="Light Grid Accent 3" w:uiPriority="62"/>
+    <w:lsdException w:name="Medium Shading 1 Accent 3" w:uiPriority="63"/>
+    <w:lsdException w:name="Medium Shading 2 Accent 3" w:uiPriority="64"/>
+    <w:lsdException w:name="Medium List 1 Accent 3" w:uiPriority="65"/>
+    <w:lsdException w:name="Medium List 2 Accent 3" w:uiPriority="66"/>
+    <w:lsdException w:name="Medium Grid 1 Accent 3" w:uiPriority="67"/>
+    <w:lsdException w:name="Medium Grid 2 Accent 3" w:uiPriority="68"/>
+    <w:lsdException w:name="Medium Grid 3 Accent 3" w:uiPriority="69"/>
+    <w:lsdException w:name="Dark List Accent 3" w:uiPriority="70"/>
+    <w:lsdException w:name="Colorful Shading Accent 3" w:uiPriority="71"/>
+    <w:lsdException w:name="Colorful List Accent 3" w:uiPriority="72"/>
+    <w:lsdException w:name="Colorful Grid Accent 3" w:uiPriority="73"/>
+    <w:lsdException w:name="Light Shading Accent 4" w:uiPriority="60"/>
+    <w:lsdException w:name="Light List Accent 4" w:uiPriority="61"/>
+    <w:lsdException w:name="Light Grid Accent 4" w:uiPriority="62"/>
+    <w:lsdException w:name="Medium Shading 1 Accent 4" w:uiPriority="63"/>
+    <w:lsdException w:name="Medium Shading 2 Accent 4" w:uiPriority="64"/>
+    <w:lsdException w:name="Medium List 1 Accent 4" w:uiPriority="65"/>
+    <w:lsdException w:name="Medium List 2 Accent 4" w:uiPriority="66"/>
+    <w:lsdException w:name="Medium Grid 1 Accent 4" w:uiPriority="67"/>
+    <w:lsdException w:name="Medium Grid 2 Accent 4" w:uiPriority="68"/>
+    <w:lsdException w:name="Medium Grid 3 Accent 4" w:uiPriority="69"/>
+    <w:lsdException w:name="Dark List Accent 4" w:uiPriority="70"/>
+    <w:lsdException w:name="Colorful Shading Accent 4" w:uiPriority="71"/>
+    <w:lsdException w:name="Colorful List Accent 4" w:uiPriority="72"/>
+    <w:lsdException w:name="Colorful Grid Accent 4" w:uiPriority="73"/>
+    <w:lsdException w:name="Light Shading Accent 5" w:uiPriority="60"/>
+    <w:lsdException w:name="Light List Accent 5" w:uiPriority="61"/>
+    <w:lsdException w:name="Light Grid Accent 5" w:uiPriority="62"/>
+    <w:lsdException w:name="Medium Shading 1 Accent 5" w:uiPriority="63"/>
+    <w:lsdException w:name="Medium Shading 2 Accent 5" w:uiPriority="64"/>
+    <w:lsdException w:name="Medium List 1 Accent 5" w:uiPriority="65"/>
+    <w:lsdException w:name="Medium List 2 Accent 5" w:uiPriority="66"/>
+    <w:lsdException w:name="Medium Grid 1 Accent 5" w:uiPriority="67"/>
+    <w:lsdException w:name="Medium Grid 2 Accent 5" w:uiPriority="68"/>
+    <w:lsdException w:name="Medium Grid 3 Accent 5" w:uiPriority="69"/>
+    <w:lsdException w:name="Dark List Accent 5" w:uiPriority="70"/>
+    <w:lsdException w:name="Colorful Shading Accent 5" w:uiPriority="71"/>
+    <w:lsdException w:name="Colorful List Accent 5" w:uiPriority="72"/>
+    <w:lsdException w:name="Colorful Grid Accent 5" w:uiPriority="73"/>
+    <w:lsdException w:name="Light Shading Accent 6" w:uiPriority="60"/>
+    <w:lsdException w:name="Light List Accent 6" w:uiPriority="61"/>
+    <w:lsdException w:name="Light Grid Accent 6" w:uiPriority="62"/>
+    <w:lsdException w:name="Medium Shading 1 Accent 6" w:uiPriority="63"/>
+    <w:lsdException w:name="Medium Shading 2 Accent 6" w:uiPriority="64"/>
+    <w:lsdException w:name="Medium List 1 Accent 6" w:uiPriority="65"/>
+    <w:lsdException w:name="Medium List 2 Accent 6" w:uiPriority="66"/>
+    <w:lsdException w:name="Medium Grid 1 Accent 6" w:uiPriority="67"/>
+    <w:lsdException w:name="Medium Grid 2 Accent 6" w:uiPriority="68"/>
+    <w:lsdException w:name="Medium Grid 3 Accent 6" w:uiPriority="69"/>
+    <w:lsdException w:name="Dark List Accent 6" w:uiPriority="70"/>
+    <w:lsdException w:name="Colorful Shading Accent 6" w:uiPriority="71"/>
+    <w:lsdException w:name="Colorful List Accent 6" w:uiPriority="72"/>
+    <w:lsdException w:name="Colorful Grid Accent 6" w:uiPriority="73"/>
+    <w:lsdException w:name="Subtle Emphasis" w:uiPriority="19" w:qFormat="1"/>
+    <w:lsdException w:name="Intense Emphasis" w:uiPriority="21" w:qFormat="1"/>
+    <w:lsdException w:name="Subtle Reference" w:uiPriority="31" w:qFormat="1"/>
+    <w:lsdException w:name="Intense Reference" w:uiPriority="32" w:qFormat="1"/>
+    <w:lsdException w:name="Book Title" w:uiPriority="33" w:qFormat="1"/>
+    <w:lsdException w:name="Bibliography" w:semiHidden="1" w:uiPriority="37" w:unhideWhenUsed="1"/>
+    <w:lsdException w:name="TOC Heading" w:semiHidden="1" w:uiPriority="39" w:unhideWhenUsed="1" w:qFormat="1"/>
+    <w:lsdException w:name="Grid Table Light" w:semiHidden="1" w:unhideWhenUsed="1"/>
+    <w:lsdException w:name="Grid Table 1 Light" w:semiHidden="1" w:unhideWhenUsed="1"/>
+    <w:lsdException w:name="Grid Table 2" w:semiHidden="1" w:unhideWhenUsed="1"/>
+    <w:lsdException w:name="Grid Table 3" w:semiHidden="1" w:unhideWhenUsed="1"/>
+    <w:lsdException w:name="Grid Table 4" w:uiPriority="49"/>
+    <w:lsdException w:name="Grid Table 5 Dark" w:uiPriority="50"/>
+    <w:lsdException w:name="Grid Table 6 Colorful" w:uiPriority="51"/>
+    <w:lsdException w:name="Grid Table 7 Colorful" w:uiPriority="52"/>
+    <w:lsdException w:name="Grid Table 1 Light Accent 1" w:uiPriority="46"/>
+    <w:lsdException w:name="Grid Table 2 Accent 1" w:uiPriority="47"/>
+    <w:lsdException w:name="Grid Table 3 Accent 1" w:uiPriority="48"/>
+    <w:lsdException w:name="Grid Table 4 Accent 1" w:uiPriority="49"/>
+    <w:lsdException w:name="Grid Table 5 Dark Accent 1" w:uiPriority="50"/>
+    <w:lsdException w:name="Grid Table 6 Colorful Accent 1" w:uiPriority="51"/>
+    <w:lsdException w:name="Grid Table 7 Colorful Accent 1" w:uiPriority="52"/>
+    <w:lsdException w:name="Grid Table 1 Light Accent 2" w:uiPriority="46"/>
+    <w:lsdException w:name="Grid Table 2 Accent 2" w:uiPriority="47"/>
+    <w:lsdException w:name="Grid Table 3 Accent 2" w:uiPriority="48"/>
+    <w:lsdException w:name="Grid Table 4 Accent 2" w:uiPriority="49"/>
+    <w:lsdException w:name="Grid Table 5 Dark Accent 2" w:uiPriority="50"/>
+    <w:lsdException w:name="Grid Table 6 Colorful Accent 2" w:uiPriority="51"/>
+    <w:lsdException w:name="Grid Table 7 Colorful Accent 2" w:uiPriority="52"/>
+    <w:lsdException w:name="Grid Table 1 Light Accent 3" w:uiPriority="46"/>
+    <w:lsdException w:name="Grid Table 2 Accent 3" w:uiPriority="47"/>
+    <w:lsdException w:name="Grid Table 3 Accent 3" w:uiPriority="48"/>
+    <w:lsdException w:name="Grid Table 4 Accent 3" w:uiPriority="49"/>
+    <w:lsdException w:name="Grid Table 5 Dark Accent 3" w:uiPriority="50"/>
+    <w:lsdException w:name="Grid Table 6 Colorful Accent 3" w:uiPriority="51"/>
+    <w:lsdException w:name="Grid Table 7 Colorful Accent 3" w:uiPriority="52"/>
+    <w:lsdException w:name="Grid Table 1 Light Accent 4" w:uiPriority="46"/>
+    <w:lsdException w:name="Grid Table 2 Accent 4" w:uiPriority="47"/>
+    <w:lsdException w:name="Grid Table 3 Accent 4" w:uiPriority="48"/>
+    <w:lsdException w:name="Grid Table 4 Accent 4" w:uiPriority="49"/>
+    <w:lsdException w:name="Grid Table 5 Dark Accent 4" w:uiPriority="50"/>
+    <w:lsdException w:name="Grid Table 6 Colorful Accent 4" w:uiPriority="51"/>
+    <w:lsdException w:name="Grid Table 7 Colorful Accent 4" w:uiPriority="52"/>
+    <w:lsdException w:name="Grid Table 1 Light Accent 5" w:uiPriority="46"/>
+    <w:lsdException w:name="Grid Table 2 Accent 5" w:uiPriority="47"/>
+    <w:lsdException w:name="Grid Table 3 Accent 5" w:uiPriority="48"/>
+    <w:lsdException w:name="Grid Table 4 Accent 5" w:uiPriority="49"/>
+    <w:lsdException w:name="Grid Table 5 Dark Accent 5" w:uiPriority="50"/>
+    <w:lsdException w:name="Grid Table 6 Colorful Accent 5" w:uiPriority="51"/>
+    <w:lsdException w:name="Grid Table 7 Colorful Accent 5" w:uiPriority="52"/>
+    <w:lsdException w:name="Grid Table 1 Light Accent 6" w:uiPriority="46"/>
+    <w:lsdException w:name="Grid Table 2 Accent 6" w:uiPriority="47"/>
+    <w:lsdException w:name="Grid Table 3 Accent 6" w:uiPriority="48"/>
+    <w:lsdException w:name="Grid Table 4 Accent 6" w:uiPriority="49"/>
+    <w:lsdException w:name="Grid Table 5 Dark Accent 6" w:uiPriority="50"/>
+    <w:lsdException w:name="Grid Table 6 Colorful Accent 6" w:uiPriority="51"/>
+    <w:lsdException w:name="Grid Table 7 Colorful Accent 6" w:uiPriority="52"/>
+    <w:lsdException w:name="List Table 1 Light" w:uiPriority="46"/>
+    <w:lsdException w:name="List Table 2" w:uiPriority="47"/>
+    <w:lsdException w:name="List Table 3" w:uiPriority="48"/>
+    <w:lsdException w:name="List Table 4" w:uiPriority="49"/>
+    <w:lsdException w:name="List Table 5 Dark" w:uiPriority="50"/>
+    <w:lsdException w:name="List Table 6 Colorful" w:uiPriority="51"/>
+    <w:lsdException w:name="List Table 7 Colorful" w:uiPriority="52"/>
+    <w:lsdException w:name="List Table 1 Light Accent 1" w:uiPriority="46"/>
+    <w:lsdException w:name="List Table 2 Accent 1" w:uiPriority="47"/>
+    <w:lsdException w:name="List Table 3 Accent 1" w:uiPriority="48"/>
+    <w:lsdException w:name="List Table 4 Accent 1" w:uiPriority="49"/>
+    <w:lsdException w:name="List Table 5 Dark Accent 1" w:uiPriority="50"/>
+    <w:lsdException w:name="List Table 6 Colorful Accent 1" w:uiPriority="51"/>
+    <w:lsdException w:name="List Table 7 Colorful Accent 1" w:uiPriority="52"/>
+    <w:lsdException w:name="List Table 1 Light Accent 2" w:uiPriority="46"/>
+    <w:lsdException w:name="List Table 2 Accent 2" w:uiPriority="47"/>
+    <w:lsdException w:name="List Table 3 Accent 2" w:uiPriority="48"/>
+    <w:lsdException w:name="List Table 4 Accent 2" w:uiPriority="49"/>
+    <w:lsdException w:name="List Table 5 Dark Accent 2" w:uiPriority="50"/>
+    <w:lsdException w:name="List Table 6 Colorful Accent 2" w:uiPriority="51"/>
+    <w:lsdException w:name="List Table 7 Colorful Accent 2" w:uiPriority="52"/>
+    <w:lsdException w:name="List Table 1 Light Accent 3" w:uiPriority="46"/>
+    <w:lsdException w:name="List Table 2 Accent 3" w:uiPriority="47"/>
+    <w:lsdException w:name="List Table 3 Accent 3" w:uiPriority="48"/>
+    <w:lsdException w:name="List Table 4 Accent 3" w:uiPriority="49"/>
+    <w:lsdException w:name="List Table 5 Dark Accent 3" w:uiPriority="50"/>
+    <w:lsdException w:name="List Table 6 Colorful Accent 3" w:uiPriority="51"/>
+    <w:lsdException w:name="List Table 7 Colorful Accent 3" w:uiPriority="52"/>
+    <w:lsdException w:name="List Table 1 Light Accent 4" w:uiPriority="46"/>
+    <w:lsdException w:name="List Table 2 Accent 4" w:uiPriority="47"/>
+    <w:lsdException w:name="List Table 3 Accent 4" w:uiPriority="48"/>
+    <w:lsdException w:name="List Table 4 Accent 4" w:uiPriority="49"/>
+    <w:lsdException w:name="List Table 5 Dark Accent 4" w:uiPriority="50"/>
+    <w:lsdException w:name="List Table 6 Colorful Accent 4" w:uiPriority="51"/>
+    <w:lsdException w:name="List Table 7 Colorful Accent 4" w:uiPriority="52"/>
+    <w:lsdException w:name="List Table 1 Light Accent 5" w:uiPriority="46"/>
+    <w:lsdException w:name="List Table 2 Accent 5" w:uiPriority="47"/>
+    <w:lsdException w:name="List Table 3 Accent 5" w:uiPriority="48"/>
+    <w:lsdException w:name="List Table 4 Accent 5" w:uiPriority="49"/>
+    <w:lsdException w:name="List Table 5 Dark Accent 5" w:uiPriority="50"/>
+    <w:lsdException w:name="List Table 6 Colorful Accent 5" w:uiPriority="51"/>
+    <w:lsdException w:name="List Table 7 Colorful Accent 5" w:uiPriority="52"/>
+    <w:lsdException w:name="List Table 1 Light Accent 6" w:uiPriority="46"/>
+    <w:lsdException w:name="List Table 2 Accent 6" w:uiPriority="47"/>
+    <w:lsdException w:name="List Table 3 Accent 6" w:uiPriority="48"/>
+    <w:lsdException w:name="List Table 4 Accent 6" w:uiPriority="49"/>
+    <w:lsdException w:name="List Table 5 Dark Accent 6" w:uiPriority="50"/>
+    <w:lsdException w:name="List Table 6 Colorful Accent 6" w:uiPriority="51"/>
+    <w:lsdException w:name="List Table 7 Colorful Accent 6" w:uiPriority="52"/>
+    <w:lsdException w:name="Mention" w:semiHidden="1" w:unhideWhenUsed="1"/>
+    <w:lsdException w:name="Smart Hyperlink" w:semiHidden="1" w:unhideWhenUsed="1"/>
+    <w:lsdException w:name="Hashtag" w:semiHidden="1" w:unhideWhenUsed="1"/>
+    <w:lsdException w:name="Unresolved Mention" w:semiHidden="1" w:unhideWhenUsed="1"/>
   </w:latentStyles>
   <w:style w:type="paragraph" w:default="1" w:styleId="Normal">
     <w:name w:val="Normal"/>

</xml_diff>

<commit_message>
Title Page and Users and Characteristics
</commit_message>
<xml_diff>
--- a/software_req_specs.docx
+++ b/software_req_specs.docx
@@ -1,6 +1,6 @@
 
 <file path=word/document.xml><?xml version="1.0" encoding="utf-8"?>
-<w:document xmlns:wpc="http://schemas.microsoft.com/office/word/2010/wordprocessingCanvas" xmlns:mo="http://schemas.microsoft.com/office/mac/office/2008/main" xmlns:mc="http://schemas.openxmlformats.org/markup-compatibility/2006" xmlns:mv="urn:schemas-microsoft-com:mac:vml" xmlns:o="urn:schemas-microsoft-com:office:office" xmlns:r="http://schemas.openxmlformats.org/officeDocument/2006/relationships" xmlns:m="http://schemas.openxmlformats.org/officeDocument/2006/math" xmlns:v="urn:schemas-microsoft-com:vml" xmlns:wp14="http://schemas.microsoft.com/office/word/2010/wordprocessingDrawing" xmlns:wp="http://schemas.openxmlformats.org/drawingml/2006/wordprocessingDrawing" xmlns:w10="urn:schemas-microsoft-com:office:word" xmlns:w="http://schemas.openxmlformats.org/wordprocessingml/2006/main" xmlns:w14="http://schemas.microsoft.com/office/word/2010/wordml" xmlns:wpg="http://schemas.microsoft.com/office/word/2010/wordprocessingGroup" xmlns:wpi="http://schemas.microsoft.com/office/word/2010/wordprocessingInk" xmlns:wne="http://schemas.microsoft.com/office/word/2006/wordml" xmlns:wps="http://schemas.microsoft.com/office/word/2010/wordprocessingShape" mc:Ignorable="w14 wp14">
+<w:document xmlns:wpc="http://schemas.microsoft.com/office/word/2010/wordprocessingCanvas" xmlns:cx="http://schemas.microsoft.com/office/drawing/2014/chartex" xmlns:cx1="http://schemas.microsoft.com/office/drawing/2015/9/8/chartex" xmlns:cx2="http://schemas.microsoft.com/office/drawing/2015/10/21/chartex" xmlns:cx3="http://schemas.microsoft.com/office/drawing/2016/5/9/chartex" xmlns:cx4="http://schemas.microsoft.com/office/drawing/2016/5/10/chartex" xmlns:cx5="http://schemas.microsoft.com/office/drawing/2016/5/11/chartex" xmlns:cx6="http://schemas.microsoft.com/office/drawing/2016/5/12/chartex" xmlns:cx7="http://schemas.microsoft.com/office/drawing/2016/5/13/chartex" xmlns:cx8="http://schemas.microsoft.com/office/drawing/2016/5/14/chartex" xmlns:mc="http://schemas.openxmlformats.org/markup-compatibility/2006" xmlns:aink="http://schemas.microsoft.com/office/drawing/2016/ink" xmlns:am3d="http://schemas.microsoft.com/office/drawing/2017/model3d" xmlns:o="urn:schemas-microsoft-com:office:office" xmlns:r="http://schemas.openxmlformats.org/officeDocument/2006/relationships" xmlns:m="http://schemas.openxmlformats.org/officeDocument/2006/math" xmlns:v="urn:schemas-microsoft-com:vml" xmlns:wp14="http://schemas.microsoft.com/office/word/2010/wordprocessingDrawing" xmlns:wp="http://schemas.openxmlformats.org/drawingml/2006/wordprocessingDrawing" xmlns:w10="urn:schemas-microsoft-com:office:word" xmlns:w="http://schemas.openxmlformats.org/wordprocessingml/2006/main" xmlns:w14="http://schemas.microsoft.com/office/word/2010/wordml" xmlns:w15="http://schemas.microsoft.com/office/word/2012/wordml" xmlns:w16cid="http://schemas.microsoft.com/office/word/2016/wordml/cid" xmlns:w16se="http://schemas.microsoft.com/office/word/2015/wordml/symex" xmlns:wpg="http://schemas.microsoft.com/office/word/2010/wordprocessingGroup" xmlns:wpi="http://schemas.microsoft.com/office/word/2010/wordprocessingInk" xmlns:wne="http://schemas.microsoft.com/office/word/2006/wordml" xmlns:wps="http://schemas.microsoft.com/office/word/2010/wordprocessingShape" mc:Ignorable="w14 w15 w16se w16cid wp14">
   <w:body>
     <w:p>
       <w:pPr>
@@ -36,7 +36,7 @@
                     </pic:cNvPicPr>
                   </pic:nvPicPr>
                   <pic:blipFill>
-                    <a:blip r:embed="rId8">
+                    <a:blip r:embed="rId7">
                       <a:extLst>
                         <a:ext uri="{28A0092B-C50C-407E-A947-70E740481C1C}">
                           <a14:useLocalDpi xmlns:a14="http://schemas.microsoft.com/office/drawing/2010/main" val="0"/>
@@ -136,7 +136,13 @@
         <w:rPr>
           <w:sz w:val="60"/>
         </w:rPr>
-        <w:t>&lt;Project&gt;</w:t>
+        <w:t>Event Center Schedu</w:t>
+      </w:r>
+      <w:r>
+        <w:rPr>
+          <w:sz w:val="60"/>
+        </w:rPr>
+        <w:t>le Management System</w:t>
       </w:r>
     </w:p>
     <w:p>
@@ -145,7 +151,19 @@
         <w:spacing w:before="120" w:after="240"/>
       </w:pPr>
       <w:r>
-        <w:t>Version &lt;X.X&gt;</w:t>
+        <w:t>Version &lt;</w:t>
+      </w:r>
+      <w:r>
+        <w:t>1</w:t>
+      </w:r>
+      <w:r>
+        <w:t>.</w:t>
+      </w:r>
+      <w:r>
+        <w:t>0</w:t>
+      </w:r>
+      <w:r>
+        <w:t>&gt;</w:t>
       </w:r>
     </w:p>
     <w:p>
@@ -187,20 +205,7 @@
         <w:rPr>
           <w:sz w:val="22"/>
         </w:rPr>
-        <w:t>&lt;</w:t>
-      </w:r>
-      <w:r>
-        <w:rPr>
-          <w:i/>
-          <w:sz w:val="22"/>
-        </w:rPr>
-        <w:t>place your group name here</w:t>
-      </w:r>
-      <w:r>
-        <w:rPr>
-          <w:sz w:val="22"/>
-        </w:rPr>
-        <w:t>&gt;</w:t>
+        <w:t>Scofield-Eavenson Enterprises</w:t>
       </w:r>
     </w:p>
     <w:tbl>
@@ -209,9 +214,9 @@
         <w:tblLook w:val="01E0" w:firstRow="1" w:lastRow="1" w:firstColumn="1" w:lastColumn="1" w:noHBand="0" w:noVBand="0"/>
       </w:tblPr>
       <w:tblGrid>
-        <w:gridCol w:w="3242"/>
-        <w:gridCol w:w="3242"/>
-        <w:gridCol w:w="3242"/>
+        <w:gridCol w:w="3187"/>
+        <w:gridCol w:w="3186"/>
+        <w:gridCol w:w="3353"/>
       </w:tblGrid>
       <w:tr>
         <w:trPr>
@@ -219,7 +224,7 @@
         </w:trPr>
         <w:tc>
           <w:tcPr>
-            <w:tcW w:w="3242" w:type="dxa"/>
+            <w:tcW w:w="3187" w:type="dxa"/>
           </w:tcPr>
           <w:p>
             <w:pPr>
@@ -234,13 +239,13 @@
               <w:rPr>
                 <w:sz w:val="22"/>
               </w:rPr>
-              <w:t>&lt;name&gt;</w:t>
+              <w:t>Benjamin Eavenson</w:t>
             </w:r>
           </w:p>
         </w:tc>
         <w:tc>
           <w:tcPr>
-            <w:tcW w:w="3242" w:type="dxa"/>
+            <w:tcW w:w="3186" w:type="dxa"/>
           </w:tcPr>
           <w:p>
             <w:pPr>
@@ -255,13 +260,13 @@
               <w:rPr>
                 <w:sz w:val="22"/>
               </w:rPr>
-              <w:t>&lt;student #&gt;</w:t>
+              <w:t>11561401</w:t>
             </w:r>
           </w:p>
         </w:tc>
         <w:tc>
           <w:tcPr>
-            <w:tcW w:w="3242" w:type="dxa"/>
+            <w:tcW w:w="3353" w:type="dxa"/>
           </w:tcPr>
           <w:p>
             <w:pPr>
@@ -276,7 +281,25 @@
               <w:rPr>
                 <w:sz w:val="22"/>
               </w:rPr>
-              <w:t>&lt;e-mail&gt;</w:t>
+              <w:t>b</w:t>
+            </w:r>
+            <w:r>
+              <w:rPr>
+                <w:sz w:val="22"/>
+              </w:rPr>
+              <w:t>enjamin</w:t>
+            </w:r>
+            <w:r>
+              <w:rPr>
+                <w:sz w:val="22"/>
+              </w:rPr>
+              <w:t>.</w:t>
+            </w:r>
+            <w:r>
+              <w:rPr>
+                <w:sz w:val="22"/>
+              </w:rPr>
+              <w:t>eavenson@wsu.edu</w:t>
             </w:r>
           </w:p>
         </w:tc>
@@ -287,7 +310,7 @@
         </w:trPr>
         <w:tc>
           <w:tcPr>
-            <w:tcW w:w="3242" w:type="dxa"/>
+            <w:tcW w:w="3187" w:type="dxa"/>
           </w:tcPr>
           <w:p>
             <w:pPr>
@@ -302,13 +325,13 @@
               <w:rPr>
                 <w:sz w:val="22"/>
               </w:rPr>
-              <w:t>&lt;name&gt;</w:t>
+              <w:t>Matt Scofield</w:t>
             </w:r>
           </w:p>
         </w:tc>
         <w:tc>
           <w:tcPr>
-            <w:tcW w:w="3242" w:type="dxa"/>
+            <w:tcW w:w="3186" w:type="dxa"/>
           </w:tcPr>
           <w:p>
             <w:pPr>
@@ -323,13 +346,13 @@
               <w:rPr>
                 <w:sz w:val="22"/>
               </w:rPr>
-              <w:t>&lt;student #&gt;</w:t>
+              <w:t>11666037</w:t>
             </w:r>
           </w:p>
         </w:tc>
         <w:tc>
           <w:tcPr>
-            <w:tcW w:w="3242" w:type="dxa"/>
+            <w:tcW w:w="3353" w:type="dxa"/>
           </w:tcPr>
           <w:p>
             <w:pPr>
@@ -344,211 +367,37 @@
               <w:rPr>
                 <w:sz w:val="22"/>
               </w:rPr>
-              <w:t>&lt;e-mail&gt;</w:t>
+              <w:t>m</w:t>
             </w:r>
-          </w:p>
-        </w:tc>
-      </w:tr>
-      <w:tr>
-        <w:trPr>
-          <w:trHeight w:val="275"/>
-        </w:trPr>
-        <w:tc>
-          <w:tcPr>
-            <w:tcW w:w="3242" w:type="dxa"/>
-          </w:tcPr>
-          <w:p>
-            <w:pPr>
-              <w:pStyle w:val="ByLine"/>
-              <w:spacing w:before="0" w:after="0"/>
-              <w:jc w:val="left"/>
-              <w:rPr>
-                <w:sz w:val="22"/>
-              </w:rPr>
-            </w:pPr>
             <w:r>
               <w:rPr>
                 <w:sz w:val="22"/>
               </w:rPr>
-              <w:t>&lt;name&gt;</w:t>
+              <w:t>att</w:t>
             </w:r>
-          </w:p>
-        </w:tc>
-        <w:tc>
-          <w:tcPr>
-            <w:tcW w:w="3242" w:type="dxa"/>
-          </w:tcPr>
-          <w:p>
-            <w:pPr>
-              <w:pStyle w:val="ByLine"/>
-              <w:spacing w:before="0" w:after="0"/>
-              <w:jc w:val="center"/>
-              <w:rPr>
-                <w:sz w:val="22"/>
-              </w:rPr>
-            </w:pPr>
             <w:r>
               <w:rPr>
                 <w:sz w:val="22"/>
               </w:rPr>
-              <w:t>&lt;student #&gt;</w:t>
+              <w:t>hew.</w:t>
             </w:r>
-          </w:p>
-        </w:tc>
-        <w:tc>
-          <w:tcPr>
-            <w:tcW w:w="3242" w:type="dxa"/>
-          </w:tcPr>
-          <w:p>
-            <w:pPr>
-              <w:pStyle w:val="ByLine"/>
-              <w:spacing w:before="0" w:after="0"/>
-              <w:jc w:val="center"/>
-              <w:rPr>
-                <w:sz w:val="22"/>
-              </w:rPr>
-            </w:pPr>
             <w:r>
               <w:rPr>
                 <w:sz w:val="22"/>
               </w:rPr>
-              <w:t>&lt;e-mail&gt;</w:t>
+              <w:t>scofield</w:t>
             </w:r>
-          </w:p>
-        </w:tc>
-      </w:tr>
-      <w:tr>
-        <w:trPr>
-          <w:trHeight w:val="275"/>
-        </w:trPr>
-        <w:tc>
-          <w:tcPr>
-            <w:tcW w:w="3242" w:type="dxa"/>
-          </w:tcPr>
-          <w:p>
-            <w:pPr>
-              <w:pStyle w:val="ByLine"/>
-              <w:spacing w:before="0" w:after="0"/>
-              <w:jc w:val="left"/>
-              <w:rPr>
-                <w:sz w:val="22"/>
-              </w:rPr>
-            </w:pPr>
             <w:r>
               <w:rPr>
                 <w:sz w:val="22"/>
               </w:rPr>
-              <w:t>&lt;name&gt;</w:t>
+              <w:t>2</w:t>
             </w:r>
-          </w:p>
-        </w:tc>
-        <w:tc>
-          <w:tcPr>
-            <w:tcW w:w="3242" w:type="dxa"/>
-          </w:tcPr>
-          <w:p>
-            <w:pPr>
-              <w:pStyle w:val="ByLine"/>
-              <w:spacing w:before="0" w:after="0"/>
-              <w:jc w:val="center"/>
-              <w:rPr>
-                <w:sz w:val="22"/>
-              </w:rPr>
-            </w:pPr>
             <w:r>
               <w:rPr>
                 <w:sz w:val="22"/>
               </w:rPr>
-              <w:t>&lt;student #&gt;</w:t>
-            </w:r>
-          </w:p>
-        </w:tc>
-        <w:tc>
-          <w:tcPr>
-            <w:tcW w:w="3242" w:type="dxa"/>
-          </w:tcPr>
-          <w:p>
-            <w:pPr>
-              <w:pStyle w:val="ByLine"/>
-              <w:spacing w:before="0" w:after="0"/>
-              <w:jc w:val="center"/>
-              <w:rPr>
-                <w:sz w:val="22"/>
-              </w:rPr>
-            </w:pPr>
-            <w:r>
-              <w:rPr>
-                <w:sz w:val="22"/>
-              </w:rPr>
-              <w:t>&lt;e-mail&gt;</w:t>
-            </w:r>
-          </w:p>
-        </w:tc>
-      </w:tr>
-      <w:tr>
-        <w:trPr>
-          <w:trHeight w:val="275"/>
-        </w:trPr>
-        <w:tc>
-          <w:tcPr>
-            <w:tcW w:w="3242" w:type="dxa"/>
-          </w:tcPr>
-          <w:p>
-            <w:pPr>
-              <w:pStyle w:val="ByLine"/>
-              <w:spacing w:before="0" w:after="0"/>
-              <w:jc w:val="left"/>
-              <w:rPr>
-                <w:sz w:val="22"/>
-              </w:rPr>
-            </w:pPr>
-            <w:r>
-              <w:rPr>
-                <w:sz w:val="22"/>
-              </w:rPr>
-              <w:t>&lt;name&gt;</w:t>
-            </w:r>
-          </w:p>
-        </w:tc>
-        <w:tc>
-          <w:tcPr>
-            <w:tcW w:w="3242" w:type="dxa"/>
-          </w:tcPr>
-          <w:p>
-            <w:pPr>
-              <w:pStyle w:val="ByLine"/>
-              <w:spacing w:before="0" w:after="0"/>
-              <w:jc w:val="center"/>
-              <w:rPr>
-                <w:sz w:val="22"/>
-              </w:rPr>
-            </w:pPr>
-            <w:r>
-              <w:rPr>
-                <w:sz w:val="22"/>
-              </w:rPr>
-              <w:t>&lt;student #&gt;</w:t>
-            </w:r>
-          </w:p>
-        </w:tc>
-        <w:tc>
-          <w:tcPr>
-            <w:tcW w:w="3242" w:type="dxa"/>
-          </w:tcPr>
-          <w:p>
-            <w:pPr>
-              <w:pStyle w:val="ByLine"/>
-              <w:spacing w:before="0" w:after="0"/>
-              <w:jc w:val="center"/>
-              <w:rPr>
-                <w:sz w:val="22"/>
-              </w:rPr>
-            </w:pPr>
-            <w:r>
-              <w:rPr>
-                <w:sz w:val="22"/>
-              </w:rPr>
-              <w:t>&lt;e-mail&gt;</w:t>
+              <w:t>@wsu.edu</w:t>
             </w:r>
           </w:p>
         </w:tc>
@@ -2386,16 +2235,7 @@
           <w:i/>
           <w:sz w:val="22"/>
         </w:rPr>
-        <w:t>provide explanations</w:t>
-      </w:r>
-      <w:r>
-        <w:rPr>
-          <w:rFonts w:ascii="Arial" w:hAnsi="Arial"/>
-          <w:b w:val="0"/>
-          <w:i/>
-          <w:sz w:val="22"/>
-        </w:rPr>
-        <w:t xml:space="preserve"> and</w:t>
+        <w:t>provide explanations and</w:t>
       </w:r>
       <w:r>
         <w:rPr>
@@ -2516,8 +2356,8 @@
     <w:p>
       <w:pPr>
         <w:sectPr>
-          <w:headerReference w:type="default" r:id="rId9"/>
-          <w:footerReference w:type="default" r:id="rId10"/>
+          <w:headerReference w:type="default" r:id="rId8"/>
+          <w:footerReference w:type="default" r:id="rId9"/>
           <w:pgSz w:w="12240" w:h="15840" w:code="1"/>
           <w:pgMar w:top="1440" w:right="1440" w:bottom="1440" w:left="1440" w:header="720" w:footer="720" w:gutter="0"/>
           <w:pgNumType w:fmt="lowerRoman"/>
@@ -3383,21 +3223,214 @@
     </w:p>
     <w:p>
       <w:pPr>
+        <w:pStyle w:val="template"/>
+        <w:jc w:val="both"/>
+      </w:pPr>
+    </w:p>
+    <w:p>
+      <w:pPr>
+        <w:pStyle w:val="template"/>
+        <w:jc w:val="both"/>
+        <w:rPr>
+          <w:i w:val="0"/>
+          <w:iCs w:val="0"/>
+        </w:rPr>
+      </w:pPr>
+      <w:r>
+        <w:rPr>
+          <w:i w:val="0"/>
+          <w:iCs w:val="0"/>
+        </w:rPr>
+        <w:t>The system will allow for two different types of users:</w:t>
+      </w:r>
+    </w:p>
+    <w:p>
+      <w:pPr>
+        <w:pStyle w:val="template"/>
+        <w:jc w:val="both"/>
+        <w:rPr>
+          <w:i w:val="0"/>
+          <w:iCs w:val="0"/>
+        </w:rPr>
+      </w:pPr>
+    </w:p>
+    <w:p>
+      <w:pPr>
+        <w:pStyle w:val="template"/>
+        <w:jc w:val="both"/>
+        <w:rPr>
+          <w:i w:val="0"/>
+          <w:iCs w:val="0"/>
+        </w:rPr>
+      </w:pPr>
+      <w:r>
+        <w:rPr>
+          <w:i w:val="0"/>
+          <w:iCs w:val="0"/>
+        </w:rPr>
+        <w:t>Registered Planners:</w:t>
+      </w:r>
+    </w:p>
+    <w:p>
+      <w:pPr>
+        <w:pStyle w:val="template"/>
+        <w:jc w:val="both"/>
+        <w:rPr>
+          <w:i w:val="0"/>
+          <w:iCs w:val="0"/>
+        </w:rPr>
+      </w:pPr>
+      <w:r>
+        <w:rPr>
+          <w:i w:val="0"/>
+          <w:iCs w:val="0"/>
+        </w:rPr>
+        <w:tab/>
+        <w:t>Registered Planners will be able to sign in to the system with their account information,</w:t>
+      </w:r>
+      <w:r>
+        <w:rPr>
+          <w:i w:val="0"/>
+          <w:iCs w:val="0"/>
+        </w:rPr>
+        <w:t xml:space="preserve"> view</w:t>
+      </w:r>
+      <w:r>
+        <w:rPr>
+          <w:i w:val="0"/>
+          <w:iCs w:val="0"/>
+        </w:rPr>
+        <w:t xml:space="preserve"> events, edit</w:t>
+      </w:r>
+      <w:r>
+        <w:rPr>
+          <w:i w:val="0"/>
+          <w:iCs w:val="0"/>
+        </w:rPr>
+        <w:t xml:space="preserve"> or delete</w:t>
+      </w:r>
+      <w:r>
+        <w:rPr>
+          <w:i w:val="0"/>
+          <w:iCs w:val="0"/>
+        </w:rPr>
+        <w:t xml:space="preserve"> events that belong to them, and </w:t>
+      </w:r>
+      <w:r>
+        <w:rPr>
+          <w:i w:val="0"/>
+          <w:iCs w:val="0"/>
+        </w:rPr>
+        <w:t>create new events in empty time slots.</w:t>
+      </w:r>
+    </w:p>
+    <w:p>
+      <w:pPr>
+        <w:pStyle w:val="template"/>
+        <w:jc w:val="both"/>
+        <w:rPr>
+          <w:i w:val="0"/>
+          <w:iCs w:val="0"/>
+        </w:rPr>
+      </w:pPr>
+    </w:p>
+    <w:p>
+      <w:pPr>
+        <w:pStyle w:val="template"/>
+        <w:jc w:val="both"/>
+        <w:rPr>
+          <w:i w:val="0"/>
+          <w:iCs w:val="0"/>
+        </w:rPr>
+      </w:pPr>
+      <w:r>
+        <w:rPr>
+          <w:i w:val="0"/>
+          <w:iCs w:val="0"/>
+        </w:rPr>
+        <w:t>Admin</w:t>
+      </w:r>
+      <w:bookmarkStart w:id="37" w:name="_GoBack"/>
+      <w:bookmarkEnd w:id="37"/>
+      <w:r>
+        <w:rPr>
+          <w:i w:val="0"/>
+          <w:iCs w:val="0"/>
+        </w:rPr>
+        <w:t>:</w:t>
+      </w:r>
+    </w:p>
+    <w:p>
+      <w:pPr>
+        <w:pStyle w:val="template"/>
+        <w:jc w:val="both"/>
+        <w:rPr>
+          <w:i w:val="0"/>
+          <w:iCs w:val="0"/>
+        </w:rPr>
+      </w:pPr>
+      <w:r>
+        <w:rPr>
+          <w:i w:val="0"/>
+          <w:iCs w:val="0"/>
+        </w:rPr>
+        <w:tab/>
+        <w:t xml:space="preserve">Admin will be able to sign in to the system with their account information, view events, edit </w:t>
+      </w:r>
+      <w:r>
+        <w:rPr>
+          <w:i w:val="0"/>
+          <w:iCs w:val="0"/>
+        </w:rPr>
+        <w:t xml:space="preserve">or delete </w:t>
+      </w:r>
+      <w:r>
+        <w:rPr>
+          <w:i w:val="0"/>
+          <w:iCs w:val="0"/>
+        </w:rPr>
+        <w:t>a</w:t>
+      </w:r>
+      <w:r>
+        <w:rPr>
+          <w:i w:val="0"/>
+          <w:iCs w:val="0"/>
+        </w:rPr>
+        <w:t>ny</w:t>
+      </w:r>
+      <w:r>
+        <w:rPr>
+          <w:i w:val="0"/>
+          <w:iCs w:val="0"/>
+        </w:rPr>
+        <w:t xml:space="preserve"> event</w:t>
+      </w:r>
+      <w:r>
+        <w:rPr>
+          <w:i w:val="0"/>
+          <w:iCs w:val="0"/>
+        </w:rPr>
+        <w:t xml:space="preserve"> in the system, and create new events in empty time slots.</w:t>
+      </w:r>
+    </w:p>
+    <w:p>
+      <w:pPr>
         <w:pStyle w:val="Heading2"/>
         <w:rPr>
           <w:rFonts w:ascii="Arial" w:hAnsi="Arial"/>
         </w:rPr>
       </w:pPr>
-      <w:bookmarkStart w:id="37" w:name="_Toc439994677"/>
-      <w:bookmarkStart w:id="38" w:name="_Toc113291700"/>
-      <w:r>
-        <w:rPr>
-          <w:rFonts w:ascii="Arial" w:hAnsi="Arial"/>
-        </w:rPr>
+      <w:bookmarkStart w:id="38" w:name="_Toc439994677"/>
+      <w:bookmarkStart w:id="39" w:name="_Toc113291700"/>
+      <w:r>
+        <w:rPr>
+          <w:rFonts w:ascii="Arial" w:hAnsi="Arial"/>
+        </w:rPr>
+        <w:lastRenderedPageBreak/>
         <w:t>Operating Environment</w:t>
       </w:r>
-      <w:bookmarkEnd w:id="37"/>
       <w:bookmarkEnd w:id="38"/>
+      <w:bookmarkEnd w:id="39"/>
     </w:p>
     <w:p>
       <w:pPr>
@@ -3433,17 +3466,16 @@
           <w:rFonts w:ascii="Arial" w:hAnsi="Arial"/>
         </w:rPr>
       </w:pPr>
-      <w:bookmarkStart w:id="39" w:name="_Toc439994678"/>
-      <w:bookmarkStart w:id="40" w:name="_Toc113291701"/>
-      <w:r>
-        <w:rPr>
-          <w:rFonts w:ascii="Arial" w:hAnsi="Arial"/>
-        </w:rPr>
-        <w:lastRenderedPageBreak/>
+      <w:bookmarkStart w:id="40" w:name="_Toc439994678"/>
+      <w:bookmarkStart w:id="41" w:name="_Toc113291701"/>
+      <w:r>
+        <w:rPr>
+          <w:rFonts w:ascii="Arial" w:hAnsi="Arial"/>
+        </w:rPr>
         <w:t>Design and Implementation Constraints</w:t>
       </w:r>
-      <w:bookmarkEnd w:id="39"/>
       <w:bookmarkEnd w:id="40"/>
+      <w:bookmarkEnd w:id="41"/>
     </w:p>
     <w:p>
       <w:pPr>
@@ -3485,16 +3517,16 @@
           <w:rFonts w:ascii="Arial" w:hAnsi="Arial"/>
         </w:rPr>
       </w:pPr>
-      <w:bookmarkStart w:id="41" w:name="_Toc439994679"/>
-      <w:bookmarkStart w:id="42" w:name="_Toc113291702"/>
+      <w:bookmarkStart w:id="42" w:name="_Toc439994679"/>
+      <w:bookmarkStart w:id="43" w:name="_Toc113291702"/>
       <w:r>
         <w:rPr>
           <w:rFonts w:ascii="Arial" w:hAnsi="Arial"/>
         </w:rPr>
         <w:t>User Documentation</w:t>
       </w:r>
-      <w:bookmarkEnd w:id="41"/>
       <w:bookmarkEnd w:id="42"/>
+      <w:bookmarkEnd w:id="43"/>
     </w:p>
     <w:p>
       <w:pPr>
@@ -3530,16 +3562,16 @@
           <w:rFonts w:ascii="Arial" w:hAnsi="Arial"/>
         </w:rPr>
       </w:pPr>
-      <w:bookmarkStart w:id="43" w:name="_Toc439994680"/>
-      <w:bookmarkStart w:id="44" w:name="_Toc113291703"/>
+      <w:bookmarkStart w:id="44" w:name="_Toc439994680"/>
+      <w:bookmarkStart w:id="45" w:name="_Toc113291703"/>
       <w:r>
         <w:rPr>
           <w:rFonts w:ascii="Arial" w:hAnsi="Arial"/>
         </w:rPr>
         <w:t>Assumptions and Dependencies</w:t>
       </w:r>
-      <w:bookmarkEnd w:id="43"/>
       <w:bookmarkEnd w:id="44"/>
+      <w:bookmarkEnd w:id="45"/>
     </w:p>
     <w:p>
       <w:pPr>
@@ -3689,18 +3721,257 @@
           <w:color w:val="FFFFFF"/>
         </w:rPr>
       </w:pPr>
-      <w:bookmarkStart w:id="45" w:name="_Toc439994682"/>
-      <w:bookmarkStart w:id="46" w:name="_Toc113291704"/>
+      <w:bookmarkStart w:id="46" w:name="_Toc439994682"/>
+      <w:bookmarkStart w:id="47" w:name="_Toc113291704"/>
       <w:r>
         <w:rPr>
           <w:rFonts w:ascii="Arial" w:hAnsi="Arial"/>
           <w:color w:val="FFFFFF"/>
         </w:rPr>
+        <w:t>Specific Requirements</w:t>
+      </w:r>
+      <w:bookmarkEnd w:id="46"/>
+      <w:bookmarkEnd w:id="47"/>
+    </w:p>
+    <w:p>
+      <w:pPr>
+        <w:pStyle w:val="Heading2"/>
+        <w:rPr>
+          <w:rFonts w:ascii="Arial" w:hAnsi="Arial"/>
+        </w:rPr>
+      </w:pPr>
+      <w:bookmarkStart w:id="48" w:name="_Toc113291705"/>
+      <w:r>
+        <w:rPr>
+          <w:rFonts w:ascii="Arial" w:hAnsi="Arial"/>
+        </w:rPr>
+        <w:t>External Interface Requirements</w:t>
+      </w:r>
+      <w:bookmarkEnd w:id="48"/>
+    </w:p>
+    <w:p>
+      <w:pPr>
+        <w:pStyle w:val="Heading3"/>
+        <w:rPr>
+          <w:rFonts w:ascii="Arial" w:hAnsi="Arial"/>
+        </w:rPr>
+      </w:pPr>
+      <w:r>
+        <w:rPr>
+          <w:rFonts w:ascii="Arial" w:hAnsi="Arial"/>
+        </w:rPr>
+        <w:t>User Interfaces</w:t>
+      </w:r>
+    </w:p>
+    <w:p>
+      <w:pPr>
+        <w:pStyle w:val="template"/>
+        <w:jc w:val="both"/>
+        <w:rPr>
+          <w:color w:val="0000FF"/>
+        </w:rPr>
+      </w:pPr>
+      <w:r>
+        <w:t>&lt;</w:t>
+      </w:r>
+      <w:r>
+        <w:rPr>
+          <w:color w:val="0000FF"/>
+        </w:rPr>
+        <w:t>Describe the logical characteristics of each interface between the software product and the users. This may include sample screen images, any GUI standards or product family style guides that are to be followed, screen layout constraints, standard buttons and functions (e.g., Cancel) that will appear on every screen, error message display standards, and so on. Define the software components for which a user interface is needed.</w:t>
+      </w:r>
+    </w:p>
+    <w:p>
+      <w:pPr>
+        <w:pStyle w:val="template"/>
+        <w:jc w:val="both"/>
+      </w:pPr>
+      <w:r>
+        <w:t xml:space="preserve">TO DO: The least you can do for this section is to describe in words the different User Interfaces and the different screens that will be available to the user. </w:t>
+      </w:r>
+      <w:r>
+        <w:t>Optional: You may also</w:t>
+      </w:r>
+      <w:r>
+        <w:t xml:space="preserve"> provide </w:t>
+      </w:r>
+      <w:r>
+        <w:t xml:space="preserve">an initial </w:t>
+      </w:r>
+      <w:r>
+        <w:t xml:space="preserve">Graphical User Interface </w:t>
+      </w:r>
+      <w:r>
+        <w:t>design</w:t>
+      </w:r>
+      <w:r>
+        <w:t xml:space="preserve"> (does</w:t>
+      </w:r>
+      <w:r>
+        <w:t xml:space="preserve"> </w:t>
+      </w:r>
+      <w:r>
+        <w:t>n</w:t>
+      </w:r>
+      <w:r>
+        <w:t>o</w:t>
+      </w:r>
+      <w:r>
+        <w:t>t have to be final)</w:t>
+      </w:r>
+      <w:r>
+        <w:t>.&gt;</w:t>
+      </w:r>
+    </w:p>
+    <w:p>
+      <w:pPr>
+        <w:pStyle w:val="Heading3"/>
+        <w:rPr>
+          <w:rFonts w:ascii="Arial" w:hAnsi="Arial"/>
+        </w:rPr>
+      </w:pPr>
+      <w:bookmarkStart w:id="49" w:name="_Toc439994684"/>
+      <w:r>
+        <w:rPr>
+          <w:rFonts w:ascii="Arial" w:hAnsi="Arial"/>
+        </w:rPr>
+        <w:t>Hardware Interfaces</w:t>
+      </w:r>
+      <w:bookmarkEnd w:id="49"/>
+    </w:p>
+    <w:p>
+      <w:pPr>
+        <w:pStyle w:val="template"/>
+        <w:jc w:val="both"/>
+      </w:pPr>
+      <w:r>
+        <w:t>&lt;</w:t>
+      </w:r>
+      <w:r>
+        <w:rPr>
+          <w:color w:val="0000FF"/>
+        </w:rPr>
+        <w:t>Describe the logical and physical characteristics of each interface between the software product and the hardware components of the system. This may include the supported device types, the nature of the data and control interactions between the software and the hardware.</w:t>
+      </w:r>
+      <w:r>
+        <w:t xml:space="preserve"> You are not required to specify what protocols you will be using to communicate with the hardware, but it will be usually included in this part as well.</w:t>
+      </w:r>
+    </w:p>
+    <w:p>
+      <w:pPr>
+        <w:pStyle w:val="template"/>
+        <w:jc w:val="both"/>
+      </w:pPr>
+      <w:r>
+        <w:t>TO DO: Please provide a short description of the different hardware interfaces. If you will be using some special libraries to communicate with your software mention them here. In case you have more than one hardware interface divide this section into subsections.&gt;</w:t>
+      </w:r>
+    </w:p>
+    <w:p>
+      <w:pPr>
+        <w:pStyle w:val="Heading3"/>
+        <w:rPr>
+          <w:rFonts w:ascii="Arial" w:hAnsi="Arial"/>
+        </w:rPr>
+      </w:pPr>
+      <w:bookmarkStart w:id="50" w:name="_Toc439994685"/>
+      <w:r>
+        <w:rPr>
+          <w:rFonts w:ascii="Arial" w:hAnsi="Arial"/>
+        </w:rPr>
+        <w:t>Software Interfaces</w:t>
+      </w:r>
+      <w:bookmarkEnd w:id="50"/>
+    </w:p>
+    <w:p>
+      <w:pPr>
+        <w:pStyle w:val="template"/>
+        <w:jc w:val="both"/>
+      </w:pPr>
+      <w:r>
+        <w:t>&lt;</w:t>
+      </w:r>
+      <w:r>
+        <w:rPr>
+          <w:color w:val="0000FF"/>
+        </w:rPr>
+        <w:t>Describe the connections between this product and other specific software components (name and version), including databases, operating systems (Windows? Linux? Etc…), tools, libraries, and integrated commercial components. Identify the data items or messages coming into the system and going out and describe the purpose of each. Describe the services needed and the nature of communications. Identify data that will be shared across software components. If the data sharing mechanism must be implemented in a specific way (for example, use of a global data area in a multitasking operating system), specify this as an implementation constraint.</w:t>
+      </w:r>
+      <w:r>
+        <w:t xml:space="preserve"> </w:t>
+      </w:r>
+      <w:r>
+        <w:br/>
+      </w:r>
+    </w:p>
+    <w:p>
+      <w:pPr>
+        <w:pStyle w:val="template"/>
+        <w:jc w:val="both"/>
+      </w:pPr>
+      <w:r>
+        <w:t>TO DO: The previous part illustrates some of the information you would usually include in this part of the SRS document. To make things simpler, you are only required to describe the specific interface with the operating system.&gt;</w:t>
+      </w:r>
+    </w:p>
+    <w:p>
+      <w:pPr>
+        <w:pStyle w:val="Heading3"/>
+        <w:rPr>
+          <w:rFonts w:ascii="Arial" w:hAnsi="Arial"/>
+        </w:rPr>
+      </w:pPr>
+      <w:bookmarkStart w:id="51" w:name="_Toc439994686"/>
+      <w:r>
+        <w:rPr>
+          <w:rFonts w:ascii="Arial" w:hAnsi="Arial"/>
+        </w:rPr>
         <w:lastRenderedPageBreak/>
-        <w:t>Specific Requirements</w:t>
-      </w:r>
-      <w:bookmarkEnd w:id="45"/>
-      <w:bookmarkEnd w:id="46"/>
+        <w:t>Communications Interfaces</w:t>
+      </w:r>
+      <w:bookmarkEnd w:id="51"/>
+    </w:p>
+    <w:p>
+      <w:pPr>
+        <w:pStyle w:val="template"/>
+        <w:jc w:val="both"/>
+        <w:rPr>
+          <w:color w:val="0000FF"/>
+        </w:rPr>
+      </w:pPr>
+      <w:r>
+        <w:t>&lt;</w:t>
+      </w:r>
+      <w:r>
+        <w:rPr>
+          <w:color w:val="0000FF"/>
+        </w:rPr>
+        <w:t>Describe the requirements associated with any communications functions required by this product, including e-mail, web browser, network server communications protocols, electronic forms, and so on. Define any pertinent message formatting. Identify any communication standards that will be used, such as FTP or HTTP. Specify any communication security or encryption issues, data transfer rates, and synchronization mechanisms.</w:t>
+      </w:r>
+    </w:p>
+    <w:p>
+      <w:pPr>
+        <w:pStyle w:val="template"/>
+        <w:jc w:val="both"/>
+        <w:rPr>
+          <w:color w:val="0000FF"/>
+        </w:rPr>
+      </w:pPr>
+    </w:p>
+    <w:p>
+      <w:pPr>
+        <w:pStyle w:val="template"/>
+        <w:jc w:val="both"/>
+      </w:pPr>
+      <w:r>
+        <w:t>TO DO: Do not go into too much detail, but provide 1-2 paragraphs were you will outline the major communication standards. For example, if you decide to use encryption there is no need to specify the exact encryption standards, but rather, specify the fact that the data will be encrypted and name what standards you consider using. &gt;</w:t>
+      </w:r>
+    </w:p>
+    <w:p>
+      <w:pPr>
+        <w:pStyle w:val="template"/>
+        <w:rPr>
+          <w:i w:val="0"/>
+        </w:rPr>
+      </w:pPr>
     </w:p>
     <w:p>
       <w:pPr>
@@ -3709,253 +3980,14 @@
           <w:rFonts w:ascii="Arial" w:hAnsi="Arial"/>
         </w:rPr>
       </w:pPr>
-      <w:bookmarkStart w:id="47" w:name="_Toc113291705"/>
-      <w:r>
-        <w:rPr>
-          <w:rFonts w:ascii="Arial" w:hAnsi="Arial"/>
-        </w:rPr>
-        <w:t>External Interface Requirements</w:t>
-      </w:r>
-      <w:bookmarkEnd w:id="47"/>
-    </w:p>
-    <w:p>
-      <w:pPr>
-        <w:pStyle w:val="Heading3"/>
-        <w:rPr>
-          <w:rFonts w:ascii="Arial" w:hAnsi="Arial"/>
-        </w:rPr>
-      </w:pPr>
-      <w:r>
-        <w:rPr>
-          <w:rFonts w:ascii="Arial" w:hAnsi="Arial"/>
-        </w:rPr>
-        <w:t>User Interfaces</w:t>
-      </w:r>
-    </w:p>
-    <w:p>
-      <w:pPr>
-        <w:pStyle w:val="template"/>
-        <w:jc w:val="both"/>
-        <w:rPr>
-          <w:color w:val="0000FF"/>
-        </w:rPr>
-      </w:pPr>
-      <w:r>
-        <w:t>&lt;</w:t>
-      </w:r>
-      <w:r>
-        <w:rPr>
-          <w:color w:val="0000FF"/>
-        </w:rPr>
-        <w:t>Describe the logical characteristics of each interface between the software product and the users. This may include sample screen images, any GUI standards or product family style guides that are to be followed, screen layout constraints, standard buttons and functions (e.g., Cancel) that will appear on every screen, error message display standards, and so on. Define the software components for which a user interface is needed.</w:t>
-      </w:r>
-    </w:p>
-    <w:p>
-      <w:pPr>
-        <w:pStyle w:val="template"/>
-        <w:jc w:val="both"/>
-      </w:pPr>
-      <w:r>
-        <w:t xml:space="preserve">TO DO: The least you can do for this section is to describe in words the different User Interfaces and the different screens that will be available to the user. </w:t>
-      </w:r>
-      <w:r>
-        <w:t>Optional: You may also</w:t>
-      </w:r>
-      <w:r>
-        <w:t xml:space="preserve"> provide </w:t>
-      </w:r>
-      <w:r>
-        <w:t xml:space="preserve">an initial </w:t>
-      </w:r>
-      <w:r>
-        <w:t xml:space="preserve">Graphical User Interface </w:t>
-      </w:r>
-      <w:r>
-        <w:t>design</w:t>
-      </w:r>
-      <w:r>
-        <w:t xml:space="preserve"> (does</w:t>
-      </w:r>
-      <w:r>
-        <w:t xml:space="preserve"> </w:t>
-      </w:r>
-      <w:r>
-        <w:t>n</w:t>
-      </w:r>
-      <w:r>
-        <w:t>o</w:t>
-      </w:r>
-      <w:r>
-        <w:t>t have to be final)</w:t>
-      </w:r>
-      <w:r>
-        <w:t>.&gt;</w:t>
-      </w:r>
-    </w:p>
-    <w:p>
-      <w:pPr>
-        <w:pStyle w:val="Heading3"/>
-        <w:rPr>
-          <w:rFonts w:ascii="Arial" w:hAnsi="Arial"/>
-        </w:rPr>
-      </w:pPr>
-      <w:bookmarkStart w:id="48" w:name="_Toc439994684"/>
-      <w:r>
-        <w:rPr>
-          <w:rFonts w:ascii="Arial" w:hAnsi="Arial"/>
-        </w:rPr>
-        <w:t>Hardware Interfaces</w:t>
-      </w:r>
-      <w:bookmarkEnd w:id="48"/>
-    </w:p>
-    <w:p>
-      <w:pPr>
-        <w:pStyle w:val="template"/>
-        <w:jc w:val="both"/>
-      </w:pPr>
-      <w:r>
-        <w:t>&lt;</w:t>
-      </w:r>
-      <w:r>
-        <w:rPr>
-          <w:color w:val="0000FF"/>
-        </w:rPr>
-        <w:t>Describe the logical and physical characteristics of each interface between the software product and the hardware components of the system. This may include the supported device types, the nature of the data and control interactions between the software and the hardware.</w:t>
-      </w:r>
-      <w:r>
-        <w:t xml:space="preserve"> You are not required to specify what protocols you will be using to communicate with the hardware, but it will be usually included in this part as well.</w:t>
-      </w:r>
-    </w:p>
-    <w:p>
-      <w:pPr>
-        <w:pStyle w:val="template"/>
-        <w:jc w:val="both"/>
-      </w:pPr>
-      <w:r>
-        <w:t>TO DO: Please provide a short description of the different hardware interfaces. If you will be using some special libraries to communicate with your software mention them here. In case you have more than one hardware interface divide this section into subsections.&gt;</w:t>
-      </w:r>
-    </w:p>
-    <w:p>
-      <w:pPr>
-        <w:pStyle w:val="Heading3"/>
-        <w:rPr>
-          <w:rFonts w:ascii="Arial" w:hAnsi="Arial"/>
-        </w:rPr>
-      </w:pPr>
-      <w:bookmarkStart w:id="49" w:name="_Toc439994685"/>
-      <w:r>
-        <w:rPr>
-          <w:rFonts w:ascii="Arial" w:hAnsi="Arial"/>
-        </w:rPr>
-        <w:t>Software Interfaces</w:t>
-      </w:r>
-      <w:bookmarkEnd w:id="49"/>
-    </w:p>
-    <w:p>
-      <w:pPr>
-        <w:pStyle w:val="template"/>
-        <w:jc w:val="both"/>
-      </w:pPr>
-      <w:r>
-        <w:t>&lt;</w:t>
-      </w:r>
-      <w:r>
-        <w:rPr>
-          <w:color w:val="0000FF"/>
-        </w:rPr>
-        <w:t>Describe the connections between this product and other specific software components (name and version), including databases, operating systems (Windows? Linux? Etc…), tools, libraries, and integrated commercial components. Identify the data items or messages coming into the system and going out and describe the purpose of each. Describe the services needed and the nature of communications. Identify data that will be shared across software components. If the data sharing mechanism must be implemented in a specific way (for example, use of a global data area in a multitasking operating system), specify this as an implementation constraint.</w:t>
-      </w:r>
-      <w:r>
-        <w:t xml:space="preserve"> </w:t>
-      </w:r>
-      <w:r>
-        <w:br/>
-      </w:r>
-    </w:p>
-    <w:p>
-      <w:pPr>
-        <w:pStyle w:val="template"/>
-        <w:jc w:val="both"/>
-      </w:pPr>
-      <w:r>
-        <w:t>TO DO: The previous part illustrates some of the information you would usually include in this part of the SRS document. To make things simpler, you are only required to describe the specific interface with the operating system.&gt;</w:t>
-      </w:r>
-    </w:p>
-    <w:p>
-      <w:pPr>
-        <w:pStyle w:val="Heading3"/>
-        <w:rPr>
-          <w:rFonts w:ascii="Arial" w:hAnsi="Arial"/>
-        </w:rPr>
-      </w:pPr>
-      <w:bookmarkStart w:id="50" w:name="_Toc439994686"/>
-      <w:r>
-        <w:rPr>
-          <w:rFonts w:ascii="Arial" w:hAnsi="Arial"/>
-        </w:rPr>
-        <w:t>Communications Interfaces</w:t>
-      </w:r>
-      <w:bookmarkEnd w:id="50"/>
-    </w:p>
-    <w:p>
-      <w:pPr>
-        <w:pStyle w:val="template"/>
-        <w:jc w:val="both"/>
-        <w:rPr>
-          <w:color w:val="0000FF"/>
-        </w:rPr>
-      </w:pPr>
-      <w:r>
-        <w:t>&lt;</w:t>
-      </w:r>
-      <w:r>
-        <w:rPr>
-          <w:color w:val="0000FF"/>
-        </w:rPr>
-        <w:t>Describe the requirements associated with any communications functions required by this product, including e-mail, web browser, network server communications protocols, electronic forms, and so on. Define any pertinent message formatting. Identify any communication standards that will be used, such as FTP or HTTP. Specify any communication security or encryption issues, data transfer rates, and synchronization mechanisms.</w:t>
-      </w:r>
-    </w:p>
-    <w:p>
-      <w:pPr>
-        <w:pStyle w:val="template"/>
-        <w:jc w:val="both"/>
-        <w:rPr>
-          <w:color w:val="0000FF"/>
-        </w:rPr>
-      </w:pPr>
-    </w:p>
-    <w:p>
-      <w:pPr>
-        <w:pStyle w:val="template"/>
-        <w:jc w:val="both"/>
-      </w:pPr>
-      <w:r>
-        <w:t>TO DO: Do not go into too much detail, but provide 1-2 paragraphs were you will outline the major communication standards. For example, if you decide to use encryption there is no need to specify the exact encryption standards, but rather, specify the fact that the data will be encrypted and name what standards you consider using. &gt;</w:t>
-      </w:r>
-    </w:p>
-    <w:p>
-      <w:pPr>
-        <w:pStyle w:val="template"/>
-        <w:rPr>
-          <w:i w:val="0"/>
-        </w:rPr>
-      </w:pPr>
-    </w:p>
-    <w:p>
-      <w:pPr>
-        <w:pStyle w:val="Heading2"/>
-        <w:rPr>
-          <w:rFonts w:ascii="Arial" w:hAnsi="Arial"/>
-        </w:rPr>
-      </w:pPr>
-      <w:bookmarkStart w:id="51" w:name="_Toc113291706"/>
+      <w:bookmarkStart w:id="52" w:name="_Toc113291706"/>
       <w:r>
         <w:rPr>
           <w:rFonts w:ascii="Arial" w:hAnsi="Arial"/>
         </w:rPr>
         <w:t>Functional Requirements</w:t>
       </w:r>
-      <w:bookmarkEnd w:id="51"/>
+      <w:bookmarkEnd w:id="52"/>
     </w:p>
     <w:p>
       <w:pPr>
@@ -4032,14 +4064,14 @@
           <w:rFonts w:ascii="Arial" w:hAnsi="Arial"/>
         </w:rPr>
       </w:pPr>
-      <w:bookmarkStart w:id="52" w:name="_Toc113291707"/>
+      <w:bookmarkStart w:id="53" w:name="_Toc113291707"/>
       <w:r>
         <w:rPr>
           <w:rFonts w:ascii="Arial" w:hAnsi="Arial"/>
         </w:rPr>
         <w:t>Behaviour Requirements</w:t>
       </w:r>
-      <w:bookmarkEnd w:id="52"/>
+      <w:bookmarkEnd w:id="53"/>
     </w:p>
     <w:p>
       <w:pPr>
@@ -4134,17 +4166,16 @@
           <w:color w:val="FFFFFF"/>
         </w:rPr>
       </w:pPr>
-      <w:bookmarkStart w:id="53" w:name="_Toc113291708"/>
-      <w:bookmarkStart w:id="54" w:name="_Toc439994690"/>
+      <w:bookmarkStart w:id="54" w:name="_Toc113291708"/>
+      <w:bookmarkStart w:id="55" w:name="_Toc439994690"/>
       <w:r>
         <w:rPr>
           <w:rFonts w:ascii="Arial" w:hAnsi="Arial"/>
           <w:color w:val="FFFFFF"/>
         </w:rPr>
-        <w:lastRenderedPageBreak/>
         <w:t>Other Non-functional Requirements</w:t>
       </w:r>
-      <w:bookmarkEnd w:id="53"/>
+      <w:bookmarkEnd w:id="54"/>
     </w:p>
     <w:p>
       <w:pPr>
@@ -4153,15 +4184,15 @@
           <w:rFonts w:ascii="Arial" w:hAnsi="Arial"/>
         </w:rPr>
       </w:pPr>
-      <w:bookmarkStart w:id="55" w:name="_Toc113291709"/>
+      <w:bookmarkStart w:id="56" w:name="_Toc113291709"/>
       <w:r>
         <w:rPr>
           <w:rFonts w:ascii="Arial" w:hAnsi="Arial"/>
         </w:rPr>
         <w:t>Performance Requirements</w:t>
       </w:r>
-      <w:bookmarkEnd w:id="54"/>
       <w:bookmarkEnd w:id="55"/>
+      <w:bookmarkEnd w:id="56"/>
     </w:p>
     <w:p>
       <w:pPr>
@@ -4203,16 +4234,16 @@
           <w:rFonts w:ascii="Arial" w:hAnsi="Arial"/>
         </w:rPr>
       </w:pPr>
-      <w:bookmarkStart w:id="56" w:name="_Toc439994691"/>
-      <w:bookmarkStart w:id="57" w:name="_Toc113291710"/>
+      <w:bookmarkStart w:id="57" w:name="_Toc439994691"/>
+      <w:bookmarkStart w:id="58" w:name="_Toc113291710"/>
       <w:r>
         <w:rPr>
           <w:rFonts w:ascii="Arial" w:hAnsi="Arial"/>
         </w:rPr>
         <w:t>Safety and Security Requirements</w:t>
       </w:r>
-      <w:bookmarkEnd w:id="56"/>
       <w:bookmarkEnd w:id="57"/>
+      <w:bookmarkEnd w:id="58"/>
     </w:p>
     <w:p>
       <w:pPr>
@@ -4289,16 +4320,16 @@
           <w:rFonts w:ascii="Arial" w:hAnsi="Arial"/>
         </w:rPr>
       </w:pPr>
-      <w:bookmarkStart w:id="58" w:name="_Toc439994693"/>
-      <w:bookmarkStart w:id="59" w:name="_Toc113291711"/>
+      <w:bookmarkStart w:id="59" w:name="_Toc439994693"/>
+      <w:bookmarkStart w:id="60" w:name="_Toc113291711"/>
       <w:r>
         <w:rPr>
           <w:rFonts w:ascii="Arial" w:hAnsi="Arial"/>
         </w:rPr>
         <w:t>Software Quality Attributes</w:t>
       </w:r>
-      <w:bookmarkEnd w:id="58"/>
       <w:bookmarkEnd w:id="59"/>
+      <w:bookmarkEnd w:id="60"/>
     </w:p>
     <w:p>
       <w:pPr>
@@ -4383,8 +4414,8 @@
           <w:color w:val="FFFFFF"/>
         </w:rPr>
       </w:pPr>
-      <w:bookmarkStart w:id="60" w:name="_Toc439994695"/>
-      <w:bookmarkStart w:id="61" w:name="_Toc113291712"/>
+      <w:bookmarkStart w:id="61" w:name="_Toc439994695"/>
+      <w:bookmarkStart w:id="62" w:name="_Toc113291712"/>
       <w:r>
         <w:rPr>
           <w:rFonts w:ascii="Arial" w:hAnsi="Arial"/>
@@ -4393,8 +4424,8 @@
         <w:lastRenderedPageBreak/>
         <w:t>Other Requirements</w:t>
       </w:r>
-      <w:bookmarkEnd w:id="60"/>
       <w:bookmarkEnd w:id="61"/>
+      <w:bookmarkEnd w:id="62"/>
     </w:p>
     <w:p>
       <w:pPr>
@@ -4426,226 +4457,226 @@
       <w:r>
         <w:t>&gt;</w:t>
       </w:r>
-      <w:bookmarkStart w:id="62" w:name="_Toc439994696"/>
-    </w:p>
-    <w:p>
-      <w:pPr>
-        <w:pStyle w:val="template"/>
-      </w:pPr>
-    </w:p>
-    <w:p>
-      <w:pPr>
-        <w:pStyle w:val="template"/>
-      </w:pPr>
-    </w:p>
-    <w:p>
-      <w:pPr>
-        <w:pStyle w:val="template"/>
-      </w:pPr>
-    </w:p>
-    <w:p>
-      <w:pPr>
-        <w:pStyle w:val="template"/>
-      </w:pPr>
-    </w:p>
-    <w:p>
-      <w:pPr>
-        <w:pStyle w:val="template"/>
-      </w:pPr>
-    </w:p>
-    <w:p>
-      <w:pPr>
-        <w:pStyle w:val="template"/>
-      </w:pPr>
-    </w:p>
-    <w:p>
-      <w:pPr>
-        <w:pStyle w:val="template"/>
-      </w:pPr>
-    </w:p>
-    <w:p>
-      <w:pPr>
-        <w:pStyle w:val="template"/>
-      </w:pPr>
-    </w:p>
-    <w:p>
-      <w:pPr>
-        <w:pStyle w:val="template"/>
-      </w:pPr>
-    </w:p>
-    <w:p>
-      <w:pPr>
-        <w:pStyle w:val="template"/>
-      </w:pPr>
-    </w:p>
-    <w:p>
-      <w:pPr>
-        <w:pStyle w:val="template"/>
-      </w:pPr>
-    </w:p>
-    <w:p>
-      <w:pPr>
-        <w:pStyle w:val="template"/>
-      </w:pPr>
-    </w:p>
-    <w:p>
-      <w:pPr>
-        <w:pStyle w:val="template"/>
-      </w:pPr>
-    </w:p>
-    <w:p>
-      <w:pPr>
-        <w:pStyle w:val="template"/>
-      </w:pPr>
-    </w:p>
-    <w:p>
-      <w:pPr>
-        <w:pStyle w:val="template"/>
-      </w:pPr>
-    </w:p>
-    <w:p>
-      <w:pPr>
-        <w:pStyle w:val="template"/>
-      </w:pPr>
-    </w:p>
-    <w:p>
-      <w:pPr>
-        <w:pStyle w:val="template"/>
-      </w:pPr>
-    </w:p>
-    <w:p>
-      <w:pPr>
-        <w:pStyle w:val="template"/>
-      </w:pPr>
-    </w:p>
-    <w:p>
-      <w:pPr>
-        <w:pStyle w:val="template"/>
-      </w:pPr>
-    </w:p>
-    <w:p>
-      <w:pPr>
-        <w:pStyle w:val="template"/>
-      </w:pPr>
-    </w:p>
-    <w:p>
-      <w:pPr>
-        <w:pStyle w:val="template"/>
-      </w:pPr>
-    </w:p>
-    <w:p>
-      <w:pPr>
-        <w:pStyle w:val="template"/>
-      </w:pPr>
-    </w:p>
-    <w:p>
-      <w:pPr>
-        <w:pStyle w:val="template"/>
-      </w:pPr>
-    </w:p>
-    <w:p>
-      <w:pPr>
-        <w:pStyle w:val="template"/>
-      </w:pPr>
-    </w:p>
-    <w:p>
-      <w:pPr>
-        <w:pStyle w:val="template"/>
-      </w:pPr>
-    </w:p>
-    <w:p>
-      <w:pPr>
-        <w:pStyle w:val="template"/>
-      </w:pPr>
-    </w:p>
-    <w:p>
-      <w:pPr>
-        <w:pStyle w:val="template"/>
-      </w:pPr>
-    </w:p>
-    <w:p>
-      <w:pPr>
-        <w:pStyle w:val="template"/>
-      </w:pPr>
-    </w:p>
-    <w:p>
-      <w:pPr>
-        <w:pStyle w:val="template"/>
-      </w:pPr>
-    </w:p>
-    <w:p>
-      <w:pPr>
-        <w:pStyle w:val="template"/>
-      </w:pPr>
-    </w:p>
-    <w:p>
-      <w:pPr>
-        <w:pStyle w:val="template"/>
-      </w:pPr>
-    </w:p>
-    <w:p>
-      <w:pPr>
-        <w:pStyle w:val="template"/>
-      </w:pPr>
-    </w:p>
-    <w:p>
-      <w:pPr>
-        <w:pStyle w:val="template"/>
-      </w:pPr>
-    </w:p>
-    <w:p>
-      <w:pPr>
-        <w:pStyle w:val="template"/>
-      </w:pPr>
-    </w:p>
-    <w:p>
-      <w:pPr>
-        <w:pStyle w:val="template"/>
-      </w:pPr>
-    </w:p>
-    <w:p>
-      <w:pPr>
-        <w:pStyle w:val="template"/>
-      </w:pPr>
-    </w:p>
-    <w:p>
-      <w:pPr>
-        <w:pStyle w:val="template"/>
-      </w:pPr>
-    </w:p>
-    <w:p>
-      <w:pPr>
-        <w:pStyle w:val="template"/>
-      </w:pPr>
-    </w:p>
-    <w:p>
-      <w:pPr>
-        <w:pStyle w:val="template"/>
-      </w:pPr>
-    </w:p>
-    <w:p>
-      <w:pPr>
-        <w:pStyle w:val="template"/>
-      </w:pPr>
-    </w:p>
-    <w:p>
-      <w:pPr>
-        <w:pStyle w:val="template"/>
-      </w:pPr>
-    </w:p>
-    <w:p>
-      <w:pPr>
-        <w:pStyle w:val="template"/>
-      </w:pPr>
-    </w:p>
-    <w:p>
-      <w:pPr>
-        <w:pStyle w:val="template"/>
-      </w:pPr>
-    </w:p>
-    <w:p>
-      <w:bookmarkStart w:id="63" w:name="_Toc439994698"/>
-      <w:bookmarkEnd w:id="62"/>
+      <w:bookmarkStart w:id="63" w:name="_Toc439994696"/>
+    </w:p>
+    <w:p>
+      <w:pPr>
+        <w:pStyle w:val="template"/>
+      </w:pPr>
+    </w:p>
+    <w:p>
+      <w:pPr>
+        <w:pStyle w:val="template"/>
+      </w:pPr>
+    </w:p>
+    <w:p>
+      <w:pPr>
+        <w:pStyle w:val="template"/>
+      </w:pPr>
+    </w:p>
+    <w:p>
+      <w:pPr>
+        <w:pStyle w:val="template"/>
+      </w:pPr>
+    </w:p>
+    <w:p>
+      <w:pPr>
+        <w:pStyle w:val="template"/>
+      </w:pPr>
+    </w:p>
+    <w:p>
+      <w:pPr>
+        <w:pStyle w:val="template"/>
+      </w:pPr>
+    </w:p>
+    <w:p>
+      <w:pPr>
+        <w:pStyle w:val="template"/>
+      </w:pPr>
+    </w:p>
+    <w:p>
+      <w:pPr>
+        <w:pStyle w:val="template"/>
+      </w:pPr>
+    </w:p>
+    <w:p>
+      <w:pPr>
+        <w:pStyle w:val="template"/>
+      </w:pPr>
+    </w:p>
+    <w:p>
+      <w:pPr>
+        <w:pStyle w:val="template"/>
+      </w:pPr>
+    </w:p>
+    <w:p>
+      <w:pPr>
+        <w:pStyle w:val="template"/>
+      </w:pPr>
+    </w:p>
+    <w:p>
+      <w:pPr>
+        <w:pStyle w:val="template"/>
+      </w:pPr>
+    </w:p>
+    <w:p>
+      <w:pPr>
+        <w:pStyle w:val="template"/>
+      </w:pPr>
+    </w:p>
+    <w:p>
+      <w:pPr>
+        <w:pStyle w:val="template"/>
+      </w:pPr>
+    </w:p>
+    <w:p>
+      <w:pPr>
+        <w:pStyle w:val="template"/>
+      </w:pPr>
+    </w:p>
+    <w:p>
+      <w:pPr>
+        <w:pStyle w:val="template"/>
+      </w:pPr>
+    </w:p>
+    <w:p>
+      <w:pPr>
+        <w:pStyle w:val="template"/>
+      </w:pPr>
+    </w:p>
+    <w:p>
+      <w:pPr>
+        <w:pStyle w:val="template"/>
+      </w:pPr>
+    </w:p>
+    <w:p>
+      <w:pPr>
+        <w:pStyle w:val="template"/>
+      </w:pPr>
+    </w:p>
+    <w:p>
+      <w:pPr>
+        <w:pStyle w:val="template"/>
+      </w:pPr>
+    </w:p>
+    <w:p>
+      <w:pPr>
+        <w:pStyle w:val="template"/>
+      </w:pPr>
+    </w:p>
+    <w:p>
+      <w:pPr>
+        <w:pStyle w:val="template"/>
+      </w:pPr>
+    </w:p>
+    <w:p>
+      <w:pPr>
+        <w:pStyle w:val="template"/>
+      </w:pPr>
+    </w:p>
+    <w:p>
+      <w:pPr>
+        <w:pStyle w:val="template"/>
+      </w:pPr>
+    </w:p>
+    <w:p>
+      <w:pPr>
+        <w:pStyle w:val="template"/>
+      </w:pPr>
+    </w:p>
+    <w:p>
+      <w:pPr>
+        <w:pStyle w:val="template"/>
+      </w:pPr>
+    </w:p>
+    <w:p>
+      <w:pPr>
+        <w:pStyle w:val="template"/>
+      </w:pPr>
+    </w:p>
+    <w:p>
+      <w:pPr>
+        <w:pStyle w:val="template"/>
+      </w:pPr>
+    </w:p>
+    <w:p>
+      <w:pPr>
+        <w:pStyle w:val="template"/>
+      </w:pPr>
+    </w:p>
+    <w:p>
+      <w:pPr>
+        <w:pStyle w:val="template"/>
+      </w:pPr>
+    </w:p>
+    <w:p>
+      <w:pPr>
+        <w:pStyle w:val="template"/>
+      </w:pPr>
+    </w:p>
+    <w:p>
+      <w:pPr>
+        <w:pStyle w:val="template"/>
+      </w:pPr>
+    </w:p>
+    <w:p>
+      <w:pPr>
+        <w:pStyle w:val="template"/>
+      </w:pPr>
+    </w:p>
+    <w:p>
+      <w:pPr>
+        <w:pStyle w:val="template"/>
+      </w:pPr>
+    </w:p>
+    <w:p>
+      <w:pPr>
+        <w:pStyle w:val="template"/>
+      </w:pPr>
+    </w:p>
+    <w:p>
+      <w:pPr>
+        <w:pStyle w:val="template"/>
+      </w:pPr>
+    </w:p>
+    <w:p>
+      <w:pPr>
+        <w:pStyle w:val="template"/>
+      </w:pPr>
+    </w:p>
+    <w:p>
+      <w:pPr>
+        <w:pStyle w:val="template"/>
+      </w:pPr>
+    </w:p>
+    <w:p>
+      <w:pPr>
+        <w:pStyle w:val="template"/>
+      </w:pPr>
+    </w:p>
+    <w:p>
+      <w:pPr>
+        <w:pStyle w:val="template"/>
+      </w:pPr>
+    </w:p>
+    <w:p>
+      <w:pPr>
+        <w:pStyle w:val="template"/>
+      </w:pPr>
+    </w:p>
+    <w:p>
+      <w:pPr>
+        <w:pStyle w:val="template"/>
+      </w:pPr>
+    </w:p>
+    <w:p>
+      <w:pPr>
+        <w:pStyle w:val="template"/>
+      </w:pPr>
+    </w:p>
+    <w:p>
+      <w:bookmarkStart w:id="64" w:name="_Toc439994698"/>
+      <w:bookmarkEnd w:id="63"/>
     </w:p>
     <w:p/>
     <w:p/>
@@ -4667,7 +4698,7 @@
           <w:color w:val="FFFFFF"/>
         </w:rPr>
       </w:pPr>
-      <w:bookmarkStart w:id="64" w:name="_Toc113291713"/>
+      <w:bookmarkStart w:id="65" w:name="_Toc113291713"/>
       <w:r>
         <w:rPr>
           <w:rFonts w:ascii="Arial" w:hAnsi="Arial"/>
@@ -4676,7 +4707,7 @@
         <w:lastRenderedPageBreak/>
         <w:t>Appendix A – Data Dictionary</w:t>
       </w:r>
-      <w:bookmarkEnd w:id="64"/>
+      <w:bookmarkEnd w:id="65"/>
     </w:p>
     <w:p/>
     <w:p>
@@ -4693,25 +4724,7 @@
           <w:i/>
           <w:sz w:val="22"/>
         </w:rPr>
-        <w:t>&lt;</w:t>
-      </w:r>
-      <w:bookmarkStart w:id="65" w:name="_GoBack"/>
-      <w:r>
-        <w:rPr>
-          <w:rFonts w:ascii="Arial" w:hAnsi="Arial"/>
-          <w:i/>
-          <w:sz w:val="22"/>
-        </w:rPr>
-        <w:t>Data dictionary is used to track all the different variables, states and functional requirements that you described in your document. Make sure to include the complete list of all constants, state variables (and their possible states), inputs and outputs in a table. In the table, include the description of these items as well as all related operations and requirements.</w:t>
-      </w:r>
-      <w:bookmarkEnd w:id="65"/>
-      <w:r>
-        <w:rPr>
-          <w:rFonts w:ascii="Arial" w:hAnsi="Arial"/>
-          <w:i/>
-          <w:sz w:val="22"/>
-        </w:rPr>
-        <w:t>&gt;</w:t>
+        <w:t>&lt;Data dictionary is used to track all the different variables, states and functional requirements that you described in your document. Make sure to include the complete list of all constants, state variables (and their possible states), inputs and outputs in a table. In the table, include the description of these items as well as all related operations and requirements.&gt;</w:t>
       </w:r>
     </w:p>
     <w:p>
@@ -4793,7 +4806,7 @@
         <w:lastRenderedPageBreak/>
         <w:t>Appendix B</w:t>
       </w:r>
-      <w:bookmarkEnd w:id="63"/>
+      <w:bookmarkEnd w:id="64"/>
       <w:r>
         <w:rPr>
           <w:rFonts w:ascii="Arial" w:hAnsi="Arial"/>
@@ -4813,7 +4826,7 @@
       </w:r>
     </w:p>
     <w:sectPr>
-      <w:headerReference w:type="default" r:id="rId11"/>
+      <w:headerReference w:type="default" r:id="rId10"/>
       <w:pgSz w:w="12240" w:h="15840" w:code="1"/>
       <w:pgMar w:top="1440" w:right="1296" w:bottom="1440" w:left="1296" w:header="720" w:footer="720" w:gutter="0"/>
       <w:pgNumType w:start="1"/>
@@ -4825,7 +4838,7 @@
 </file>
 
 <file path=word/endnotes.xml><?xml version="1.0" encoding="utf-8"?>
-<w:endnotes xmlns:wpc="http://schemas.microsoft.com/office/word/2010/wordprocessingCanvas" xmlns:mo="http://schemas.microsoft.com/office/mac/office/2008/main" xmlns:mc="http://schemas.openxmlformats.org/markup-compatibility/2006" xmlns:mv="urn:schemas-microsoft-com:mac:vml" xmlns:o="urn:schemas-microsoft-com:office:office" xmlns:r="http://schemas.openxmlformats.org/officeDocument/2006/relationships" xmlns:m="http://schemas.openxmlformats.org/officeDocument/2006/math" xmlns:v="urn:schemas-microsoft-com:vml" xmlns:wp14="http://schemas.microsoft.com/office/word/2010/wordprocessingDrawing" xmlns:wp="http://schemas.openxmlformats.org/drawingml/2006/wordprocessingDrawing" xmlns:w10="urn:schemas-microsoft-com:office:word" xmlns:w="http://schemas.openxmlformats.org/wordprocessingml/2006/main" xmlns:w14="http://schemas.microsoft.com/office/word/2010/wordml" xmlns:wpg="http://schemas.microsoft.com/office/word/2010/wordprocessingGroup" xmlns:wpi="http://schemas.microsoft.com/office/word/2010/wordprocessingInk" xmlns:wne="http://schemas.microsoft.com/office/word/2006/wordml" xmlns:wps="http://schemas.microsoft.com/office/word/2010/wordprocessingShape" mc:Ignorable="w14 wp14">
+<w:endnotes xmlns:wpc="http://schemas.microsoft.com/office/word/2010/wordprocessingCanvas" xmlns:cx="http://schemas.microsoft.com/office/drawing/2014/chartex" xmlns:cx1="http://schemas.microsoft.com/office/drawing/2015/9/8/chartex" xmlns:cx2="http://schemas.microsoft.com/office/drawing/2015/10/21/chartex" xmlns:cx3="http://schemas.microsoft.com/office/drawing/2016/5/9/chartex" xmlns:cx4="http://schemas.microsoft.com/office/drawing/2016/5/10/chartex" xmlns:cx5="http://schemas.microsoft.com/office/drawing/2016/5/11/chartex" xmlns:cx6="http://schemas.microsoft.com/office/drawing/2016/5/12/chartex" xmlns:cx7="http://schemas.microsoft.com/office/drawing/2016/5/13/chartex" xmlns:cx8="http://schemas.microsoft.com/office/drawing/2016/5/14/chartex" xmlns:mc="http://schemas.openxmlformats.org/markup-compatibility/2006" xmlns:aink="http://schemas.microsoft.com/office/drawing/2016/ink" xmlns:am3d="http://schemas.microsoft.com/office/drawing/2017/model3d" xmlns:o="urn:schemas-microsoft-com:office:office" xmlns:r="http://schemas.openxmlformats.org/officeDocument/2006/relationships" xmlns:m="http://schemas.openxmlformats.org/officeDocument/2006/math" xmlns:v="urn:schemas-microsoft-com:vml" xmlns:wp14="http://schemas.microsoft.com/office/word/2010/wordprocessingDrawing" xmlns:wp="http://schemas.openxmlformats.org/drawingml/2006/wordprocessingDrawing" xmlns:w10="urn:schemas-microsoft-com:office:word" xmlns:w="http://schemas.openxmlformats.org/wordprocessingml/2006/main" xmlns:w14="http://schemas.microsoft.com/office/word/2010/wordml" xmlns:w15="http://schemas.microsoft.com/office/word/2012/wordml" xmlns:w16cid="http://schemas.microsoft.com/office/word/2016/wordml/cid" xmlns:w16se="http://schemas.microsoft.com/office/word/2015/wordml/symex" xmlns:wpg="http://schemas.microsoft.com/office/word/2010/wordprocessingGroup" xmlns:wpi="http://schemas.microsoft.com/office/word/2010/wordprocessingInk" xmlns:wne="http://schemas.microsoft.com/office/word/2006/wordml" xmlns:wps="http://schemas.microsoft.com/office/word/2010/wordprocessingShape" mc:Ignorable="w14 w15 w16se w16cid wp14">
   <w:endnote w:type="separator" w:id="-1">
     <w:p>
       <w:r>
@@ -4844,7 +4857,7 @@
 </file>
 
 <file path=word/footer1.xml><?xml version="1.0" encoding="utf-8"?>
-<w:ftr xmlns:wpc="http://schemas.microsoft.com/office/word/2010/wordprocessingCanvas" xmlns:mo="http://schemas.microsoft.com/office/mac/office/2008/main" xmlns:mc="http://schemas.openxmlformats.org/markup-compatibility/2006" xmlns:mv="urn:schemas-microsoft-com:mac:vml" xmlns:o="urn:schemas-microsoft-com:office:office" xmlns:r="http://schemas.openxmlformats.org/officeDocument/2006/relationships" xmlns:m="http://schemas.openxmlformats.org/officeDocument/2006/math" xmlns:v="urn:schemas-microsoft-com:vml" xmlns:wp14="http://schemas.microsoft.com/office/word/2010/wordprocessingDrawing" xmlns:wp="http://schemas.openxmlformats.org/drawingml/2006/wordprocessingDrawing" xmlns:w10="urn:schemas-microsoft-com:office:word" xmlns:w="http://schemas.openxmlformats.org/wordprocessingml/2006/main" xmlns:w14="http://schemas.microsoft.com/office/word/2010/wordml" xmlns:wpg="http://schemas.microsoft.com/office/word/2010/wordprocessingGroup" xmlns:wpi="http://schemas.microsoft.com/office/word/2010/wordprocessingInk" xmlns:wne="http://schemas.microsoft.com/office/word/2006/wordml" xmlns:wps="http://schemas.microsoft.com/office/word/2010/wordprocessingShape" mc:Ignorable="w14 wp14">
+<w:ftr xmlns:wpc="http://schemas.microsoft.com/office/word/2010/wordprocessingCanvas" xmlns:cx="http://schemas.microsoft.com/office/drawing/2014/chartex" xmlns:cx1="http://schemas.microsoft.com/office/drawing/2015/9/8/chartex" xmlns:cx2="http://schemas.microsoft.com/office/drawing/2015/10/21/chartex" xmlns:cx3="http://schemas.microsoft.com/office/drawing/2016/5/9/chartex" xmlns:cx4="http://schemas.microsoft.com/office/drawing/2016/5/10/chartex" xmlns:cx5="http://schemas.microsoft.com/office/drawing/2016/5/11/chartex" xmlns:cx6="http://schemas.microsoft.com/office/drawing/2016/5/12/chartex" xmlns:cx7="http://schemas.microsoft.com/office/drawing/2016/5/13/chartex" xmlns:cx8="http://schemas.microsoft.com/office/drawing/2016/5/14/chartex" xmlns:mc="http://schemas.openxmlformats.org/markup-compatibility/2006" xmlns:aink="http://schemas.microsoft.com/office/drawing/2016/ink" xmlns:am3d="http://schemas.microsoft.com/office/drawing/2017/model3d" xmlns:o="urn:schemas-microsoft-com:office:office" xmlns:r="http://schemas.openxmlformats.org/officeDocument/2006/relationships" xmlns:m="http://schemas.openxmlformats.org/officeDocument/2006/math" xmlns:v="urn:schemas-microsoft-com:vml" xmlns:wp14="http://schemas.microsoft.com/office/word/2010/wordprocessingDrawing" xmlns:wp="http://schemas.openxmlformats.org/drawingml/2006/wordprocessingDrawing" xmlns:w10="urn:schemas-microsoft-com:office:word" xmlns:w="http://schemas.openxmlformats.org/wordprocessingml/2006/main" xmlns:w14="http://schemas.microsoft.com/office/word/2010/wordml" xmlns:w15="http://schemas.microsoft.com/office/word/2012/wordml" xmlns:w16cid="http://schemas.microsoft.com/office/word/2016/wordml/cid" xmlns:w16se="http://schemas.microsoft.com/office/word/2015/wordml/symex" xmlns:wpg="http://schemas.microsoft.com/office/word/2010/wordprocessingGroup" xmlns:wpi="http://schemas.microsoft.com/office/word/2010/wordprocessingInk" xmlns:wne="http://schemas.microsoft.com/office/word/2006/wordml" xmlns:wps="http://schemas.microsoft.com/office/word/2010/wordprocessingShape" mc:Ignorable="w14 w15 w16se w16cid wp14">
   <w:p>
     <w:pPr>
       <w:pStyle w:val="Footer"/>
@@ -4855,7 +4868,7 @@
 </file>
 
 <file path=word/footnotes.xml><?xml version="1.0" encoding="utf-8"?>
-<w:footnotes xmlns:wpc="http://schemas.microsoft.com/office/word/2010/wordprocessingCanvas" xmlns:mo="http://schemas.microsoft.com/office/mac/office/2008/main" xmlns:mc="http://schemas.openxmlformats.org/markup-compatibility/2006" xmlns:mv="urn:schemas-microsoft-com:mac:vml" xmlns:o="urn:schemas-microsoft-com:office:office" xmlns:r="http://schemas.openxmlformats.org/officeDocument/2006/relationships" xmlns:m="http://schemas.openxmlformats.org/officeDocument/2006/math" xmlns:v="urn:schemas-microsoft-com:vml" xmlns:wp14="http://schemas.microsoft.com/office/word/2010/wordprocessingDrawing" xmlns:wp="http://schemas.openxmlformats.org/drawingml/2006/wordprocessingDrawing" xmlns:w10="urn:schemas-microsoft-com:office:word" xmlns:w="http://schemas.openxmlformats.org/wordprocessingml/2006/main" xmlns:w14="http://schemas.microsoft.com/office/word/2010/wordml" xmlns:wpg="http://schemas.microsoft.com/office/word/2010/wordprocessingGroup" xmlns:wpi="http://schemas.microsoft.com/office/word/2010/wordprocessingInk" xmlns:wne="http://schemas.microsoft.com/office/word/2006/wordml" xmlns:wps="http://schemas.microsoft.com/office/word/2010/wordprocessingShape" mc:Ignorable="w14 wp14">
+<w:footnotes xmlns:wpc="http://schemas.microsoft.com/office/word/2010/wordprocessingCanvas" xmlns:cx="http://schemas.microsoft.com/office/drawing/2014/chartex" xmlns:cx1="http://schemas.microsoft.com/office/drawing/2015/9/8/chartex" xmlns:cx2="http://schemas.microsoft.com/office/drawing/2015/10/21/chartex" xmlns:cx3="http://schemas.microsoft.com/office/drawing/2016/5/9/chartex" xmlns:cx4="http://schemas.microsoft.com/office/drawing/2016/5/10/chartex" xmlns:cx5="http://schemas.microsoft.com/office/drawing/2016/5/11/chartex" xmlns:cx6="http://schemas.microsoft.com/office/drawing/2016/5/12/chartex" xmlns:cx7="http://schemas.microsoft.com/office/drawing/2016/5/13/chartex" xmlns:cx8="http://schemas.microsoft.com/office/drawing/2016/5/14/chartex" xmlns:mc="http://schemas.openxmlformats.org/markup-compatibility/2006" xmlns:aink="http://schemas.microsoft.com/office/drawing/2016/ink" xmlns:am3d="http://schemas.microsoft.com/office/drawing/2017/model3d" xmlns:o="urn:schemas-microsoft-com:office:office" xmlns:r="http://schemas.openxmlformats.org/officeDocument/2006/relationships" xmlns:m="http://schemas.openxmlformats.org/officeDocument/2006/math" xmlns:v="urn:schemas-microsoft-com:vml" xmlns:wp14="http://schemas.microsoft.com/office/word/2010/wordprocessingDrawing" xmlns:wp="http://schemas.openxmlformats.org/drawingml/2006/wordprocessingDrawing" xmlns:w10="urn:schemas-microsoft-com:office:word" xmlns:w="http://schemas.openxmlformats.org/wordprocessingml/2006/main" xmlns:w14="http://schemas.microsoft.com/office/word/2010/wordml" xmlns:w15="http://schemas.microsoft.com/office/word/2012/wordml" xmlns:w16cid="http://schemas.microsoft.com/office/word/2016/wordml/cid" xmlns:w16se="http://schemas.microsoft.com/office/word/2015/wordml/symex" xmlns:wpg="http://schemas.microsoft.com/office/word/2010/wordprocessingGroup" xmlns:wpi="http://schemas.microsoft.com/office/word/2010/wordprocessingInk" xmlns:wne="http://schemas.microsoft.com/office/word/2006/wordml" xmlns:wps="http://schemas.microsoft.com/office/word/2010/wordprocessingShape" mc:Ignorable="w14 w15 w16se w16cid wp14">
   <w:footnote w:type="separator" w:id="-1">
     <w:p>
       <w:r>
@@ -4874,7 +4887,7 @@
 </file>
 
 <file path=word/header1.xml><?xml version="1.0" encoding="utf-8"?>
-<w:hdr xmlns:wpc="http://schemas.microsoft.com/office/word/2010/wordprocessingCanvas" xmlns:mo="http://schemas.microsoft.com/office/mac/office/2008/main" xmlns:mc="http://schemas.openxmlformats.org/markup-compatibility/2006" xmlns:mv="urn:schemas-microsoft-com:mac:vml" xmlns:o="urn:schemas-microsoft-com:office:office" xmlns:r="http://schemas.openxmlformats.org/officeDocument/2006/relationships" xmlns:m="http://schemas.openxmlformats.org/officeDocument/2006/math" xmlns:v="urn:schemas-microsoft-com:vml" xmlns:wp14="http://schemas.microsoft.com/office/word/2010/wordprocessingDrawing" xmlns:wp="http://schemas.openxmlformats.org/drawingml/2006/wordprocessingDrawing" xmlns:w10="urn:schemas-microsoft-com:office:word" xmlns:w="http://schemas.openxmlformats.org/wordprocessingml/2006/main" xmlns:w14="http://schemas.microsoft.com/office/word/2010/wordml" xmlns:wpg="http://schemas.microsoft.com/office/word/2010/wordprocessingGroup" xmlns:wpi="http://schemas.microsoft.com/office/word/2010/wordprocessingInk" xmlns:wne="http://schemas.microsoft.com/office/word/2006/wordml" xmlns:wps="http://schemas.microsoft.com/office/word/2010/wordprocessingShape" mc:Ignorable="w14 wp14">
+<w:hdr xmlns:wpc="http://schemas.microsoft.com/office/word/2010/wordprocessingCanvas" xmlns:cx="http://schemas.microsoft.com/office/drawing/2014/chartex" xmlns:cx1="http://schemas.microsoft.com/office/drawing/2015/9/8/chartex" xmlns:cx2="http://schemas.microsoft.com/office/drawing/2015/10/21/chartex" xmlns:cx3="http://schemas.microsoft.com/office/drawing/2016/5/9/chartex" xmlns:cx4="http://schemas.microsoft.com/office/drawing/2016/5/10/chartex" xmlns:cx5="http://schemas.microsoft.com/office/drawing/2016/5/11/chartex" xmlns:cx6="http://schemas.microsoft.com/office/drawing/2016/5/12/chartex" xmlns:cx7="http://schemas.microsoft.com/office/drawing/2016/5/13/chartex" xmlns:cx8="http://schemas.microsoft.com/office/drawing/2016/5/14/chartex" xmlns:mc="http://schemas.openxmlformats.org/markup-compatibility/2006" xmlns:aink="http://schemas.microsoft.com/office/drawing/2016/ink" xmlns:am3d="http://schemas.microsoft.com/office/drawing/2017/model3d" xmlns:o="urn:schemas-microsoft-com:office:office" xmlns:r="http://schemas.openxmlformats.org/officeDocument/2006/relationships" xmlns:m="http://schemas.openxmlformats.org/officeDocument/2006/math" xmlns:v="urn:schemas-microsoft-com:vml" xmlns:wp14="http://schemas.microsoft.com/office/word/2010/wordprocessingDrawing" xmlns:wp="http://schemas.openxmlformats.org/drawingml/2006/wordprocessingDrawing" xmlns:w10="urn:schemas-microsoft-com:office:word" xmlns:w="http://schemas.openxmlformats.org/wordprocessingml/2006/main" xmlns:w14="http://schemas.microsoft.com/office/word/2010/wordml" xmlns:w15="http://schemas.microsoft.com/office/word/2012/wordml" xmlns:w16cid="http://schemas.microsoft.com/office/word/2016/wordml/cid" xmlns:w16se="http://schemas.microsoft.com/office/word/2015/wordml/symex" xmlns:wpg="http://schemas.microsoft.com/office/word/2010/wordprocessingGroup" xmlns:wpi="http://schemas.microsoft.com/office/word/2010/wordprocessingInk" xmlns:wne="http://schemas.microsoft.com/office/word/2006/wordml" xmlns:wps="http://schemas.microsoft.com/office/word/2010/wordprocessingShape" mc:Ignorable="w14 w15 w16se w16cid wp14">
   <w:p>
     <w:pPr>
       <w:pStyle w:val="Header"/>
@@ -4922,7 +4935,7 @@
 </file>
 
 <file path=word/header2.xml><?xml version="1.0" encoding="utf-8"?>
-<w:hdr xmlns:wpc="http://schemas.microsoft.com/office/word/2010/wordprocessingCanvas" xmlns:mo="http://schemas.microsoft.com/office/mac/office/2008/main" xmlns:mc="http://schemas.openxmlformats.org/markup-compatibility/2006" xmlns:mv="urn:schemas-microsoft-com:mac:vml" xmlns:o="urn:schemas-microsoft-com:office:office" xmlns:r="http://schemas.openxmlformats.org/officeDocument/2006/relationships" xmlns:m="http://schemas.openxmlformats.org/officeDocument/2006/math" xmlns:v="urn:schemas-microsoft-com:vml" xmlns:wp14="http://schemas.microsoft.com/office/word/2010/wordprocessingDrawing" xmlns:wp="http://schemas.openxmlformats.org/drawingml/2006/wordprocessingDrawing" xmlns:w10="urn:schemas-microsoft-com:office:word" xmlns:w="http://schemas.openxmlformats.org/wordprocessingml/2006/main" xmlns:w14="http://schemas.microsoft.com/office/word/2010/wordml" xmlns:wpg="http://schemas.microsoft.com/office/word/2010/wordprocessingGroup" xmlns:wpi="http://schemas.microsoft.com/office/word/2010/wordprocessingInk" xmlns:wne="http://schemas.microsoft.com/office/word/2006/wordml" xmlns:wps="http://schemas.microsoft.com/office/word/2010/wordprocessingShape" mc:Ignorable="w14 wp14">
+<w:hdr xmlns:wpc="http://schemas.microsoft.com/office/word/2010/wordprocessingCanvas" xmlns:cx="http://schemas.microsoft.com/office/drawing/2014/chartex" xmlns:cx1="http://schemas.microsoft.com/office/drawing/2015/9/8/chartex" xmlns:cx2="http://schemas.microsoft.com/office/drawing/2015/10/21/chartex" xmlns:cx3="http://schemas.microsoft.com/office/drawing/2016/5/9/chartex" xmlns:cx4="http://schemas.microsoft.com/office/drawing/2016/5/10/chartex" xmlns:cx5="http://schemas.microsoft.com/office/drawing/2016/5/11/chartex" xmlns:cx6="http://schemas.microsoft.com/office/drawing/2016/5/12/chartex" xmlns:cx7="http://schemas.microsoft.com/office/drawing/2016/5/13/chartex" xmlns:cx8="http://schemas.microsoft.com/office/drawing/2016/5/14/chartex" xmlns:mc="http://schemas.openxmlformats.org/markup-compatibility/2006" xmlns:aink="http://schemas.microsoft.com/office/drawing/2016/ink" xmlns:am3d="http://schemas.microsoft.com/office/drawing/2017/model3d" xmlns:o="urn:schemas-microsoft-com:office:office" xmlns:r="http://schemas.openxmlformats.org/officeDocument/2006/relationships" xmlns:m="http://schemas.openxmlformats.org/officeDocument/2006/math" xmlns:v="urn:schemas-microsoft-com:vml" xmlns:wp14="http://schemas.microsoft.com/office/word/2010/wordprocessingDrawing" xmlns:wp="http://schemas.openxmlformats.org/drawingml/2006/wordprocessingDrawing" xmlns:w10="urn:schemas-microsoft-com:office:word" xmlns:w="http://schemas.openxmlformats.org/wordprocessingml/2006/main" xmlns:w14="http://schemas.microsoft.com/office/word/2010/wordml" xmlns:w15="http://schemas.microsoft.com/office/word/2012/wordml" xmlns:w16cid="http://schemas.microsoft.com/office/word/2016/wordml/cid" xmlns:w16se="http://schemas.microsoft.com/office/word/2015/wordml/symex" xmlns:wpg="http://schemas.microsoft.com/office/word/2010/wordprocessingGroup" xmlns:wpi="http://schemas.microsoft.com/office/word/2010/wordprocessingInk" xmlns:wne="http://schemas.microsoft.com/office/word/2006/wordml" xmlns:wps="http://schemas.microsoft.com/office/word/2010/wordprocessingShape" mc:Ignorable="w14 w15 w16se w16cid wp14">
   <w:p>
     <w:pPr>
       <w:pStyle w:val="Header"/>
@@ -4974,8 +4987,8 @@
 </file>
 
 <file path=word/numbering.xml><?xml version="1.0" encoding="utf-8"?>
-<w:numbering xmlns:wpc="http://schemas.microsoft.com/office/word/2010/wordprocessingCanvas" xmlns:mo="http://schemas.microsoft.com/office/mac/office/2008/main" xmlns:mc="http://schemas.openxmlformats.org/markup-compatibility/2006" xmlns:mv="urn:schemas-microsoft-com:mac:vml" xmlns:o="urn:schemas-microsoft-com:office:office" xmlns:r="http://schemas.openxmlformats.org/officeDocument/2006/relationships" xmlns:m="http://schemas.openxmlformats.org/officeDocument/2006/math" xmlns:v="urn:schemas-microsoft-com:vml" xmlns:wp14="http://schemas.microsoft.com/office/word/2010/wordprocessingDrawing" xmlns:wp="http://schemas.openxmlformats.org/drawingml/2006/wordprocessingDrawing" xmlns:w10="urn:schemas-microsoft-com:office:word" xmlns:w="http://schemas.openxmlformats.org/wordprocessingml/2006/main" xmlns:w14="http://schemas.microsoft.com/office/word/2010/wordml" xmlns:wpg="http://schemas.microsoft.com/office/word/2010/wordprocessingGroup" xmlns:wpi="http://schemas.microsoft.com/office/word/2010/wordprocessingInk" xmlns:wne="http://schemas.microsoft.com/office/word/2006/wordml" xmlns:wps="http://schemas.microsoft.com/office/word/2010/wordprocessingShape" mc:Ignorable="w14 wp14">
-  <w:abstractNum w:abstractNumId="0">
+<w:numbering xmlns:wpc="http://schemas.microsoft.com/office/word/2010/wordprocessingCanvas" xmlns:cx="http://schemas.microsoft.com/office/drawing/2014/chartex" xmlns:cx1="http://schemas.microsoft.com/office/drawing/2015/9/8/chartex" xmlns:cx2="http://schemas.microsoft.com/office/drawing/2015/10/21/chartex" xmlns:cx3="http://schemas.microsoft.com/office/drawing/2016/5/9/chartex" xmlns:cx4="http://schemas.microsoft.com/office/drawing/2016/5/10/chartex" xmlns:cx5="http://schemas.microsoft.com/office/drawing/2016/5/11/chartex" xmlns:cx6="http://schemas.microsoft.com/office/drawing/2016/5/12/chartex" xmlns:cx7="http://schemas.microsoft.com/office/drawing/2016/5/13/chartex" xmlns:cx8="http://schemas.microsoft.com/office/drawing/2016/5/14/chartex" xmlns:mc="http://schemas.openxmlformats.org/markup-compatibility/2006" xmlns:aink="http://schemas.microsoft.com/office/drawing/2016/ink" xmlns:am3d="http://schemas.microsoft.com/office/drawing/2017/model3d" xmlns:o="urn:schemas-microsoft-com:office:office" xmlns:r="http://schemas.openxmlformats.org/officeDocument/2006/relationships" xmlns:m="http://schemas.openxmlformats.org/officeDocument/2006/math" xmlns:v="urn:schemas-microsoft-com:vml" xmlns:wp14="http://schemas.microsoft.com/office/word/2010/wordprocessingDrawing" xmlns:wp="http://schemas.openxmlformats.org/drawingml/2006/wordprocessingDrawing" xmlns:w10="urn:schemas-microsoft-com:office:word" xmlns:w="http://schemas.openxmlformats.org/wordprocessingml/2006/main" xmlns:w14="http://schemas.microsoft.com/office/word/2010/wordml" xmlns:w15="http://schemas.microsoft.com/office/word/2012/wordml" xmlns:w16cid="http://schemas.microsoft.com/office/word/2016/wordml/cid" xmlns:w16se="http://schemas.microsoft.com/office/word/2015/wordml/symex" xmlns:wpg="http://schemas.microsoft.com/office/word/2010/wordprocessingGroup" xmlns:wpi="http://schemas.microsoft.com/office/word/2010/wordprocessingInk" xmlns:wne="http://schemas.microsoft.com/office/word/2006/wordml" xmlns:wps="http://schemas.microsoft.com/office/word/2010/wordprocessingShape" mc:Ignorable="w14 w15 w16se w16cid wp14">
+  <w:abstractNum w:abstractNumId="0" w15:restartNumberingAfterBreak="0">
     <w:nsid w:val="FFFFFFFB"/>
     <w:multiLevelType w:val="multilevel"/>
     <w:tmpl w:val="04B0567C"/>
@@ -5105,7 +5118,7 @@
       </w:pPr>
     </w:lvl>
   </w:abstractNum>
-  <w:abstractNum w:abstractNumId="1">
+  <w:abstractNum w:abstractNumId="1" w15:restartNumberingAfterBreak="0">
     <w:nsid w:val="1856587E"/>
     <w:multiLevelType w:val="hybridMultilevel"/>
     <w:tmpl w:val="3F668FCA"/>
@@ -5245,7 +5258,7 @@
       </w:rPr>
     </w:lvl>
   </w:abstractNum>
-  <w:abstractNum w:abstractNumId="2">
+  <w:abstractNum w:abstractNumId="2" w15:restartNumberingAfterBreak="0">
     <w:nsid w:val="28754A74"/>
     <w:multiLevelType w:val="multilevel"/>
     <w:tmpl w:val="54BAE08E"/>
@@ -5361,7 +5374,7 @@
       </w:pPr>
     </w:lvl>
   </w:abstractNum>
-  <w:abstractNum w:abstractNumId="3">
+  <w:abstractNum w:abstractNumId="3" w15:restartNumberingAfterBreak="0">
     <w:nsid w:val="2DA71206"/>
     <w:multiLevelType w:val="multilevel"/>
     <w:tmpl w:val="D8BC5BE2"/>
@@ -5445,7 +5458,7 @@
 </file>
 
 <file path=word/styles.xml><?xml version="1.0" encoding="utf-8"?>
-<w:styles xmlns:mc="http://schemas.openxmlformats.org/markup-compatibility/2006" xmlns:r="http://schemas.openxmlformats.org/officeDocument/2006/relationships" xmlns:w="http://schemas.openxmlformats.org/wordprocessingml/2006/main" xmlns:w14="http://schemas.microsoft.com/office/word/2010/wordml" mc:Ignorable="w14">
+<w:styles xmlns:mc="http://schemas.openxmlformats.org/markup-compatibility/2006" xmlns:r="http://schemas.openxmlformats.org/officeDocument/2006/relationships" xmlns:w="http://schemas.openxmlformats.org/wordprocessingml/2006/main" xmlns:w14="http://schemas.microsoft.com/office/word/2010/wordml" xmlns:w15="http://schemas.microsoft.com/office/word/2012/wordml" xmlns:w16cid="http://schemas.microsoft.com/office/word/2016/wordml/cid" xmlns:w16se="http://schemas.microsoft.com/office/word/2015/wordml/symex" mc:Ignorable="w14 w15 w16se w16cid">
   <w:docDefaults>
     <w:rPrDefault>
       <w:rPr>
@@ -5455,935 +5468,381 @@
     </w:rPrDefault>
     <w:pPrDefault/>
   </w:docDefaults>
-  <w:latentStyles w:defLockedState="0" w:defUIPriority="99" w:defSemiHidden="1" w:defUnhideWhenUsed="1" w:defQFormat="0" w:count="276">
-    <w:lsdException w:name="Normal" w:semiHidden="0" w:uiPriority="0" w:unhideWhenUsed="0" w:qFormat="1"/>
-    <w:lsdException w:name="heading 1" w:semiHidden="0" w:uiPriority="9" w:unhideWhenUsed="0" w:qFormat="1"/>
-    <w:lsdException w:name="heading 2" w:semiHidden="0" w:uiPriority="9" w:unhideWhenUsed="0" w:qFormat="1"/>
-    <w:lsdException w:name="heading 3" w:semiHidden="0" w:uiPriority="9" w:unhideWhenUsed="0" w:qFormat="1"/>
-    <w:lsdException w:name="heading 4" w:semiHidden="0" w:uiPriority="9" w:unhideWhenUsed="0" w:qFormat="1"/>
-    <w:lsdException w:name="heading 5" w:semiHidden="0" w:uiPriority="9" w:unhideWhenUsed="0" w:qFormat="1"/>
-    <w:lsdException w:name="heading 6" w:semiHidden="0" w:uiPriority="9" w:unhideWhenUsed="0" w:qFormat="1"/>
-    <w:lsdException w:name="heading 7" w:semiHidden="0" w:uiPriority="9" w:unhideWhenUsed="0" w:qFormat="1"/>
-    <w:lsdException w:name="heading 8" w:semiHidden="0" w:uiPriority="9" w:unhideWhenUsed="0" w:qFormat="1"/>
-    <w:lsdException w:name="heading 9" w:semiHidden="0" w:uiPriority="9" w:unhideWhenUsed="0" w:qFormat="1"/>
-    <w:lsdException w:name="toc 1" w:uiPriority="39"/>
-    <w:lsdException w:name="toc 2" w:uiPriority="39"/>
-    <w:lsdException w:name="toc 3" w:uiPriority="39"/>
-    <w:lsdException w:name="toc 4" w:uiPriority="39"/>
-    <w:lsdException w:name="toc 5" w:uiPriority="39"/>
-    <w:lsdException w:name="toc 6" w:uiPriority="39"/>
-    <w:lsdException w:name="toc 7" w:uiPriority="39"/>
-    <w:lsdException w:name="toc 8" w:uiPriority="39"/>
-    <w:lsdException w:name="toc 9" w:uiPriority="39"/>
-    <w:lsdException w:name="caption" w:uiPriority="35" w:qFormat="1"/>
-    <w:lsdException w:name="Title" w:semiHidden="0" w:uiPriority="10" w:unhideWhenUsed="0" w:qFormat="1"/>
-    <w:lsdException w:name="Default Paragraph Font" w:uiPriority="1"/>
-    <w:lsdException w:name="Subtitle" w:semiHidden="0" w:uiPriority="11" w:unhideWhenUsed="0" w:qFormat="1"/>
-    <w:lsdException w:name="Strong" w:semiHidden="0" w:uiPriority="22" w:unhideWhenUsed="0" w:qFormat="1"/>
-    <w:lsdException w:name="Emphasis" w:semiHidden="0" w:uiPriority="20" w:unhideWhenUsed="0" w:qFormat="1"/>
-    <w:lsdException w:name="Table Grid" w:semiHidden="0" w:uiPriority="59" w:unhideWhenUsed="0"/>
-    <w:lsdException w:name="Placeholder Text" w:unhideWhenUsed="0"/>
-    <w:lsdException w:name="No Spacing" w:semiHidden="0" w:uiPriority="1" w:unhideWhenUsed="0" w:qFormat="1"/>
-    <w:lsdException w:name="Light Shading" w:semiHidden="0" w:uiPriority="60" w:unhideWhenUsed="0"/>
-    <w:lsdException w:name="Light List" w:semiHidden="0" w:uiPriority="61" w:unhideWhenUsed="0"/>
-    <w:lsdException w:name="Light Grid" w:semiHidden="0" w:uiPriority="62" w:unhideWhenUsed="0"/>
-    <w:lsdException w:name="Medium Shading 1" w:semiHidden="0" w:uiPriority="63" w:unhideWhenUsed="0"/>
-    <w:lsdException w:name="Medium Shading 2" w:semiHidden="0" w:uiPriority="64" w:unhideWhenUsed="0"/>
-    <w:lsdException w:name="Medium List 1" w:semiHidden="0" w:uiPriority="65" w:unhideWhenUsed="0"/>
-    <w:lsdException w:name="Medium List 2" w:semiHidden="0" w:uiPriority="66" w:unhideWhenUsed="0"/>
-    <w:lsdException w:name="Medium Grid 1" w:semiHidden="0" w:uiPriority="67" w:unhideWhenUsed="0"/>
-    <w:lsdException w:name="Medium Grid 2" w:semiHidden="0" w:uiPriority="68" w:unhideWhenUsed="0"/>
-    <w:lsdException w:name="Medium Grid 3" w:semiHidden="0" w:uiPriority="69" w:unhideWhenUsed="0"/>
-    <w:lsdException w:name="Dark List" w:semiHidden="0" w:uiPriority="70" w:unhideWhenUsed="0"/>
-    <w:lsdException w:name="Colorful Shading" w:semiHidden="0" w:uiPriority="71" w:unhideWhenUsed="0"/>
-    <w:lsdException w:name="Colorful List" w:semiHidden="0" w:uiPriority="72" w:unhideWhenUsed="0"/>
-    <w:lsdException w:name="Colorful Grid" w:semiHidden="0" w:uiPriority="73" w:unhideWhenUsed="0"/>
-    <w:lsdException w:name="Light Shading Accent 1" w:semiHidden="0" w:uiPriority="60" w:unhideWhenUsed="0"/>
-    <w:lsdException w:name="Light List Accent 1" w:semiHidden="0" w:uiPriority="61" w:unhideWhenUsed="0"/>
-    <w:lsdException w:name="Light Grid Accent 1" w:semiHidden="0" w:uiPriority="62" w:unhideWhenUsed="0"/>
-    <w:lsdException w:name="Medium Shading 1 Accent 1" w:semiHidden="0" w:uiPriority="63" w:unhideWhenUsed="0"/>
-    <w:lsdException w:name="Medium Shading 2 Accent 1" w:semiHidden="0" w:uiPriority="64" w:unhideWhenUsed="0"/>
-    <w:lsdException w:name="Medium List 1 Accent 1" w:semiHidden="0" w:uiPriority="65" w:unhideWhenUsed="0"/>
-    <w:lsdException w:name="Revision" w:unhideWhenUsed="0"/>
-    <w:lsdException w:name="List Paragraph" w:semiHidden="0" w:uiPriority="34" w:unhideWhenUsed="0" w:qFormat="1"/>
-    <w:lsdException w:name="Quote" w:semiHidden="0" w:uiPriority="29" w:unhideWhenUsed="0" w:qFormat="1"/>
-    <w:lsdException w:name="Intense Quote" w:semiHidden="0" w:uiPriority="30" w:unhideWhenUsed="0" w:qFormat="1"/>
-    <w:lsdException w:name="Medium List 2 Accent 1" w:semiHidden="0" w:uiPriority="66" w:unhideWhenUsed="0"/>
-    <w:lsdException w:name="Medium Grid 1 Accent 1" w:semiHidden="0" w:uiPriority="67" w:unhideWhenUsed="0"/>
-    <w:lsdException w:name="Medium Grid 2 Accent 1" w:semiHidden="0" w:uiPriority="68" w:unhideWhenUsed="0"/>
-    <w:lsdException w:name="Medium Grid 3 Accent 1" w:semiHidden="0" w:uiPriority="69" w:unhideWhenUsed="0"/>
-    <w:lsdException w:name="Dark List Accent 1" w:semiHidden="0" w:uiPriority="70" w:unhideWhenUsed="0"/>
-    <w:lsdException w:name="Colorful Shading Accent 1" w:semiHidden="0" w:uiPriority="71" w:unhideWhenUsed="0"/>
-    <w:lsdException w:name="Colorful List Accent 1" w:semiHidden="0" w:uiPriority="72" w:unhideWhenUsed="0"/>
-    <w:lsdException w:name="Colorful Grid Accent 1" w:semiHidden="0" w:uiPriority="73" w:unhideWhenUsed="0"/>
-    <w:lsdException w:name="Light Shading Accent 2" w:semiHidden="0" w:uiPriority="60" w:unhideWhenUsed="0"/>
-    <w:lsdException w:name="Light List Accent 2" w:semiHidden="0" w:uiPriority="61" w:unhideWhenUsed="0"/>
-    <w:lsdException w:name="Light Grid Accent 2" w:semiHidden="0" w:uiPriority="62" w:unhideWhenUsed="0"/>
-    <w:lsdException w:name="Medium Shading 1 Accent 2" w:semiHidden="0" w:uiPriority="63" w:unhideWhenUsed="0"/>
-    <w:lsdException w:name="Medium Shading 2 Accent 2" w:semiHidden="0" w:uiPriority="64" w:unhideWhenUsed="0"/>
-    <w:lsdException w:name="Medium List 1 Accent 2" w:semiHidden="0" w:uiPriority="65" w:unhideWhenUsed="0"/>
-    <w:lsdException w:name="Medium List 2 Accent 2" w:semiHidden="0" w:uiPriority="66" w:unhideWhenUsed="0"/>
-    <w:lsdException w:name="Medium Grid 1 Accent 2" w:semiHidden="0" w:uiPriority="67" w:unhideWhenUsed="0"/>
-    <w:lsdException w:name="Medium Grid 2 Accent 2" w:semiHidden="0" w:uiPriority="68" w:unhideWhenUsed="0"/>
-    <w:lsdException w:name="Medium Grid 3 Accent 2" w:semiHidden="0" w:uiPriority="69" w:unhideWhenUsed="0"/>
-    <w:lsdException w:name="Dark List Accent 2" w:semiHidden="0" w:uiPriority="70" w:unhideWhenUsed="0"/>
-    <w:lsdException w:name="Colorful Shading Accent 2" w:semiHidden="0" w:uiPriority="71" w:unhideWhenUsed="0"/>
-    <w:lsdException w:name="Colorful List Accent 2" w:semiHidden="0" w:uiPriority="72" w:unhideWhenUsed="0"/>
-    <w:lsdException w:name="Colorful Grid Accent 2" w:semiHidden="0" w:uiPriority="73" w:unhideWhenUsed="0"/>
-    <w:lsdException w:name="Light Shading Accent 3" w:semiHidden="0" w:uiPriority="60" w:unhideWhenUsed="0"/>
-    <w:lsdException w:name="Light List Accent 3" w:semiHidden="0" w:uiPriority="61" w:unhideWhenUsed="0"/>
-    <w:lsdException w:name="Light Grid Accent 3" w:semiHidden="0" w:uiPriority="62" w:unhideWhenUsed="0"/>
-    <w:lsdException w:name="Medium Shading 1 Accent 3" w:semiHidden="0" w:uiPriority="63" w:unhideWhenUsed="0"/>
-    <w:lsdException w:name="Medium Shading 2 Accent 3" w:semiHidden="0" w:uiPriority="64" w:unhideWhenUsed="0"/>
-    <w:lsdException w:name="Medium List 1 Accent 3" w:semiHidden="0" w:uiPriority="65" w:unhideWhenUsed="0"/>
-    <w:lsdException w:name="Medium List 2 Accent 3" w:semiHidden="0" w:uiPriority="66" w:unhideWhenUsed="0"/>
-    <w:lsdException w:name="Medium Grid 1 Accent 3" w:semiHidden="0" w:uiPriority="67" w:unhideWhenUsed="0"/>
-    <w:lsdException w:name="Medium Grid 2 Accent 3" w:semiHidden="0" w:uiPriority="68" w:unhideWhenUsed="0"/>
-    <w:lsdException w:name="Medium Grid 3 Accent 3" w:semiHidden="0" w:uiPriority="69" w:unhideWhenUsed="0"/>
-    <w:lsdException w:name="Dark List Accent 3" w:semiHidden="0" w:uiPriority="70" w:unhideWhenUsed="0"/>
-    <w:lsdException w:name="Colorful Shading Accent 3" w:semiHidden="0" w:uiPriority="71" w:unhideWhenUsed="0"/>
-    <w:lsdException w:name="Colorful List Accent 3" w:semiHidden="0" w:uiPriority="72" w:unhideWhenUsed="0"/>
-    <w:lsdException w:name="Colorful Grid Accent 3" w:semiHidden="0" w:uiPriority="73" w:unhideWhenUsed="0"/>
-    <w:lsdException w:name="Light Shading Accent 4" w:semiHidden="0" w:uiPriority="60" w:unhideWhenUsed="0"/>
-    <w:lsdException w:name="Light List Accent 4" w:semiHidden="0" w:uiPriority="61" w:unhideWhenUsed="0"/>
-    <w:lsdException w:name="Light Grid Accent 4" w:semiHidden="0" w:uiPriority="62" w:unhideWhenUsed="0"/>
-    <w:lsdException w:name="Medium Shading 1 Accent 4" w:semiHidden="0" w:uiPriority="63" w:unhideWhenUsed="0"/>
-    <w:lsdException w:name="Medium Shading 2 Accent 4" w:semiHidden="0" w:uiPriority="64" w:unhideWhenUsed="0"/>
-    <w:lsdException w:name="Medium List 1 Accent 4" w:semiHidden="0" w:uiPriority="65" w:unhideWhenUsed="0"/>
-    <w:lsdException w:name="Medium List 2 Accent 4" w:semiHidden="0" w:uiPriority="66" w:unhideWhenUsed="0"/>
-    <w:lsdException w:name="Medium Grid 1 Accent 4" w:semiHidden="0" w:uiPriority="67" w:unhideWhenUsed="0"/>
-    <w:lsdException w:name="Medium Grid 2 Accent 4" w:semiHidden="0" w:uiPriority="68" w:unhideWhenUsed="0"/>
-    <w:lsdException w:name="Medium Grid 3 Accent 4" w:semiHidden="0" w:uiPriority="69" w:unhideWhenUsed="0"/>
-    <w:lsdException w:name="Dark List Accent 4" w:semiHidden="0" w:uiPriority="70" w:unhideWhenUsed="0"/>
-    <w:lsdException w:name="Colorful Shading Accent 4" w:semiHidden="0" w:uiPriority="71" w:unhideWhenUsed="0"/>
-    <w:lsdException w:name="Colorful List Accent 4" w:semiHidden="0" w:uiPriority="72" w:unhideWhenUsed="0"/>
-    <w:lsdException w:name="Colorful Grid Accent 4" w:semiHidden="0" w:uiPriority="73" w:unhideWhenUsed="0"/>
-    <w:lsdException w:name="Light Shading Accent 5" w:semiHidden="0" w:uiPriority="60" w:unhideWhenUsed="0"/>
-    <w:lsdException w:name="Light List Accent 5" w:semiHidden="0" w:uiPriority="61" w:unhideWhenUsed="0"/>
-    <w:lsdException w:name="Light Grid Accent 5" w:semiHidden="0" w:uiPriority="62" w:unhideWhenUsed="0"/>
-    <w:lsdException w:name="Medium Shading 1 Accent 5" w:semiHidden="0" w:uiPriority="63" w:unhideWhenUsed="0"/>
-    <w:lsdException w:name="Medium Shading 2 Accent 5" w:semiHidden="0" w:uiPriority="64" w:unhideWhenUsed="0"/>
-    <w:lsdException w:name="Medium List 1 Accent 5" w:semiHidden="0" w:uiPriority="65" w:unhideWhenUsed="0"/>
-    <w:lsdException w:name="Medium List 2 Accent 5" w:semiHidden="0" w:uiPriority="66" w:unhideWhenUsed="0"/>
-    <w:lsdException w:name="Medium Grid 1 Accent 5" w:semiHidden="0" w:uiPriority="67" w:unhideWhenUsed="0"/>
-    <w:lsdException w:name="Medium Grid 2 Accent 5" w:semiHidden="0" w:uiPriority="68" w:unhideWhenUsed="0"/>
-    <w:lsdException w:name="Medium Grid 3 Accent 5" w:semiHidden="0" w:uiPriority="69" w:unhideWhenUsed="0"/>
-    <w:lsdException w:name="Dark List Accent 5" w:semiHidden="0" w:uiPriority="70" w:unhideWhenUsed="0"/>
-    <w:lsdException w:name="Colorful Shading Accent 5" w:semiHidden="0" w:uiPriority="71" w:unhideWhenUsed="0"/>
-    <w:lsdException w:name="Colorful List Accent 5" w:semiHidden="0" w:uiPriority="72" w:unhideWhenUsed="0"/>
-    <w:lsdException w:name="Colorful Grid Accent 5" w:semiHidden="0" w:uiPriority="73" w:unhideWhenUsed="0"/>
-    <w:lsdException w:name="Light Shading Accent 6" w:semiHidden="0" w:uiPriority="60" w:unhideWhenUsed="0"/>
-    <w:lsdException w:name="Light List Accent 6" w:semiHidden="0" w:uiPriority="61" w:unhideWhenUsed="0"/>
-    <w:lsdException w:name="Light Grid Accent 6" w:semiHidden="0" w:uiPriority="62" w:unhideWhenUsed="0"/>
-    <w:lsdException w:name="Medium Shading 1 Accent 6" w:semiHidden="0" w:uiPriority="63" w:unhideWhenUsed="0"/>
-    <w:lsdException w:name="Medium Shading 2 Accent 6" w:semiHidden="0" w:uiPriority="64" w:unhideWhenUsed="0"/>
-    <w:lsdException w:name="Medium List 1 Accent 6" w:semiHidden="0" w:uiPriority="65" w:unhideWhenUsed="0"/>
-    <w:lsdException w:name="Medium List 2 Accent 6" w:semiHidden="0" w:uiPriority="66" w:unhideWhenUsed="0"/>
-    <w:lsdException w:name="Medium Grid 1 Accent 6" w:semiHidden="0" w:uiPriority="67" w:unhideWhenUsed="0"/>
-    <w:lsdException w:name="Medium Grid 2 Accent 6" w:semiHidden="0" w:uiPriority="68" w:unhideWhenUsed="0"/>
-    <w:lsdException w:name="Medium Grid 3 Accent 6" w:semiHidden="0" w:uiPriority="69" w:unhideWhenUsed="0"/>
-    <w:lsdException w:name="Dark List Accent 6" w:semiHidden="0" w:uiPriority="70" w:unhideWhenUsed="0"/>
-    <w:lsdException w:name="Colorful Shading Accent 6" w:semiHidden="0" w:uiPriority="71" w:unhideWhenUsed="0"/>
-    <w:lsdException w:name="Colorful List Accent 6" w:semiHidden="0" w:uiPriority="72" w:unhideWhenUsed="0"/>
-    <w:lsdException w:name="Colorful Grid Accent 6" w:semiHidden="0" w:uiPriority="73" w:unhideWhenUsed="0"/>
-    <w:lsdException w:name="Subtle Emphasis" w:semiHidden="0" w:uiPriority="19" w:unhideWhenUsed="0" w:qFormat="1"/>
-    <w:lsdException w:name="Intense Emphasis" w:semiHidden="0" w:uiPriority="21" w:unhideWhenUsed="0" w:qFormat="1"/>
-    <w:lsdException w:name="Subtle Reference" w:semiHidden="0" w:uiPriority="31" w:unhideWhenUsed="0" w:qFormat="1"/>
-    <w:lsdException w:name="Intense Reference" w:semiHidden="0" w:uiPriority="32" w:unhideWhenUsed="0" w:qFormat="1"/>
-    <w:lsdException w:name="Book Title" w:semiHidden="0" w:uiPriority="33" w:unhideWhenUsed="0" w:qFormat="1"/>
-    <w:lsdException w:name="Bibliography" w:uiPriority="37"/>
-    <w:lsdException w:name="TOC Heading" w:uiPriority="39" w:qFormat="1"/>
-  </w:latentStyles>
-  <w:style w:type="paragraph" w:default="1" w:styleId="Normal">
-    <w:name w:val="Normal"/>
-    <w:qFormat/>
-    <w:pPr>
-      <w:spacing w:line="240" w:lineRule="exact"/>
-    </w:pPr>
-    <w:rPr>
-      <w:rFonts w:ascii="Times" w:hAnsi="Times" w:cs="Times"/>
-      <w:noProof/>
-      <w:sz w:val="24"/>
-      <w:szCs w:val="24"/>
-      <w:lang w:bidi="he-IL"/>
-    </w:rPr>
-  </w:style>
-  <w:style w:type="paragraph" w:styleId="Heading1">
-    <w:name w:val="heading 1"/>
-    <w:basedOn w:val="Normal"/>
-    <w:next w:val="Normal"/>
-    <w:qFormat/>
-    <w:pPr>
-      <w:keepNext/>
-      <w:keepLines/>
-      <w:numPr>
-        <w:numId w:val="1"/>
-      </w:numPr>
-      <w:spacing w:before="480" w:after="240" w:line="240" w:lineRule="atLeast"/>
-      <w:outlineLvl w:val="0"/>
-    </w:pPr>
-    <w:rPr>
-      <w:b/>
-      <w:bCs/>
-      <w:kern w:val="28"/>
-      <w:sz w:val="36"/>
-      <w:szCs w:val="36"/>
-    </w:rPr>
-  </w:style>
-  <w:style w:type="paragraph" w:styleId="Heading2">
-    <w:name w:val="heading 2"/>
-    <w:basedOn w:val="Normal"/>
-    <w:next w:val="Normal"/>
-    <w:qFormat/>
-    <w:pPr>
-      <w:keepNext/>
-      <w:keepLines/>
-      <w:numPr>
-        <w:ilvl w:val="1"/>
-        <w:numId w:val="1"/>
-      </w:numPr>
-      <w:spacing w:before="280" w:after="280" w:line="240" w:lineRule="atLeast"/>
-      <w:outlineLvl w:val="1"/>
-    </w:pPr>
-    <w:rPr>
-      <w:b/>
-      <w:bCs/>
-      <w:sz w:val="28"/>
-      <w:szCs w:val="28"/>
-    </w:rPr>
-  </w:style>
-  <w:style w:type="paragraph" w:styleId="Heading3">
-    <w:name w:val="heading 3"/>
-    <w:basedOn w:val="Normal"/>
-    <w:next w:val="Normal"/>
-    <w:qFormat/>
-    <w:pPr>
-      <w:numPr>
-        <w:ilvl w:val="2"/>
-        <w:numId w:val="1"/>
-      </w:numPr>
-      <w:spacing w:before="240" w:after="240"/>
-      <w:outlineLvl w:val="2"/>
-    </w:pPr>
-    <w:rPr>
-      <w:b/>
-      <w:bCs/>
-    </w:rPr>
-  </w:style>
-  <w:style w:type="paragraph" w:styleId="Heading4">
-    <w:name w:val="heading 4"/>
-    <w:basedOn w:val="Normal"/>
-    <w:next w:val="Normal"/>
-    <w:qFormat/>
-    <w:pPr>
-      <w:keepNext/>
-      <w:numPr>
-        <w:ilvl w:val="3"/>
-        <w:numId w:val="1"/>
-      </w:numPr>
-      <w:spacing w:before="240" w:after="60" w:line="220" w:lineRule="exact"/>
-      <w:jc w:val="both"/>
-      <w:outlineLvl w:val="3"/>
-    </w:pPr>
-    <w:rPr>
-      <w:rFonts w:ascii="Times New Roman" w:hAnsi="Times New Roman" w:cs="Times New Roman"/>
-      <w:b/>
-      <w:bCs/>
-      <w:i/>
-      <w:iCs/>
-      <w:sz w:val="22"/>
-      <w:szCs w:val="22"/>
-    </w:rPr>
-  </w:style>
-  <w:style w:type="paragraph" w:styleId="Heading5">
-    <w:name w:val="heading 5"/>
-    <w:basedOn w:val="Normal"/>
-    <w:next w:val="Normal"/>
-    <w:qFormat/>
-    <w:pPr>
-      <w:numPr>
-        <w:ilvl w:val="4"/>
-        <w:numId w:val="1"/>
-      </w:numPr>
-      <w:spacing w:before="240" w:after="60" w:line="220" w:lineRule="exact"/>
-      <w:jc w:val="both"/>
-      <w:outlineLvl w:val="4"/>
-    </w:pPr>
-    <w:rPr>
-      <w:rFonts w:ascii="Arial" w:hAnsi="Arial" w:cs="Arial"/>
-      <w:sz w:val="22"/>
-      <w:szCs w:val="22"/>
-    </w:rPr>
-  </w:style>
-  <w:style w:type="paragraph" w:styleId="Heading6">
-    <w:name w:val="heading 6"/>
-    <w:basedOn w:val="Normal"/>
-    <w:next w:val="Normal"/>
-    <w:qFormat/>
-    <w:pPr>
-      <w:numPr>
-        <w:ilvl w:val="5"/>
-        <w:numId w:val="1"/>
-      </w:numPr>
-      <w:spacing w:before="240" w:after="60" w:line="220" w:lineRule="exact"/>
-      <w:jc w:val="both"/>
-      <w:outlineLvl w:val="5"/>
-    </w:pPr>
-    <w:rPr>
-      <w:rFonts w:ascii="Arial" w:hAnsi="Arial" w:cs="Arial"/>
-      <w:i/>
-      <w:iCs/>
-      <w:sz w:val="22"/>
-      <w:szCs w:val="22"/>
-    </w:rPr>
-  </w:style>
-  <w:style w:type="paragraph" w:styleId="Heading7">
-    <w:name w:val="heading 7"/>
-    <w:basedOn w:val="Normal"/>
-    <w:next w:val="Normal"/>
-    <w:qFormat/>
-    <w:pPr>
-      <w:numPr>
-        <w:ilvl w:val="6"/>
-        <w:numId w:val="1"/>
-      </w:numPr>
-      <w:spacing w:before="240" w:after="60" w:line="220" w:lineRule="exact"/>
-      <w:jc w:val="both"/>
-      <w:outlineLvl w:val="6"/>
-    </w:pPr>
-    <w:rPr>
-      <w:rFonts w:ascii="Arial" w:hAnsi="Arial" w:cs="Arial"/>
-      <w:sz w:val="20"/>
-      <w:szCs w:val="20"/>
-    </w:rPr>
-  </w:style>
-  <w:style w:type="paragraph" w:styleId="Heading8">
-    <w:name w:val="heading 8"/>
-    <w:basedOn w:val="Normal"/>
-    <w:next w:val="Normal"/>
-    <w:qFormat/>
-    <w:pPr>
-      <w:numPr>
-        <w:ilvl w:val="7"/>
-        <w:numId w:val="1"/>
-      </w:numPr>
-      <w:spacing w:before="240" w:after="60" w:line="220" w:lineRule="exact"/>
-      <w:jc w:val="both"/>
-      <w:outlineLvl w:val="7"/>
-    </w:pPr>
-    <w:rPr>
-      <w:rFonts w:ascii="Arial" w:hAnsi="Arial" w:cs="Arial"/>
-      <w:i/>
-      <w:iCs/>
-      <w:sz w:val="20"/>
-      <w:szCs w:val="20"/>
-    </w:rPr>
-  </w:style>
-  <w:style w:type="paragraph" w:styleId="Heading9">
-    <w:name w:val="heading 9"/>
-    <w:basedOn w:val="Normal"/>
-    <w:next w:val="Normal"/>
-    <w:qFormat/>
-    <w:pPr>
-      <w:numPr>
-        <w:ilvl w:val="8"/>
-        <w:numId w:val="1"/>
-      </w:numPr>
-      <w:spacing w:before="240" w:after="60" w:line="220" w:lineRule="exact"/>
-      <w:jc w:val="both"/>
-      <w:outlineLvl w:val="8"/>
-    </w:pPr>
-    <w:rPr>
-      <w:rFonts w:ascii="Arial" w:hAnsi="Arial" w:cs="Arial"/>
-      <w:i/>
-      <w:iCs/>
-      <w:sz w:val="18"/>
-      <w:szCs w:val="18"/>
-    </w:rPr>
-  </w:style>
-  <w:style w:type="character" w:default="1" w:styleId="DefaultParagraphFont">
-    <w:name w:val="Default Paragraph Font"/>
-    <w:uiPriority w:val="1"/>
-    <w:semiHidden/>
-    <w:unhideWhenUsed/>
-  </w:style>
-  <w:style w:type="table" w:default="1" w:styleId="TableNormal">
-    <w:name w:val="Normal Table"/>
-    <w:uiPriority w:val="99"/>
-    <w:semiHidden/>
-    <w:unhideWhenUsed/>
-    <w:tblPr>
-      <w:tblInd w:w="0" w:type="dxa"/>
-      <w:tblCellMar>
-        <w:top w:w="0" w:type="dxa"/>
-        <w:left w:w="108" w:type="dxa"/>
-        <w:bottom w:w="0" w:type="dxa"/>
-        <w:right w:w="108" w:type="dxa"/>
-      </w:tblCellMar>
-    </w:tblPr>
-  </w:style>
-  <w:style w:type="numbering" w:default="1" w:styleId="NoList">
-    <w:name w:val="No List"/>
-    <w:uiPriority w:val="99"/>
-    <w:semiHidden/>
-    <w:unhideWhenUsed/>
-  </w:style>
-  <w:style w:type="paragraph" w:styleId="Footer">
-    <w:name w:val="footer"/>
-    <w:basedOn w:val="Normal"/>
-    <w:pPr>
-      <w:tabs>
-        <w:tab w:val="center" w:pos="4680"/>
-        <w:tab w:val="right" w:pos="9360"/>
-      </w:tabs>
-    </w:pPr>
-    <w:rPr>
-      <w:b/>
-      <w:bCs/>
-      <w:i/>
-      <w:iCs/>
-      <w:sz w:val="20"/>
-      <w:szCs w:val="20"/>
-    </w:rPr>
-  </w:style>
-  <w:style w:type="paragraph" w:customStyle="1" w:styleId="bullet">
-    <w:name w:val="bullet"/>
-    <w:basedOn w:val="Normal"/>
-    <w:rPr>
-      <w:rFonts w:ascii="Arial" w:hAnsi="Arial" w:cs="Arial"/>
-      <w:sz w:val="20"/>
-      <w:szCs w:val="20"/>
-    </w:rPr>
-  </w:style>
-  <w:style w:type="paragraph" w:styleId="Header">
-    <w:name w:val="header"/>
-    <w:basedOn w:val="Normal"/>
-    <w:pPr>
-      <w:tabs>
-        <w:tab w:val="center" w:pos="4680"/>
-        <w:tab w:val="right" w:pos="9360"/>
-      </w:tabs>
-    </w:pPr>
-    <w:rPr>
-      <w:b/>
-      <w:bCs/>
-      <w:i/>
-      <w:iCs/>
-      <w:sz w:val="20"/>
-      <w:szCs w:val="20"/>
-    </w:rPr>
-  </w:style>
-  <w:style w:type="paragraph" w:customStyle="1" w:styleId="heading10">
-    <w:name w:val="heading1"/>
-    <w:basedOn w:val="Normal"/>
-    <w:pPr>
-      <w:tabs>
-        <w:tab w:val="left" w:pos="450"/>
-        <w:tab w:val="left" w:pos="1080"/>
-        <w:tab w:val="left" w:pos="1800"/>
-        <w:tab w:val="left" w:pos="2610"/>
-      </w:tabs>
-    </w:pPr>
-  </w:style>
-  <w:style w:type="paragraph" w:styleId="TOC1">
-    <w:name w:val="toc 1"/>
-    <w:basedOn w:val="Normal"/>
-    <w:next w:val="Normal"/>
-    <w:semiHidden/>
-    <w:pPr>
-      <w:spacing w:before="120" w:after="120"/>
-    </w:pPr>
-    <w:rPr>
-      <w:rFonts w:ascii="Times New Roman" w:hAnsi="Times New Roman" w:cs="Times New Roman"/>
-      <w:b/>
-      <w:bCs/>
-      <w:caps/>
-      <w:sz w:val="20"/>
-      <w:szCs w:val="20"/>
-    </w:rPr>
-  </w:style>
-  <w:style w:type="paragraph" w:styleId="TOC2">
-    <w:name w:val="toc 2"/>
-    <w:basedOn w:val="Normal"/>
-    <w:next w:val="Normal"/>
-    <w:semiHidden/>
-    <w:pPr>
-      <w:ind w:left="240"/>
-    </w:pPr>
-    <w:rPr>
-      <w:rFonts w:ascii="Times New Roman" w:hAnsi="Times New Roman" w:cs="Times New Roman"/>
-      <w:smallCaps/>
-      <w:sz w:val="20"/>
-      <w:szCs w:val="20"/>
-    </w:rPr>
-  </w:style>
-  <w:style w:type="paragraph" w:customStyle="1" w:styleId="level4">
-    <w:name w:val="level 4"/>
-    <w:basedOn w:val="Normal"/>
-    <w:pPr>
-      <w:spacing w:before="120" w:after="120"/>
-      <w:ind w:left="634"/>
-    </w:pPr>
-  </w:style>
-  <w:style w:type="paragraph" w:customStyle="1" w:styleId="level5">
-    <w:name w:val="level 5"/>
-    <w:basedOn w:val="Normal"/>
-    <w:pPr>
-      <w:tabs>
-        <w:tab w:val="left" w:pos="2520"/>
-      </w:tabs>
-      <w:ind w:left="1440"/>
-    </w:pPr>
-  </w:style>
-  <w:style w:type="paragraph" w:styleId="Title">
-    <w:name w:val="Title"/>
-    <w:basedOn w:val="Normal"/>
-    <w:qFormat/>
-    <w:pPr>
-      <w:spacing w:before="240" w:after="720" w:line="240" w:lineRule="auto"/>
-      <w:jc w:val="right"/>
-    </w:pPr>
-    <w:rPr>
-      <w:rFonts w:ascii="Arial" w:hAnsi="Arial" w:cs="Arial"/>
-      <w:b/>
-      <w:bCs/>
-      <w:kern w:val="28"/>
-      <w:sz w:val="64"/>
-      <w:szCs w:val="64"/>
-    </w:rPr>
-  </w:style>
-  <w:style w:type="paragraph" w:customStyle="1" w:styleId="TOCEntry">
-    <w:name w:val="TOCEntry"/>
-    <w:basedOn w:val="Normal"/>
-    <w:pPr>
-      <w:keepNext/>
-      <w:keepLines/>
-      <w:spacing w:before="120" w:after="240" w:line="240" w:lineRule="atLeast"/>
-    </w:pPr>
-    <w:rPr>
-      <w:b/>
-      <w:bCs/>
-      <w:sz w:val="36"/>
-      <w:szCs w:val="36"/>
-    </w:rPr>
-  </w:style>
-  <w:style w:type="paragraph" w:styleId="TOC3">
-    <w:name w:val="toc 3"/>
-    <w:basedOn w:val="Normal"/>
-    <w:next w:val="Normal"/>
-    <w:semiHidden/>
-    <w:pPr>
-      <w:ind w:left="480"/>
-    </w:pPr>
-    <w:rPr>
-      <w:rFonts w:ascii="Times New Roman" w:hAnsi="Times New Roman" w:cs="Times New Roman"/>
-      <w:i/>
-      <w:iCs/>
-      <w:sz w:val="20"/>
-      <w:szCs w:val="20"/>
-    </w:rPr>
-  </w:style>
-  <w:style w:type="paragraph" w:styleId="TOC4">
-    <w:name w:val="toc 4"/>
-    <w:basedOn w:val="Normal"/>
-    <w:next w:val="Normal"/>
-    <w:semiHidden/>
-    <w:pPr>
-      <w:ind w:left="720"/>
-    </w:pPr>
-    <w:rPr>
-      <w:rFonts w:ascii="Times New Roman" w:hAnsi="Times New Roman" w:cs="Times New Roman"/>
-      <w:sz w:val="18"/>
-      <w:szCs w:val="18"/>
-    </w:rPr>
-  </w:style>
-  <w:style w:type="paragraph" w:styleId="TOC5">
-    <w:name w:val="toc 5"/>
-    <w:basedOn w:val="Normal"/>
-    <w:next w:val="Normal"/>
-    <w:semiHidden/>
-    <w:pPr>
-      <w:ind w:left="960"/>
-    </w:pPr>
-    <w:rPr>
-      <w:rFonts w:ascii="Times New Roman" w:hAnsi="Times New Roman" w:cs="Times New Roman"/>
-      <w:sz w:val="18"/>
-      <w:szCs w:val="18"/>
-    </w:rPr>
-  </w:style>
-  <w:style w:type="paragraph" w:styleId="TOC6">
-    <w:name w:val="toc 6"/>
-    <w:basedOn w:val="Normal"/>
-    <w:next w:val="Normal"/>
-    <w:semiHidden/>
-    <w:pPr>
-      <w:ind w:left="1200"/>
-    </w:pPr>
-    <w:rPr>
-      <w:rFonts w:ascii="Times New Roman" w:hAnsi="Times New Roman" w:cs="Times New Roman"/>
-      <w:sz w:val="18"/>
-      <w:szCs w:val="18"/>
-    </w:rPr>
-  </w:style>
-  <w:style w:type="paragraph" w:styleId="TOC7">
-    <w:name w:val="toc 7"/>
-    <w:basedOn w:val="Normal"/>
-    <w:next w:val="Normal"/>
-    <w:semiHidden/>
-    <w:pPr>
-      <w:ind w:left="1440"/>
-    </w:pPr>
-    <w:rPr>
-      <w:rFonts w:ascii="Times New Roman" w:hAnsi="Times New Roman" w:cs="Times New Roman"/>
-      <w:sz w:val="18"/>
-      <w:szCs w:val="18"/>
-    </w:rPr>
-  </w:style>
-  <w:style w:type="paragraph" w:styleId="TOC8">
-    <w:name w:val="toc 8"/>
-    <w:basedOn w:val="Normal"/>
-    <w:next w:val="Normal"/>
-    <w:semiHidden/>
-    <w:pPr>
-      <w:ind w:left="1680"/>
-    </w:pPr>
-    <w:rPr>
-      <w:rFonts w:ascii="Times New Roman" w:hAnsi="Times New Roman" w:cs="Times New Roman"/>
-      <w:sz w:val="18"/>
-      <w:szCs w:val="18"/>
-    </w:rPr>
-  </w:style>
-  <w:style w:type="paragraph" w:styleId="TOC9">
-    <w:name w:val="toc 9"/>
-    <w:basedOn w:val="Normal"/>
-    <w:next w:val="Normal"/>
-    <w:semiHidden/>
-    <w:pPr>
-      <w:ind w:left="1920"/>
-    </w:pPr>
-    <w:rPr>
-      <w:rFonts w:ascii="Times New Roman" w:hAnsi="Times New Roman" w:cs="Times New Roman"/>
-      <w:sz w:val="18"/>
-      <w:szCs w:val="18"/>
-    </w:rPr>
-  </w:style>
-  <w:style w:type="paragraph" w:customStyle="1" w:styleId="template">
-    <w:name w:val="template"/>
-    <w:basedOn w:val="Normal"/>
-    <w:rPr>
-      <w:rFonts w:ascii="Arial" w:hAnsi="Arial" w:cs="Arial"/>
-      <w:i/>
-      <w:iCs/>
-      <w:sz w:val="22"/>
-      <w:szCs w:val="22"/>
-    </w:rPr>
-  </w:style>
-  <w:style w:type="character" w:styleId="PageNumber">
-    <w:name w:val="page number"/>
-    <w:basedOn w:val="DefaultParagraphFont"/>
-  </w:style>
-  <w:style w:type="paragraph" w:customStyle="1" w:styleId="level3text">
-    <w:name w:val="level 3 text"/>
-    <w:basedOn w:val="Normal"/>
-    <w:pPr>
-      <w:spacing w:line="220" w:lineRule="exact"/>
-      <w:ind w:left="1350" w:hanging="716"/>
-    </w:pPr>
-    <w:rPr>
-      <w:rFonts w:ascii="Arial" w:hAnsi="Arial" w:cs="Arial"/>
-      <w:i/>
-      <w:iCs/>
-      <w:sz w:val="22"/>
-      <w:szCs w:val="22"/>
-    </w:rPr>
-  </w:style>
-  <w:style w:type="paragraph" w:customStyle="1" w:styleId="requirement">
-    <w:name w:val="requirement"/>
-    <w:basedOn w:val="level4"/>
-    <w:pPr>
-      <w:spacing w:before="0" w:after="0"/>
-      <w:ind w:left="2348" w:hanging="994"/>
-    </w:pPr>
-    <w:rPr>
-      <w:rFonts w:ascii="Times New Roman" w:hAnsi="Times New Roman" w:cs="Times New Roman"/>
-    </w:rPr>
-  </w:style>
-  <w:style w:type="paragraph" w:customStyle="1" w:styleId="ByLine">
-    <w:name w:val="ByLine"/>
-    <w:basedOn w:val="Title"/>
-    <w:rPr>
-      <w:sz w:val="28"/>
-      <w:szCs w:val="28"/>
-    </w:rPr>
-  </w:style>
-  <w:style w:type="paragraph" w:customStyle="1" w:styleId="ChangeHistoryTitle">
-    <w:name w:val="ChangeHistory Title"/>
-    <w:basedOn w:val="Normal"/>
-    <w:pPr>
-      <w:keepNext/>
-      <w:spacing w:before="60" w:after="60" w:line="240" w:lineRule="auto"/>
-      <w:jc w:val="center"/>
-    </w:pPr>
-    <w:rPr>
-      <w:rFonts w:ascii="Arial" w:hAnsi="Arial" w:cs="Arial"/>
-      <w:b/>
-      <w:bCs/>
-      <w:sz w:val="36"/>
-      <w:szCs w:val="36"/>
-    </w:rPr>
-  </w:style>
-  <w:style w:type="paragraph" w:customStyle="1" w:styleId="SuperTitle">
-    <w:name w:val="SuperTitle"/>
-    <w:basedOn w:val="Title"/>
-    <w:next w:val="Normal"/>
-    <w:pPr>
-      <w:pBdr>
-        <w:top w:val="single" w:sz="48" w:space="1" w:color="auto"/>
-      </w:pBdr>
-      <w:spacing w:before="960" w:after="0"/>
-    </w:pPr>
-    <w:rPr>
-      <w:sz w:val="28"/>
-      <w:szCs w:val="28"/>
-    </w:rPr>
-  </w:style>
-  <w:style w:type="paragraph" w:customStyle="1" w:styleId="line">
-    <w:name w:val="line"/>
-    <w:basedOn w:val="Title"/>
-    <w:pPr>
-      <w:pBdr>
-        <w:top w:val="single" w:sz="36" w:space="1" w:color="auto"/>
-      </w:pBdr>
-      <w:spacing w:after="0"/>
-    </w:pPr>
-    <w:rPr>
-      <w:sz w:val="40"/>
-      <w:szCs w:val="40"/>
-    </w:rPr>
-  </w:style>
-  <w:style w:type="paragraph" w:styleId="BalloonText">
-    <w:name w:val="Balloon Text"/>
-    <w:basedOn w:val="Normal"/>
-    <w:link w:val="BalloonTextChar"/>
-    <w:uiPriority w:val="99"/>
-    <w:semiHidden/>
-    <w:unhideWhenUsed/>
-    <w:rsid w:val="00A67AC4"/>
-    <w:pPr>
-      <w:spacing w:line="240" w:lineRule="auto"/>
-    </w:pPr>
-    <w:rPr>
-      <w:rFonts w:ascii="Lucida Grande" w:hAnsi="Lucida Grande"/>
-      <w:sz w:val="18"/>
-      <w:szCs w:val="18"/>
-    </w:rPr>
-  </w:style>
-  <w:style w:type="paragraph" w:customStyle="1" w:styleId="Table-Text">
-    <w:name w:val="Table - Text"/>
-    <w:basedOn w:val="Normal"/>
-    <w:pPr>
-      <w:spacing w:before="60" w:after="60" w:line="240" w:lineRule="auto"/>
-    </w:pPr>
-    <w:rPr>
-      <w:rFonts w:ascii="Times New Roman" w:hAnsi="Times New Roman" w:cs="Times New Roman"/>
-      <w:sz w:val="20"/>
-      <w:szCs w:val="20"/>
-      <w:lang w:bidi="ar-SA"/>
-    </w:rPr>
-  </w:style>
-  <w:style w:type="paragraph" w:customStyle="1" w:styleId="Table-ColHead">
-    <w:name w:val="Table - Col. Head"/>
-    <w:basedOn w:val="Normal"/>
-    <w:pPr>
-      <w:keepNext/>
-      <w:suppressAutoHyphens/>
-      <w:spacing w:before="60" w:after="60" w:line="240" w:lineRule="auto"/>
-    </w:pPr>
-    <w:rPr>
-      <w:rFonts w:ascii="Arial" w:hAnsi="Arial" w:cs="Times New Roman"/>
-      <w:b/>
-      <w:sz w:val="20"/>
-      <w:szCs w:val="20"/>
-      <w:lang w:bidi="ar-SA"/>
-    </w:rPr>
-  </w:style>
-  <w:style w:type="paragraph" w:styleId="NormalWeb">
-    <w:name w:val="Normal (Web)"/>
-    <w:basedOn w:val="Normal"/>
-    <w:pPr>
-      <w:spacing w:before="100" w:beforeAutospacing="1" w:after="100" w:afterAutospacing="1" w:line="240" w:lineRule="auto"/>
-    </w:pPr>
-    <w:rPr>
-      <w:rFonts w:ascii="Times New Roman" w:hAnsi="Times New Roman" w:cs="Times New Roman"/>
-    </w:rPr>
-  </w:style>
-  <w:style w:type="character" w:customStyle="1" w:styleId="BalloonTextChar">
-    <w:name w:val="Balloon Text Char"/>
-    <w:basedOn w:val="DefaultParagraphFont"/>
-    <w:link w:val="BalloonText"/>
-    <w:uiPriority w:val="99"/>
-    <w:semiHidden/>
-    <w:rsid w:val="00A67AC4"/>
-    <w:rPr>
-      <w:rFonts w:ascii="Lucida Grande" w:hAnsi="Lucida Grande" w:cs="Times"/>
-      <w:noProof/>
-      <w:sz w:val="18"/>
-      <w:szCs w:val="18"/>
-      <w:lang w:bidi="he-IL"/>
-    </w:rPr>
-  </w:style>
-</w:styles>
-</file>
-
-<file path=word/stylesWithEffects.xml><?xml version="1.0" encoding="utf-8"?>
-<w:styles xmlns:wpc="http://schemas.microsoft.com/office/word/2010/wordprocessingCanvas" xmlns:mo="http://schemas.microsoft.com/office/mac/office/2008/main" xmlns:mc="http://schemas.openxmlformats.org/markup-compatibility/2006" xmlns:mv="urn:schemas-microsoft-com:mac:vml" xmlns:o="urn:schemas-microsoft-com:office:office" xmlns:r="http://schemas.openxmlformats.org/officeDocument/2006/relationships" xmlns:m="http://schemas.openxmlformats.org/officeDocument/2006/math" xmlns:v="urn:schemas-microsoft-com:vml" xmlns:wp14="http://schemas.microsoft.com/office/word/2010/wordprocessingDrawing" xmlns:wp="http://schemas.openxmlformats.org/drawingml/2006/wordprocessingDrawing" xmlns:w10="urn:schemas-microsoft-com:office:word" xmlns:w="http://schemas.openxmlformats.org/wordprocessingml/2006/main" xmlns:w14="http://schemas.microsoft.com/office/word/2010/wordml" xmlns:wpg="http://schemas.microsoft.com/office/word/2010/wordprocessingGroup" xmlns:wpi="http://schemas.microsoft.com/office/word/2010/wordprocessingInk" xmlns:wne="http://schemas.microsoft.com/office/word/2006/wordml" xmlns:wps="http://schemas.microsoft.com/office/word/2010/wordprocessingShape" mc:Ignorable="w14 wp14">
-  <w:docDefaults>
-    <w:rPrDefault>
-      <w:rPr>
-        <w:rFonts w:ascii="Times New Roman" w:eastAsia="Times New Roman" w:hAnsi="Times New Roman" w:cs="Times New Roman"/>
-        <w:lang w:val="en-US" w:eastAsia="en-US" w:bidi="ar-SA"/>
-      </w:rPr>
-    </w:rPrDefault>
-    <w:pPrDefault/>
-  </w:docDefaults>
-  <w:latentStyles w:defLockedState="0" w:defUIPriority="99" w:defSemiHidden="1" w:defUnhideWhenUsed="1" w:defQFormat="0" w:count="276">
-    <w:lsdException w:name="Normal" w:semiHidden="0" w:uiPriority="0" w:unhideWhenUsed="0" w:qFormat="1"/>
-    <w:lsdException w:name="heading 1" w:semiHidden="0" w:uiPriority="9" w:unhideWhenUsed="0" w:qFormat="1"/>
-    <w:lsdException w:name="heading 2" w:semiHidden="0" w:uiPriority="9" w:unhideWhenUsed="0" w:qFormat="1"/>
-    <w:lsdException w:name="heading 3" w:semiHidden="0" w:uiPriority="9" w:unhideWhenUsed="0" w:qFormat="1"/>
-    <w:lsdException w:name="heading 4" w:semiHidden="0" w:uiPriority="9" w:unhideWhenUsed="0" w:qFormat="1"/>
-    <w:lsdException w:name="heading 5" w:semiHidden="0" w:uiPriority="9" w:unhideWhenUsed="0" w:qFormat="1"/>
-    <w:lsdException w:name="heading 6" w:semiHidden="0" w:uiPriority="9" w:unhideWhenUsed="0" w:qFormat="1"/>
-    <w:lsdException w:name="heading 7" w:semiHidden="0" w:uiPriority="9" w:unhideWhenUsed="0" w:qFormat="1"/>
-    <w:lsdException w:name="heading 8" w:semiHidden="0" w:uiPriority="9" w:unhideWhenUsed="0" w:qFormat="1"/>
-    <w:lsdException w:name="heading 9" w:semiHidden="0" w:uiPriority="9" w:unhideWhenUsed="0" w:qFormat="1"/>
-    <w:lsdException w:name="toc 1" w:uiPriority="39"/>
-    <w:lsdException w:name="toc 2" w:uiPriority="39"/>
-    <w:lsdException w:name="toc 3" w:uiPriority="39"/>
-    <w:lsdException w:name="toc 4" w:uiPriority="39"/>
-    <w:lsdException w:name="toc 5" w:uiPriority="39"/>
-    <w:lsdException w:name="toc 6" w:uiPriority="39"/>
-    <w:lsdException w:name="toc 7" w:uiPriority="39"/>
-    <w:lsdException w:name="toc 8" w:uiPriority="39"/>
-    <w:lsdException w:name="toc 9" w:uiPriority="39"/>
-    <w:lsdException w:name="caption" w:uiPriority="35" w:qFormat="1"/>
-    <w:lsdException w:name="Title" w:semiHidden="0" w:uiPriority="10" w:unhideWhenUsed="0" w:qFormat="1"/>
-    <w:lsdException w:name="Default Paragraph Font" w:uiPriority="1"/>
-    <w:lsdException w:name="Subtitle" w:semiHidden="0" w:uiPriority="11" w:unhideWhenUsed="0" w:qFormat="1"/>
-    <w:lsdException w:name="Strong" w:semiHidden="0" w:uiPriority="22" w:unhideWhenUsed="0" w:qFormat="1"/>
-    <w:lsdException w:name="Emphasis" w:semiHidden="0" w:uiPriority="20" w:unhideWhenUsed="0" w:qFormat="1"/>
-    <w:lsdException w:name="Table Grid" w:semiHidden="0" w:uiPriority="59" w:unhideWhenUsed="0"/>
-    <w:lsdException w:name="Placeholder Text" w:unhideWhenUsed="0"/>
-    <w:lsdException w:name="No Spacing" w:semiHidden="0" w:uiPriority="1" w:unhideWhenUsed="0" w:qFormat="1"/>
-    <w:lsdException w:name="Light Shading" w:semiHidden="0" w:uiPriority="60" w:unhideWhenUsed="0"/>
-    <w:lsdException w:name="Light List" w:semiHidden="0" w:uiPriority="61" w:unhideWhenUsed="0"/>
-    <w:lsdException w:name="Light Grid" w:semiHidden="0" w:uiPriority="62" w:unhideWhenUsed="0"/>
-    <w:lsdException w:name="Medium Shading 1" w:semiHidden="0" w:uiPriority="63" w:unhideWhenUsed="0"/>
-    <w:lsdException w:name="Medium Shading 2" w:semiHidden="0" w:uiPriority="64" w:unhideWhenUsed="0"/>
-    <w:lsdException w:name="Medium List 1" w:semiHidden="0" w:uiPriority="65" w:unhideWhenUsed="0"/>
-    <w:lsdException w:name="Medium List 2" w:semiHidden="0" w:uiPriority="66" w:unhideWhenUsed="0"/>
-    <w:lsdException w:name="Medium Grid 1" w:semiHidden="0" w:uiPriority="67" w:unhideWhenUsed="0"/>
-    <w:lsdException w:name="Medium Grid 2" w:semiHidden="0" w:uiPriority="68" w:unhideWhenUsed="0"/>
-    <w:lsdException w:name="Medium Grid 3" w:semiHidden="0" w:uiPriority="69" w:unhideWhenUsed="0"/>
-    <w:lsdException w:name="Dark List" w:semiHidden="0" w:uiPriority="70" w:unhideWhenUsed="0"/>
-    <w:lsdException w:name="Colorful Shading" w:semiHidden="0" w:uiPriority="71" w:unhideWhenUsed="0"/>
-    <w:lsdException w:name="Colorful List" w:semiHidden="0" w:uiPriority="72" w:unhideWhenUsed="0"/>
-    <w:lsdException w:name="Colorful Grid" w:semiHidden="0" w:uiPriority="73" w:unhideWhenUsed="0"/>
-    <w:lsdException w:name="Light Shading Accent 1" w:semiHidden="0" w:uiPriority="60" w:unhideWhenUsed="0"/>
-    <w:lsdException w:name="Light List Accent 1" w:semiHidden="0" w:uiPriority="61" w:unhideWhenUsed="0"/>
-    <w:lsdException w:name="Light Grid Accent 1" w:semiHidden="0" w:uiPriority="62" w:unhideWhenUsed="0"/>
-    <w:lsdException w:name="Medium Shading 1 Accent 1" w:semiHidden="0" w:uiPriority="63" w:unhideWhenUsed="0"/>
-    <w:lsdException w:name="Medium Shading 2 Accent 1" w:semiHidden="0" w:uiPriority="64" w:unhideWhenUsed="0"/>
-    <w:lsdException w:name="Medium List 1 Accent 1" w:semiHidden="0" w:uiPriority="65" w:unhideWhenUsed="0"/>
-    <w:lsdException w:name="Revision" w:unhideWhenUsed="0"/>
-    <w:lsdException w:name="List Paragraph" w:semiHidden="0" w:uiPriority="34" w:unhideWhenUsed="0" w:qFormat="1"/>
-    <w:lsdException w:name="Quote" w:semiHidden="0" w:uiPriority="29" w:unhideWhenUsed="0" w:qFormat="1"/>
-    <w:lsdException w:name="Intense Quote" w:semiHidden="0" w:uiPriority="30" w:unhideWhenUsed="0" w:qFormat="1"/>
-    <w:lsdException w:name="Medium List 2 Accent 1" w:semiHidden="0" w:uiPriority="66" w:unhideWhenUsed="0"/>
-    <w:lsdException w:name="Medium Grid 1 Accent 1" w:semiHidden="0" w:uiPriority="67" w:unhideWhenUsed="0"/>
-    <w:lsdException w:name="Medium Grid 2 Accent 1" w:semiHidden="0" w:uiPriority="68" w:unhideWhenUsed="0"/>
-    <w:lsdException w:name="Medium Grid 3 Accent 1" w:semiHidden="0" w:uiPriority="69" w:unhideWhenUsed="0"/>
-    <w:lsdException w:name="Dark List Accent 1" w:semiHidden="0" w:uiPriority="70" w:unhideWhenUsed="0"/>
-    <w:lsdException w:name="Colorful Shading Accent 1" w:semiHidden="0" w:uiPriority="71" w:unhideWhenUsed="0"/>
-    <w:lsdException w:name="Colorful List Accent 1" w:semiHidden="0" w:uiPriority="72" w:unhideWhenUsed="0"/>
-    <w:lsdException w:name="Colorful Grid Accent 1" w:semiHidden="0" w:uiPriority="73" w:unhideWhenUsed="0"/>
-    <w:lsdException w:name="Light Shading Accent 2" w:semiHidden="0" w:uiPriority="60" w:unhideWhenUsed="0"/>
-    <w:lsdException w:name="Light List Accent 2" w:semiHidden="0" w:uiPriority="61" w:unhideWhenUsed="0"/>
-    <w:lsdException w:name="Light Grid Accent 2" w:semiHidden="0" w:uiPriority="62" w:unhideWhenUsed="0"/>
-    <w:lsdException w:name="Medium Shading 1 Accent 2" w:semiHidden="0" w:uiPriority="63" w:unhideWhenUsed="0"/>
-    <w:lsdException w:name="Medium Shading 2 Accent 2" w:semiHidden="0" w:uiPriority="64" w:unhideWhenUsed="0"/>
-    <w:lsdException w:name="Medium List 1 Accent 2" w:semiHidden="0" w:uiPriority="65" w:unhideWhenUsed="0"/>
-    <w:lsdException w:name="Medium List 2 Accent 2" w:semiHidden="0" w:uiPriority="66" w:unhideWhenUsed="0"/>
-    <w:lsdException w:name="Medium Grid 1 Accent 2" w:semiHidden="0" w:uiPriority="67" w:unhideWhenUsed="0"/>
-    <w:lsdException w:name="Medium Grid 2 Accent 2" w:semiHidden="0" w:uiPriority="68" w:unhideWhenUsed="0"/>
-    <w:lsdException w:name="Medium Grid 3 Accent 2" w:semiHidden="0" w:uiPriority="69" w:unhideWhenUsed="0"/>
-    <w:lsdException w:name="Dark List Accent 2" w:semiHidden="0" w:uiPriority="70" w:unhideWhenUsed="0"/>
-    <w:lsdException w:name="Colorful Shading Accent 2" w:semiHidden="0" w:uiPriority="71" w:unhideWhenUsed="0"/>
-    <w:lsdException w:name="Colorful List Accent 2" w:semiHidden="0" w:uiPriority="72" w:unhideWhenUsed="0"/>
-    <w:lsdException w:name="Colorful Grid Accent 2" w:semiHidden="0" w:uiPriority="73" w:unhideWhenUsed="0"/>
-    <w:lsdException w:name="Light Shading Accent 3" w:semiHidden="0" w:uiPriority="60" w:unhideWhenUsed="0"/>
-    <w:lsdException w:name="Light List Accent 3" w:semiHidden="0" w:uiPriority="61" w:unhideWhenUsed="0"/>
-    <w:lsdException w:name="Light Grid Accent 3" w:semiHidden="0" w:uiPriority="62" w:unhideWhenUsed="0"/>
-    <w:lsdException w:name="Medium Shading 1 Accent 3" w:semiHidden="0" w:uiPriority="63" w:unhideWhenUsed="0"/>
-    <w:lsdException w:name="Medium Shading 2 Accent 3" w:semiHidden="0" w:uiPriority="64" w:unhideWhenUsed="0"/>
-    <w:lsdException w:name="Medium List 1 Accent 3" w:semiHidden="0" w:uiPriority="65" w:unhideWhenUsed="0"/>
-    <w:lsdException w:name="Medium List 2 Accent 3" w:semiHidden="0" w:uiPriority="66" w:unhideWhenUsed="0"/>
-    <w:lsdException w:name="Medium Grid 1 Accent 3" w:semiHidden="0" w:uiPriority="67" w:unhideWhenUsed="0"/>
-    <w:lsdException w:name="Medium Grid 2 Accent 3" w:semiHidden="0" w:uiPriority="68" w:unhideWhenUsed="0"/>
-    <w:lsdException w:name="Medium Grid 3 Accent 3" w:semiHidden="0" w:uiPriority="69" w:unhideWhenUsed="0"/>
-    <w:lsdException w:name="Dark List Accent 3" w:semiHidden="0" w:uiPriority="70" w:unhideWhenUsed="0"/>
-    <w:lsdException w:name="Colorful Shading Accent 3" w:semiHidden="0" w:uiPriority="71" w:unhideWhenUsed="0"/>
-    <w:lsdException w:name="Colorful List Accent 3" w:semiHidden="0" w:uiPriority="72" w:unhideWhenUsed="0"/>
-    <w:lsdException w:name="Colorful Grid Accent 3" w:semiHidden="0" w:uiPriority="73" w:unhideWhenUsed="0"/>
-    <w:lsdException w:name="Light Shading Accent 4" w:semiHidden="0" w:uiPriority="60" w:unhideWhenUsed="0"/>
-    <w:lsdException w:name="Light List Accent 4" w:semiHidden="0" w:uiPriority="61" w:unhideWhenUsed="0"/>
-    <w:lsdException w:name="Light Grid Accent 4" w:semiHidden="0" w:uiPriority="62" w:unhideWhenUsed="0"/>
-    <w:lsdException w:name="Medium Shading 1 Accent 4" w:semiHidden="0" w:uiPriority="63" w:unhideWhenUsed="0"/>
-    <w:lsdException w:name="Medium Shading 2 Accent 4" w:semiHidden="0" w:uiPriority="64" w:unhideWhenUsed="0"/>
-    <w:lsdException w:name="Medium List 1 Accent 4" w:semiHidden="0" w:uiPriority="65" w:unhideWhenUsed="0"/>
-    <w:lsdException w:name="Medium List 2 Accent 4" w:semiHidden="0" w:uiPriority="66" w:unhideWhenUsed="0"/>
-    <w:lsdException w:name="Medium Grid 1 Accent 4" w:semiHidden="0" w:uiPriority="67" w:unhideWhenUsed="0"/>
-    <w:lsdException w:name="Medium Grid 2 Accent 4" w:semiHidden="0" w:uiPriority="68" w:unhideWhenUsed="0"/>
-    <w:lsdException w:name="Medium Grid 3 Accent 4" w:semiHidden="0" w:uiPriority="69" w:unhideWhenUsed="0"/>
-    <w:lsdException w:name="Dark List Accent 4" w:semiHidden="0" w:uiPriority="70" w:unhideWhenUsed="0"/>
-    <w:lsdException w:name="Colorful Shading Accent 4" w:semiHidden="0" w:uiPriority="71" w:unhideWhenUsed="0"/>
-    <w:lsdException w:name="Colorful List Accent 4" w:semiHidden="0" w:uiPriority="72" w:unhideWhenUsed="0"/>
-    <w:lsdException w:name="Colorful Grid Accent 4" w:semiHidden="0" w:uiPriority="73" w:unhideWhenUsed="0"/>
-    <w:lsdException w:name="Light Shading Accent 5" w:semiHidden="0" w:uiPriority="60" w:unhideWhenUsed="0"/>
-    <w:lsdException w:name="Light List Accent 5" w:semiHidden="0" w:uiPriority="61" w:unhideWhenUsed="0"/>
-    <w:lsdException w:name="Light Grid Accent 5" w:semiHidden="0" w:uiPriority="62" w:unhideWhenUsed="0"/>
-    <w:lsdException w:name="Medium Shading 1 Accent 5" w:semiHidden="0" w:uiPriority="63" w:unhideWhenUsed="0"/>
-    <w:lsdException w:name="Medium Shading 2 Accent 5" w:semiHidden="0" w:uiPriority="64" w:unhideWhenUsed="0"/>
-    <w:lsdException w:name="Medium List 1 Accent 5" w:semiHidden="0" w:uiPriority="65" w:unhideWhenUsed="0"/>
-    <w:lsdException w:name="Medium List 2 Accent 5" w:semiHidden="0" w:uiPriority="66" w:unhideWhenUsed="0"/>
-    <w:lsdException w:name="Medium Grid 1 Accent 5" w:semiHidden="0" w:uiPriority="67" w:unhideWhenUsed="0"/>
-    <w:lsdException w:name="Medium Grid 2 Accent 5" w:semiHidden="0" w:uiPriority="68" w:unhideWhenUsed="0"/>
-    <w:lsdException w:name="Medium Grid 3 Accent 5" w:semiHidden="0" w:uiPriority="69" w:unhideWhenUsed="0"/>
-    <w:lsdException w:name="Dark List Accent 5" w:semiHidden="0" w:uiPriority="70" w:unhideWhenUsed="0"/>
-    <w:lsdException w:name="Colorful Shading Accent 5" w:semiHidden="0" w:uiPriority="71" w:unhideWhenUsed="0"/>
-    <w:lsdException w:name="Colorful List Accent 5" w:semiHidden="0" w:uiPriority="72" w:unhideWhenUsed="0"/>
-    <w:lsdException w:name="Colorful Grid Accent 5" w:semiHidden="0" w:uiPriority="73" w:unhideWhenUsed="0"/>
-    <w:lsdException w:name="Light Shading Accent 6" w:semiHidden="0" w:uiPriority="60" w:unhideWhenUsed="0"/>
-    <w:lsdException w:name="Light List Accent 6" w:semiHidden="0" w:uiPriority="61" w:unhideWhenUsed="0"/>
-    <w:lsdException w:name="Light Grid Accent 6" w:semiHidden="0" w:uiPriority="62" w:unhideWhenUsed="0"/>
-    <w:lsdException w:name="Medium Shading 1 Accent 6" w:semiHidden="0" w:uiPriority="63" w:unhideWhenUsed="0"/>
-    <w:lsdException w:name="Medium Shading 2 Accent 6" w:semiHidden="0" w:uiPriority="64" w:unhideWhenUsed="0"/>
-    <w:lsdException w:name="Medium List 1 Accent 6" w:semiHidden="0" w:uiPriority="65" w:unhideWhenUsed="0"/>
-    <w:lsdException w:name="Medium List 2 Accent 6" w:semiHidden="0" w:uiPriority="66" w:unhideWhenUsed="0"/>
-    <w:lsdException w:name="Medium Grid 1 Accent 6" w:semiHidden="0" w:uiPriority="67" w:unhideWhenUsed="0"/>
-    <w:lsdException w:name="Medium Grid 2 Accent 6" w:semiHidden="0" w:uiPriority="68" w:unhideWhenUsed="0"/>
-    <w:lsdException w:name="Medium Grid 3 Accent 6" w:semiHidden="0" w:uiPriority="69" w:unhideWhenUsed="0"/>
-    <w:lsdException w:name="Dark List Accent 6" w:semiHidden="0" w:uiPriority="70" w:unhideWhenUsed="0"/>
-    <w:lsdException w:name="Colorful Shading Accent 6" w:semiHidden="0" w:uiPriority="71" w:unhideWhenUsed="0"/>
-    <w:lsdException w:name="Colorful List Accent 6" w:semiHidden="0" w:uiPriority="72" w:unhideWhenUsed="0"/>
-    <w:lsdException w:name="Colorful Grid Accent 6" w:semiHidden="0" w:uiPriority="73" w:unhideWhenUsed="0"/>
-    <w:lsdException w:name="Subtle Emphasis" w:semiHidden="0" w:uiPriority="19" w:unhideWhenUsed="0" w:qFormat="1"/>
-    <w:lsdException w:name="Intense Emphasis" w:semiHidden="0" w:uiPriority="21" w:unhideWhenUsed="0" w:qFormat="1"/>
-    <w:lsdException w:name="Subtle Reference" w:semiHidden="0" w:uiPriority="31" w:unhideWhenUsed="0" w:qFormat="1"/>
-    <w:lsdException w:name="Intense Reference" w:semiHidden="0" w:uiPriority="32" w:unhideWhenUsed="0" w:qFormat="1"/>
-    <w:lsdException w:name="Book Title" w:semiHidden="0" w:uiPriority="33" w:unhideWhenUsed="0" w:qFormat="1"/>
-    <w:lsdException w:name="Bibliography" w:uiPriority="37"/>
-    <w:lsdException w:name="TOC Heading" w:uiPriority="39" w:qFormat="1"/>
+  <w:latentStyles w:defLockedState="0" w:defUIPriority="99" w:defSemiHidden="0" w:defUnhideWhenUsed="0" w:defQFormat="0" w:count="377">
+    <w:lsdException w:name="Normal" w:uiPriority="0" w:qFormat="1"/>
+    <w:lsdException w:name="heading 1" w:uiPriority="9" w:qFormat="1"/>
+    <w:lsdException w:name="heading 2" w:uiPriority="9" w:qFormat="1"/>
+    <w:lsdException w:name="heading 3" w:uiPriority="9" w:qFormat="1"/>
+    <w:lsdException w:name="heading 4" w:uiPriority="9" w:qFormat="1"/>
+    <w:lsdException w:name="heading 5" w:uiPriority="9" w:qFormat="1"/>
+    <w:lsdException w:name="heading 6" w:uiPriority="9" w:qFormat="1"/>
+    <w:lsdException w:name="heading 7" w:uiPriority="9" w:qFormat="1"/>
+    <w:lsdException w:name="heading 8" w:uiPriority="9" w:qFormat="1"/>
+    <w:lsdException w:name="heading 9" w:uiPriority="9" w:qFormat="1"/>
+    <w:lsdException w:name="index 1" w:semiHidden="1" w:unhideWhenUsed="1"/>
+    <w:lsdException w:name="index 2" w:semiHidden="1" w:unhideWhenUsed="1"/>
+    <w:lsdException w:name="index 3" w:semiHidden="1" w:unhideWhenUsed="1"/>
+    <w:lsdException w:name="index 4" w:semiHidden="1" w:unhideWhenUsed="1"/>
+    <w:lsdException w:name="index 5" w:semiHidden="1" w:unhideWhenUsed="1"/>
+    <w:lsdException w:name="index 6" w:semiHidden="1" w:unhideWhenUsed="1"/>
+    <w:lsdException w:name="index 7" w:semiHidden="1" w:unhideWhenUsed="1"/>
+    <w:lsdException w:name="index 8" w:semiHidden="1" w:unhideWhenUsed="1"/>
+    <w:lsdException w:name="index 9" w:semiHidden="1" w:unhideWhenUsed="1"/>
+    <w:lsdException w:name="toc 1" w:semiHidden="1" w:uiPriority="39" w:unhideWhenUsed="1"/>
+    <w:lsdException w:name="toc 2" w:semiHidden="1" w:uiPriority="39" w:unhideWhenUsed="1"/>
+    <w:lsdException w:name="toc 3" w:semiHidden="1" w:uiPriority="39" w:unhideWhenUsed="1"/>
+    <w:lsdException w:name="toc 4" w:semiHidden="1" w:uiPriority="39" w:unhideWhenUsed="1"/>
+    <w:lsdException w:name="toc 5" w:semiHidden="1" w:uiPriority="39" w:unhideWhenUsed="1"/>
+    <w:lsdException w:name="toc 6" w:semiHidden="1" w:uiPriority="39" w:unhideWhenUsed="1"/>
+    <w:lsdException w:name="toc 7" w:semiHidden="1" w:uiPriority="39" w:unhideWhenUsed="1"/>
+    <w:lsdException w:name="toc 8" w:semiHidden="1" w:uiPriority="39" w:unhideWhenUsed="1"/>
+    <w:lsdException w:name="toc 9" w:semiHidden="1" w:uiPriority="39" w:unhideWhenUsed="1"/>
+    <w:lsdException w:name="Normal Indent" w:semiHidden="1" w:unhideWhenUsed="1"/>
+    <w:lsdException w:name="footnote text" w:semiHidden="1" w:unhideWhenUsed="1"/>
+    <w:lsdException w:name="annotation text" w:semiHidden="1" w:unhideWhenUsed="1"/>
+    <w:lsdException w:name="header" w:semiHidden="1" w:unhideWhenUsed="1"/>
+    <w:lsdException w:name="footer" w:semiHidden="1" w:unhideWhenUsed="1"/>
+    <w:lsdException w:name="index heading" w:semiHidden="1" w:unhideWhenUsed="1"/>
+    <w:lsdException w:name="caption" w:semiHidden="1" w:uiPriority="35" w:unhideWhenUsed="1" w:qFormat="1"/>
+    <w:lsdException w:name="table of figures" w:semiHidden="1" w:unhideWhenUsed="1"/>
+    <w:lsdException w:name="envelope address" w:semiHidden="1" w:unhideWhenUsed="1"/>
+    <w:lsdException w:name="envelope return" w:semiHidden="1" w:unhideWhenUsed="1"/>
+    <w:lsdException w:name="footnote reference" w:semiHidden="1" w:unhideWhenUsed="1"/>
+    <w:lsdException w:name="annotation reference" w:semiHidden="1" w:unhideWhenUsed="1"/>
+    <w:lsdException w:name="line number" w:semiHidden="1" w:unhideWhenUsed="1"/>
+    <w:lsdException w:name="page number" w:semiHidden="1" w:unhideWhenUsed="1"/>
+    <w:lsdException w:name="endnote reference" w:semiHidden="1" w:unhideWhenUsed="1"/>
+    <w:lsdException w:name="endnote text" w:semiHidden="1" w:unhideWhenUsed="1"/>
+    <w:lsdException w:name="table of authorities" w:semiHidden="1" w:unhideWhenUsed="1"/>
+    <w:lsdException w:name="macro" w:semiHidden="1" w:unhideWhenUsed="1"/>
+    <w:lsdException w:name="toa heading" w:semiHidden="1" w:unhideWhenUsed="1"/>
+    <w:lsdException w:name="List" w:semiHidden="1" w:unhideWhenUsed="1"/>
+    <w:lsdException w:name="List Bullet" w:semiHidden="1" w:unhideWhenUsed="1"/>
+    <w:lsdException w:name="List Number" w:semiHidden="1" w:unhideWhenUsed="1"/>
+    <w:lsdException w:name="List 2" w:semiHidden="1" w:unhideWhenUsed="1"/>
+    <w:lsdException w:name="List 3" w:semiHidden="1" w:unhideWhenUsed="1"/>
+    <w:lsdException w:name="List 4" w:semiHidden="1" w:unhideWhenUsed="1"/>
+    <w:lsdException w:name="List 5" w:semiHidden="1" w:unhideWhenUsed="1"/>
+    <w:lsdException w:name="List Bullet 2" w:semiHidden="1" w:unhideWhenUsed="1"/>
+    <w:lsdException w:name="List Bullet 3" w:semiHidden="1" w:unhideWhenUsed="1"/>
+    <w:lsdException w:name="List Bullet 4" w:semiHidden="1" w:unhideWhenUsed="1"/>
+    <w:lsdException w:name="List Bullet 5" w:semiHidden="1" w:unhideWhenUsed="1"/>
+    <w:lsdException w:name="List Number 2" w:semiHidden="1" w:unhideWhenUsed="1"/>
+    <w:lsdException w:name="List Number 3" w:semiHidden="1" w:unhideWhenUsed="1"/>
+    <w:lsdException w:name="List Number 4" w:semiHidden="1" w:unhideWhenUsed="1"/>
+    <w:lsdException w:name="List Number 5" w:semiHidden="1" w:unhideWhenUsed="1"/>
+    <w:lsdException w:name="Title" w:uiPriority="10" w:qFormat="1"/>
+    <w:lsdException w:name="Closing" w:semiHidden="1" w:unhideWhenUsed="1"/>
+    <w:lsdException w:name="Signature" w:semiHidden="1" w:unhideWhenUsed="1"/>
+    <w:lsdException w:name="Default Paragraph Font" w:semiHidden="1" w:uiPriority="1" w:unhideWhenUsed="1"/>
+    <w:lsdException w:name="Body Text" w:semiHidden="1" w:unhideWhenUsed="1"/>
+    <w:lsdException w:name="Body Text Indent" w:semiHidden="1" w:unhideWhenUsed="1"/>
+    <w:lsdException w:name="List Continue" w:semiHidden="1" w:unhideWhenUsed="1"/>
+    <w:lsdException w:name="List Continue 2" w:semiHidden="1" w:unhideWhenUsed="1"/>
+    <w:lsdException w:name="List Continue 3" w:semiHidden="1" w:unhideWhenUsed="1"/>
+    <w:lsdException w:name="List Continue 4" w:semiHidden="1" w:unhideWhenUsed="1"/>
+    <w:lsdException w:name="List Continue 5" w:semiHidden="1" w:unhideWhenUsed="1"/>
+    <w:lsdException w:name="Message Header" w:semiHidden="1" w:unhideWhenUsed="1"/>
+    <w:lsdException w:name="Subtitle" w:uiPriority="11" w:qFormat="1"/>
+    <w:lsdException w:name="Salutation" w:semiHidden="1" w:unhideWhenUsed="1"/>
+    <w:lsdException w:name="Date" w:semiHidden="1" w:unhideWhenUsed="1"/>
+    <w:lsdException w:name="Body Text First Indent" w:semiHidden="1" w:unhideWhenUsed="1"/>
+    <w:lsdException w:name="Body Text First Indent 2" w:semiHidden="1" w:unhideWhenUsed="1"/>
+    <w:lsdException w:name="Note Heading" w:semiHidden="1" w:unhideWhenUsed="1"/>
+    <w:lsdException w:name="Body Text 2" w:semiHidden="1" w:unhideWhenUsed="1"/>
+    <w:lsdException w:name="Body Text 3" w:semiHidden="1" w:unhideWhenUsed="1"/>
+    <w:lsdException w:name="Body Text Indent 2" w:semiHidden="1" w:unhideWhenUsed="1"/>
+    <w:lsdException w:name="Body Text Indent 3" w:semiHidden="1" w:unhideWhenUsed="1"/>
+    <w:lsdException w:name="Block Text" w:semiHidden="1" w:unhideWhenUsed="1"/>
+    <w:lsdException w:name="Hyperlink" w:semiHidden="1" w:unhideWhenUsed="1"/>
+    <w:lsdException w:name="FollowedHyperlink" w:semiHidden="1" w:unhideWhenUsed="1"/>
+    <w:lsdException w:name="Strong" w:uiPriority="22" w:qFormat="1"/>
+    <w:lsdException w:name="Emphasis" w:uiPriority="20" w:qFormat="1"/>
+    <w:lsdException w:name="Document Map" w:semiHidden="1" w:unhideWhenUsed="1"/>
+    <w:lsdException w:name="Plain Text" w:semiHidden="1" w:unhideWhenUsed="1"/>
+    <w:lsdException w:name="E-mail Signature" w:semiHidden="1" w:unhideWhenUsed="1"/>
+    <w:lsdException w:name="HTML Top of Form" w:semiHidden="1" w:unhideWhenUsed="1"/>
+    <w:lsdException w:name="HTML Bottom of Form" w:semiHidden="1" w:unhideWhenUsed="1"/>
+    <w:lsdException w:name="Normal (Web)" w:semiHidden="1" w:unhideWhenUsed="1"/>
+    <w:lsdException w:name="HTML Acronym" w:semiHidden="1" w:unhideWhenUsed="1"/>
+    <w:lsdException w:name="HTML Address" w:semiHidden="1" w:unhideWhenUsed="1"/>
+    <w:lsdException w:name="HTML Cite" w:semiHidden="1" w:unhideWhenUsed="1"/>
+    <w:lsdException w:name="HTML Code" w:semiHidden="1" w:unhideWhenUsed="1"/>
+    <w:lsdException w:name="HTML Definition" w:semiHidden="1" w:unhideWhenUsed="1"/>
+    <w:lsdException w:name="HTML Keyboard" w:semiHidden="1" w:unhideWhenUsed="1"/>
+    <w:lsdException w:name="HTML Preformatted" w:semiHidden="1" w:unhideWhenUsed="1"/>
+    <w:lsdException w:name="HTML Sample" w:semiHidden="1" w:unhideWhenUsed="1"/>
+    <w:lsdException w:name="HTML Typewriter" w:semiHidden="1" w:unhideWhenUsed="1"/>
+    <w:lsdException w:name="HTML Variable" w:semiHidden="1" w:unhideWhenUsed="1"/>
+    <w:lsdException w:name="Normal Table" w:semiHidden="1" w:unhideWhenUsed="1"/>
+    <w:lsdException w:name="annotation subject" w:semiHidden="1" w:unhideWhenUsed="1"/>
+    <w:lsdException w:name="No List" w:semiHidden="1" w:unhideWhenUsed="1"/>
+    <w:lsdException w:name="Outline List 1" w:semiHidden="1" w:unhideWhenUsed="1"/>
+    <w:lsdException w:name="Outline List 2" w:semiHidden="1" w:unhideWhenUsed="1"/>
+    <w:lsdException w:name="Outline List 3" w:semiHidden="1" w:unhideWhenUsed="1"/>
+    <w:lsdException w:name="Table Simple 1" w:semiHidden="1" w:unhideWhenUsed="1"/>
+    <w:lsdException w:name="Table Simple 2" w:semiHidden="1" w:unhideWhenUsed="1"/>
+    <w:lsdException w:name="Table Simple 3" w:semiHidden="1" w:unhideWhenUsed="1"/>
+    <w:lsdException w:name="Table Classic 1" w:semiHidden="1" w:unhideWhenUsed="1"/>
+    <w:lsdException w:name="Table Classic 2" w:semiHidden="1" w:unhideWhenUsed="1"/>
+    <w:lsdException w:name="Table Classic 3" w:semiHidden="1" w:unhideWhenUsed="1"/>
+    <w:lsdException w:name="Table Classic 4" w:semiHidden="1" w:unhideWhenUsed="1"/>
+    <w:lsdException w:name="Table Colorful 1" w:semiHidden="1" w:unhideWhenUsed="1"/>
+    <w:lsdException w:name="Table Colorful 2" w:semiHidden="1" w:unhideWhenUsed="1"/>
+    <w:lsdException w:name="Table Colorful 3" w:semiHidden="1" w:unhideWhenUsed="1"/>
+    <w:lsdException w:name="Table Columns 1" w:semiHidden="1" w:unhideWhenUsed="1"/>
+    <w:lsdException w:name="Table Columns 2" w:semiHidden="1" w:unhideWhenUsed="1"/>
+    <w:lsdException w:name="Table Columns 3" w:semiHidden="1" w:unhideWhenUsed="1"/>
+    <w:lsdException w:name="Table Columns 4" w:semiHidden="1" w:unhideWhenUsed="1"/>
+    <w:lsdException w:name="Table Columns 5" w:semiHidden="1" w:unhideWhenUsed="1"/>
+    <w:lsdException w:name="Table Grid 1" w:semiHidden="1" w:unhideWhenUsed="1"/>
+    <w:lsdException w:name="Table Grid 2" w:semiHidden="1" w:unhideWhenUsed="1"/>
+    <w:lsdException w:name="Table Grid 3" w:semiHidden="1" w:unhideWhenUsed="1"/>
+    <w:lsdException w:name="Table Grid 4" w:semiHidden="1" w:unhideWhenUsed="1"/>
+    <w:lsdException w:name="Table Grid 5" w:semiHidden="1" w:unhideWhenUsed="1"/>
+    <w:lsdException w:name="Table Grid 6" w:semiHidden="1" w:unhideWhenUsed="1"/>
+    <w:lsdException w:name="Table Grid 7" w:semiHidden="1" w:unhideWhenUsed="1"/>
+    <w:lsdException w:name="Table Grid 8" w:semiHidden="1" w:unhideWhenUsed="1"/>
+    <w:lsdException w:name="Table List 1" w:semiHidden="1" w:unhideWhenUsed="1"/>
+    <w:lsdException w:name="Table List 2" w:semiHidden="1" w:unhideWhenUsed="1"/>
+    <w:lsdException w:name="Table List 3" w:semiHidden="1" w:unhideWhenUsed="1"/>
+    <w:lsdException w:name="Table List 4" w:semiHidden="1" w:unhideWhenUsed="1"/>
+    <w:lsdException w:name="Table List 5" w:semiHidden="1" w:unhideWhenUsed="1"/>
+    <w:lsdException w:name="Table List 6" w:semiHidden="1" w:unhideWhenUsed="1"/>
+    <w:lsdException w:name="Table List 7" w:semiHidden="1" w:unhideWhenUsed="1"/>
+    <w:lsdException w:name="Table List 8" w:semiHidden="1" w:unhideWhenUsed="1"/>
+    <w:lsdException w:name="Table 3D effects 1" w:semiHidden="1" w:unhideWhenUsed="1"/>
+    <w:lsdException w:name="Table 3D effects 2" w:semiHidden="1" w:unhideWhenUsed="1"/>
+    <w:lsdException w:name="Table 3D effects 3" w:semiHidden="1" w:unhideWhenUsed="1"/>
+    <w:lsdException w:name="Table Contemporary" w:semiHidden="1" w:unhideWhenUsed="1"/>
+    <w:lsdException w:name="Table Elegant" w:semiHidden="1" w:unhideWhenUsed="1"/>
+    <w:lsdException w:name="Table Professional" w:semiHidden="1" w:unhideWhenUsed="1"/>
+    <w:lsdException w:name="Table Subtle 1" w:semiHidden="1" w:unhideWhenUsed="1"/>
+    <w:lsdException w:name="Table Subtle 2" w:semiHidden="1" w:unhideWhenUsed="1"/>
+    <w:lsdException w:name="Table Web 1" w:semiHidden="1" w:unhideWhenUsed="1"/>
+    <w:lsdException w:name="Table Web 2" w:semiHidden="1" w:unhideWhenUsed="1"/>
+    <w:lsdException w:name="Table Web 3" w:semiHidden="1" w:unhideWhenUsed="1"/>
+    <w:lsdException w:name="Balloon Text" w:semiHidden="1" w:unhideWhenUsed="1"/>
+    <w:lsdException w:name="Table Grid" w:uiPriority="59"/>
+    <w:lsdException w:name="Table Theme" w:semiHidden="1" w:unhideWhenUsed="1"/>
+    <w:lsdException w:name="Placeholder Text" w:semiHidden="1"/>
+    <w:lsdException w:name="No Spacing" w:uiPriority="1" w:qFormat="1"/>
+    <w:lsdException w:name="Light Shading" w:uiPriority="60"/>
+    <w:lsdException w:name="Light List" w:uiPriority="61"/>
+    <w:lsdException w:name="Light Grid" w:uiPriority="62"/>
+    <w:lsdException w:name="Medium Shading 1" w:uiPriority="63"/>
+    <w:lsdException w:name="Medium Shading 2" w:uiPriority="64"/>
+    <w:lsdException w:name="Medium List 1" w:uiPriority="65"/>
+    <w:lsdException w:name="Medium List 2" w:uiPriority="66"/>
+    <w:lsdException w:name="Medium Grid 1" w:uiPriority="67"/>
+    <w:lsdException w:name="Medium Grid 2" w:uiPriority="68"/>
+    <w:lsdException w:name="Medium Grid 3" w:uiPriority="69"/>
+    <w:lsdException w:name="Dark List" w:uiPriority="70"/>
+    <w:lsdException w:name="Colorful Shading" w:uiPriority="71"/>
+    <w:lsdException w:name="Colorful List" w:uiPriority="72"/>
+    <w:lsdException w:name="Colorful Grid" w:uiPriority="73"/>
+    <w:lsdException w:name="Light Shading Accent 1" w:uiPriority="60"/>
+    <w:lsdException w:name="Light List Accent 1" w:uiPriority="61"/>
+    <w:lsdException w:name="Light Grid Accent 1" w:uiPriority="62"/>
+    <w:lsdException w:name="Medium Shading 1 Accent 1" w:uiPriority="63"/>
+    <w:lsdException w:name="Medium Shading 2 Accent 1" w:uiPriority="64"/>
+    <w:lsdException w:name="Medium List 1 Accent 1" w:uiPriority="65"/>
+    <w:lsdException w:name="Revision" w:semiHidden="1"/>
+    <w:lsdException w:name="List Paragraph" w:uiPriority="34" w:qFormat="1"/>
+    <w:lsdException w:name="Quote" w:uiPriority="29" w:qFormat="1"/>
+    <w:lsdException w:name="Intense Quote" w:uiPriority="30" w:qFormat="1"/>
+    <w:lsdException w:name="Medium List 2 Accent 1" w:uiPriority="66"/>
+    <w:lsdException w:name="Medium Grid 1 Accent 1" w:uiPriority="67"/>
+    <w:lsdException w:name="Medium Grid 2 Accent 1" w:uiPriority="68"/>
+    <w:lsdException w:name="Medium Grid 3 Accent 1" w:uiPriority="69"/>
+    <w:lsdException w:name="Dark List Accent 1" w:uiPriority="70"/>
+    <w:lsdException w:name="Colorful Shading Accent 1" w:uiPriority="71"/>
+    <w:lsdException w:name="Colorful List Accent 1" w:uiPriority="72"/>
+    <w:lsdException w:name="Colorful Grid Accent 1" w:uiPriority="73"/>
+    <w:lsdException w:name="Light Shading Accent 2" w:uiPriority="60"/>
+    <w:lsdException w:name="Light List Accent 2" w:uiPriority="61"/>
+    <w:lsdException w:name="Light Grid Accent 2" w:uiPriority="62"/>
+    <w:lsdException w:name="Medium Shading 1 Accent 2" w:uiPriority="63"/>
+    <w:lsdException w:name="Medium Shading 2 Accent 2" w:uiPriority="64"/>
+    <w:lsdException w:name="Medium List 1 Accent 2" w:uiPriority="65"/>
+    <w:lsdException w:name="Medium List 2 Accent 2" w:uiPriority="66"/>
+    <w:lsdException w:name="Medium Grid 1 Accent 2" w:uiPriority="67"/>
+    <w:lsdException w:name="Medium Grid 2 Accent 2" w:uiPriority="68"/>
+    <w:lsdException w:name="Medium Grid 3 Accent 2" w:uiPriority="69"/>
+    <w:lsdException w:name="Dark List Accent 2" w:uiPriority="70"/>
+    <w:lsdException w:name="Colorful Shading Accent 2" w:uiPriority="71"/>
+    <w:lsdException w:name="Colorful List Accent 2" w:uiPriority="72"/>
+    <w:lsdException w:name="Colorful Grid Accent 2" w:uiPriority="73"/>
+    <w:lsdException w:name="Light Shading Accent 3" w:uiPriority="60"/>
+    <w:lsdException w:name="Light List Accent 3" w:uiPriority="61"/>
+    <w:lsdException w:name="Light Grid Accent 3" w:uiPriority="62"/>
+    <w:lsdException w:name="Medium Shading 1 Accent 3" w:uiPriority="63"/>
+    <w:lsdException w:name="Medium Shading 2 Accent 3" w:uiPriority="64"/>
+    <w:lsdException w:name="Medium List 1 Accent 3" w:uiPriority="65"/>
+    <w:lsdException w:name="Medium List 2 Accent 3" w:uiPriority="66"/>
+    <w:lsdException w:name="Medium Grid 1 Accent 3" w:uiPriority="67"/>
+    <w:lsdException w:name="Medium Grid 2 Accent 3" w:uiPriority="68"/>
+    <w:lsdException w:name="Medium Grid 3 Accent 3" w:uiPriority="69"/>
+    <w:lsdException w:name="Dark List Accent 3" w:uiPriority="70"/>
+    <w:lsdException w:name="Colorful Shading Accent 3" w:uiPriority="71"/>
+    <w:lsdException w:name="Colorful List Accent 3" w:uiPriority="72"/>
+    <w:lsdException w:name="Colorful Grid Accent 3" w:uiPriority="73"/>
+    <w:lsdException w:name="Light Shading Accent 4" w:uiPriority="60"/>
+    <w:lsdException w:name="Light List Accent 4" w:uiPriority="61"/>
+    <w:lsdException w:name="Light Grid Accent 4" w:uiPriority="62"/>
+    <w:lsdException w:name="Medium Shading 1 Accent 4" w:uiPriority="63"/>
+    <w:lsdException w:name="Medium Shading 2 Accent 4" w:uiPriority="64"/>
+    <w:lsdException w:name="Medium List 1 Accent 4" w:uiPriority="65"/>
+    <w:lsdException w:name="Medium List 2 Accent 4" w:uiPriority="66"/>
+    <w:lsdException w:name="Medium Grid 1 Accent 4" w:uiPriority="67"/>
+    <w:lsdException w:name="Medium Grid 2 Accent 4" w:uiPriority="68"/>
+    <w:lsdException w:name="Medium Grid 3 Accent 4" w:uiPriority="69"/>
+    <w:lsdException w:name="Dark List Accent 4" w:uiPriority="70"/>
+    <w:lsdException w:name="Colorful Shading Accent 4" w:uiPriority="71"/>
+    <w:lsdException w:name="Colorful List Accent 4" w:uiPriority="72"/>
+    <w:lsdException w:name="Colorful Grid Accent 4" w:uiPriority="73"/>
+    <w:lsdException w:name="Light Shading Accent 5" w:uiPriority="60"/>
+    <w:lsdException w:name="Light List Accent 5" w:uiPriority="61"/>
+    <w:lsdException w:name="Light Grid Accent 5" w:uiPriority="62"/>
+    <w:lsdException w:name="Medium Shading 1 Accent 5" w:uiPriority="63"/>
+    <w:lsdException w:name="Medium Shading 2 Accent 5" w:uiPriority="64"/>
+    <w:lsdException w:name="Medium List 1 Accent 5" w:uiPriority="65"/>
+    <w:lsdException w:name="Medium List 2 Accent 5" w:uiPriority="66"/>
+    <w:lsdException w:name="Medium Grid 1 Accent 5" w:uiPriority="67"/>
+    <w:lsdException w:name="Medium Grid 2 Accent 5" w:uiPriority="68"/>
+    <w:lsdException w:name="Medium Grid 3 Accent 5" w:uiPriority="69"/>
+    <w:lsdException w:name="Dark List Accent 5" w:uiPriority="70"/>
+    <w:lsdException w:name="Colorful Shading Accent 5" w:uiPriority="71"/>
+    <w:lsdException w:name="Colorful List Accent 5" w:uiPriority="72"/>
+    <w:lsdException w:name="Colorful Grid Accent 5" w:uiPriority="73"/>
+    <w:lsdException w:name="Light Shading Accent 6" w:uiPriority="60"/>
+    <w:lsdException w:name="Light List Accent 6" w:uiPriority="61"/>
+    <w:lsdException w:name="Light Grid Accent 6" w:uiPriority="62"/>
+    <w:lsdException w:name="Medium Shading 1 Accent 6" w:uiPriority="63"/>
+    <w:lsdException w:name="Medium Shading 2 Accent 6" w:uiPriority="64"/>
+    <w:lsdException w:name="Medium List 1 Accent 6" w:uiPriority="65"/>
+    <w:lsdException w:name="Medium List 2 Accent 6" w:uiPriority="66"/>
+    <w:lsdException w:name="Medium Grid 1 Accent 6" w:uiPriority="67"/>
+    <w:lsdException w:name="Medium Grid 2 Accent 6" w:uiPriority="68"/>
+    <w:lsdException w:name="Medium Grid 3 Accent 6" w:uiPriority="69"/>
+    <w:lsdException w:name="Dark List Accent 6" w:uiPriority="70"/>
+    <w:lsdException w:name="Colorful Shading Accent 6" w:uiPriority="71"/>
+    <w:lsdException w:name="Colorful List Accent 6" w:uiPriority="72"/>
+    <w:lsdException w:name="Colorful Grid Accent 6" w:uiPriority="73"/>
+    <w:lsdException w:name="Subtle Emphasis" w:uiPriority="19" w:qFormat="1"/>
+    <w:lsdException w:name="Intense Emphasis" w:uiPriority="21" w:qFormat="1"/>
+    <w:lsdException w:name="Subtle Reference" w:uiPriority="31" w:qFormat="1"/>
+    <w:lsdException w:name="Intense Reference" w:uiPriority="32" w:qFormat="1"/>
+    <w:lsdException w:name="Book Title" w:uiPriority="33" w:qFormat="1"/>
+    <w:lsdException w:name="Bibliography" w:semiHidden="1" w:uiPriority="37" w:unhideWhenUsed="1"/>
+    <w:lsdException w:name="TOC Heading" w:semiHidden="1" w:uiPriority="39" w:unhideWhenUsed="1" w:qFormat="1"/>
+    <w:lsdException w:name="Plain Table 4" w:semiHidden="1" w:unhideWhenUsed="1"/>
+    <w:lsdException w:name="Plain Table 5" w:semiHidden="1" w:unhideWhenUsed="1"/>
+    <w:lsdException w:name="Grid Table Light" w:semiHidden="1" w:unhideWhenUsed="1"/>
+    <w:lsdException w:name="Grid Table 1 Light" w:semiHidden="1" w:unhideWhenUsed="1"/>
+    <w:lsdException w:name="Grid Table 2" w:semiHidden="1" w:unhideWhenUsed="1"/>
+    <w:lsdException w:name="Grid Table 3" w:semiHidden="1" w:unhideWhenUsed="1"/>
+    <w:lsdException w:name="Grid Table 4" w:uiPriority="49"/>
+    <w:lsdException w:name="Grid Table 5 Dark" w:uiPriority="50"/>
+    <w:lsdException w:name="Grid Table 6 Colorful" w:uiPriority="51"/>
+    <w:lsdException w:name="Grid Table 7 Colorful" w:uiPriority="52"/>
+    <w:lsdException w:name="Grid Table 1 Light Accent 1" w:uiPriority="46"/>
+    <w:lsdException w:name="Grid Table 2 Accent 1" w:uiPriority="47"/>
+    <w:lsdException w:name="Grid Table 3 Accent 1" w:uiPriority="48"/>
+    <w:lsdException w:name="Grid Table 4 Accent 1" w:uiPriority="49"/>
+    <w:lsdException w:name="Grid Table 5 Dark Accent 1" w:uiPriority="50"/>
+    <w:lsdException w:name="Grid Table 6 Colorful Accent 1" w:uiPriority="51"/>
+    <w:lsdException w:name="Grid Table 7 Colorful Accent 1" w:uiPriority="52"/>
+    <w:lsdException w:name="Grid Table 1 Light Accent 2" w:uiPriority="46"/>
+    <w:lsdException w:name="Grid Table 2 Accent 2" w:uiPriority="47"/>
+    <w:lsdException w:name="Grid Table 3 Accent 2" w:uiPriority="48"/>
+    <w:lsdException w:name="Grid Table 4 Accent 2" w:uiPriority="49"/>
+    <w:lsdException w:name="Grid Table 5 Dark Accent 2" w:uiPriority="50"/>
+    <w:lsdException w:name="Grid Table 6 Colorful Accent 2" w:uiPriority="51"/>
+    <w:lsdException w:name="Grid Table 7 Colorful Accent 2" w:uiPriority="52"/>
+    <w:lsdException w:name="Grid Table 1 Light Accent 3" w:uiPriority="46"/>
+    <w:lsdException w:name="Grid Table 2 Accent 3" w:uiPriority="47"/>
+    <w:lsdException w:name="Grid Table 3 Accent 3" w:uiPriority="48"/>
+    <w:lsdException w:name="Grid Table 4 Accent 3" w:uiPriority="49"/>
+    <w:lsdException w:name="Grid Table 5 Dark Accent 3" w:uiPriority="50"/>
+    <w:lsdException w:name="Grid Table 6 Colorful Accent 3" w:uiPriority="51"/>
+    <w:lsdException w:name="Grid Table 7 Colorful Accent 3" w:uiPriority="52"/>
+    <w:lsdException w:name="Grid Table 1 Light Accent 4" w:uiPriority="46"/>
+    <w:lsdException w:name="Grid Table 2 Accent 4" w:uiPriority="47"/>
+    <w:lsdException w:name="Grid Table 3 Accent 4" w:uiPriority="48"/>
+    <w:lsdException w:name="Grid Table 4 Accent 4" w:uiPriority="49"/>
+    <w:lsdException w:name="Grid Table 5 Dark Accent 4" w:uiPriority="50"/>
+    <w:lsdException w:name="Grid Table 6 Colorful Accent 4" w:uiPriority="51"/>
+    <w:lsdException w:name="Grid Table 7 Colorful Accent 4" w:uiPriority="52"/>
+    <w:lsdException w:name="Grid Table 1 Light Accent 5" w:uiPriority="46"/>
+    <w:lsdException w:name="Grid Table 2 Accent 5" w:uiPriority="47"/>
+    <w:lsdException w:name="Grid Table 3 Accent 5" w:uiPriority="48"/>
+    <w:lsdException w:name="Grid Table 4 Accent 5" w:uiPriority="49"/>
+    <w:lsdException w:name="Grid Table 5 Dark Accent 5" w:uiPriority="50"/>
+    <w:lsdException w:name="Grid Table 6 Colorful Accent 5" w:uiPriority="51"/>
+    <w:lsdException w:name="Grid Table 7 Colorful Accent 5" w:uiPriority="52"/>
+    <w:lsdException w:name="Grid Table 1 Light Accent 6" w:uiPriority="46"/>
+    <w:lsdException w:name="Grid Table 2 Accent 6" w:uiPriority="47"/>
+    <w:lsdException w:name="Grid Table 3 Accent 6" w:uiPriority="48"/>
+    <w:lsdException w:name="Grid Table 4 Accent 6" w:uiPriority="49"/>
+    <w:lsdException w:name="Grid Table 5 Dark Accent 6" w:uiPriority="50"/>
+    <w:lsdException w:name="Grid Table 6 Colorful Accent 6" w:uiPriority="51"/>
+    <w:lsdException w:name="Grid Table 7 Colorful Accent 6" w:uiPriority="52"/>
+    <w:lsdException w:name="List Table 1 Light" w:uiPriority="46"/>
+    <w:lsdException w:name="List Table 2" w:uiPriority="47"/>
+    <w:lsdException w:name="List Table 3" w:uiPriority="48"/>
+    <w:lsdException w:name="List Table 4" w:uiPriority="49"/>
+    <w:lsdException w:name="List Table 5 Dark" w:uiPriority="50"/>
+    <w:lsdException w:name="List Table 6 Colorful" w:uiPriority="51"/>
+    <w:lsdException w:name="List Table 7 Colorful" w:uiPriority="52"/>
+    <w:lsdException w:name="List Table 1 Light Accent 1" w:uiPriority="46"/>
+    <w:lsdException w:name="List Table 2 Accent 1" w:uiPriority="47"/>
+    <w:lsdException w:name="List Table 3 Accent 1" w:uiPriority="48"/>
+    <w:lsdException w:name="List Table 4 Accent 1" w:uiPriority="49"/>
+    <w:lsdException w:name="List Table 5 Dark Accent 1" w:uiPriority="50"/>
+    <w:lsdException w:name="List Table 6 Colorful Accent 1" w:uiPriority="51"/>
+    <w:lsdException w:name="List Table 7 Colorful Accent 1" w:uiPriority="52"/>
+    <w:lsdException w:name="List Table 1 Light Accent 2" w:uiPriority="46"/>
+    <w:lsdException w:name="List Table 2 Accent 2" w:uiPriority="47"/>
+    <w:lsdException w:name="List Table 3 Accent 2" w:uiPriority="48"/>
+    <w:lsdException w:name="List Table 4 Accent 2" w:uiPriority="49"/>
+    <w:lsdException w:name="List Table 5 Dark Accent 2" w:uiPriority="50"/>
+    <w:lsdException w:name="List Table 6 Colorful Accent 2" w:uiPriority="51"/>
+    <w:lsdException w:name="List Table 7 Colorful Accent 2" w:uiPriority="52"/>
+    <w:lsdException w:name="List Table 1 Light Accent 3" w:uiPriority="46"/>
+    <w:lsdException w:name="List Table 2 Accent 3" w:uiPriority="47"/>
+    <w:lsdException w:name="List Table 3 Accent 3" w:uiPriority="48"/>
+    <w:lsdException w:name="List Table 4 Accent 3" w:uiPriority="49"/>
+    <w:lsdException w:name="List Table 5 Dark Accent 3" w:uiPriority="50"/>
+    <w:lsdException w:name="List Table 6 Colorful Accent 3" w:uiPriority="51"/>
+    <w:lsdException w:name="List Table 7 Colorful Accent 3" w:uiPriority="52"/>
+    <w:lsdException w:name="List Table 1 Light Accent 4" w:uiPriority="46"/>
+    <w:lsdException w:name="List Table 2 Accent 4" w:uiPriority="47"/>
+    <w:lsdException w:name="List Table 3 Accent 4" w:uiPriority="48"/>
+    <w:lsdException w:name="List Table 4 Accent 4" w:uiPriority="49"/>
+    <w:lsdException w:name="List Table 5 Dark Accent 4" w:uiPriority="50"/>
+    <w:lsdException w:name="List Table 6 Colorful Accent 4" w:uiPriority="51"/>
+    <w:lsdException w:name="List Table 7 Colorful Accent 4" w:uiPriority="52"/>
+    <w:lsdException w:name="List Table 1 Light Accent 5" w:uiPriority="46"/>
+    <w:lsdException w:name="List Table 2 Accent 5" w:uiPriority="47"/>
+    <w:lsdException w:name="List Table 3 Accent 5" w:uiPriority="48"/>
+    <w:lsdException w:name="List Table 4 Accent 5" w:uiPriority="49"/>
+    <w:lsdException w:name="List Table 5 Dark Accent 5" w:uiPriority="50"/>
+    <w:lsdException w:name="List Table 6 Colorful Accent 5" w:uiPriority="51"/>
+    <w:lsdException w:name="List Table 7 Colorful Accent 5" w:uiPriority="52"/>
+    <w:lsdException w:name="List Table 1 Light Accent 6" w:uiPriority="46"/>
+    <w:lsdException w:name="List Table 2 Accent 6" w:uiPriority="47"/>
+    <w:lsdException w:name="List Table 3 Accent 6" w:uiPriority="48"/>
+    <w:lsdException w:name="List Table 4 Accent 6" w:uiPriority="49"/>
+    <w:lsdException w:name="List Table 5 Dark Accent 6" w:uiPriority="50"/>
+    <w:lsdException w:name="List Table 6 Colorful Accent 6" w:uiPriority="51"/>
+    <w:lsdException w:name="List Table 7 Colorful Accent 6" w:uiPriority="52"/>
+    <w:lsdException w:name="Mention" w:semiHidden="1" w:unhideWhenUsed="1"/>
+    <w:lsdException w:name="Smart Hyperlink" w:semiHidden="1" w:unhideWhenUsed="1"/>
+    <w:lsdException w:name="Hashtag" w:semiHidden="1" w:unhideWhenUsed="1"/>
+    <w:lsdException w:name="Unresolved Mention" w:semiHidden="1" w:unhideWhenUsed="1"/>
+    <w:lsdException w:name="Smart Link" w:semiHidden="1" w:unhideWhenUsed="1"/>
+    <w:lsdException w:name="Smart Link Error" w:semiHidden="1" w:unhideWhenUsed="1"/>
   </w:latentStyles>
   <w:style w:type="paragraph" w:default="1" w:styleId="Normal">
     <w:name w:val="Normal"/>

</xml_diff>